<commit_message>
last save in lab - report almost finished
</commit_message>
<xml_diff>
--- a/IR-Part1/ProjectReport-A.docx
+++ b/IR-Part1/ProjectReport-A.docx
@@ -353,7 +353,7 @@
       <w:pPr>
         <w:ind w:left="720" w:hanging="720"/>
         <w:rPr>
-          <w:rFonts w:cstheme="minorHAnsi" w:hint="cs"/>
+          <w:rFonts w:cstheme="minorHAnsi"/>
           <w:rtl/>
         </w:rPr>
       </w:pPr>
@@ -385,8 +385,6 @@
         </w:rPr>
         <w:t>–</w:t>
       </w:r>
-      <w:bookmarkStart w:id="0" w:name="_GoBack"/>
-      <w:bookmarkEnd w:id="0"/>
     </w:p>
     <w:p>
       <w:pPr>
@@ -3108,9 +3106,68 @@
     <w:p>
       <w:pPr>
         <w:rPr>
-          <w:rFonts w:cstheme="minorHAnsi"/>
-        </w:rPr>
-      </w:pPr>
+          <w:rFonts w:cstheme="minorHAnsi" w:hint="cs"/>
+          <w:rtl/>
+        </w:rPr>
+      </w:pPr>
+      <w:r>
+        <w:rPr>
+          <w:rFonts w:cstheme="minorHAnsi"/>
+          <w:u w:val="single"/>
+        </w:rPr>
+        <w:t>updateEntities</w:t>
+      </w:r>
+      <w:r>
+        <w:rPr>
+          <w:rFonts w:cstheme="minorHAnsi" w:hint="cs"/>
+          <w:rtl/>
+        </w:rPr>
+        <w:t>-</w:t>
+      </w:r>
+    </w:p>
+    <w:p>
+      <w:pPr>
+        <w:rPr>
+          <w:rFonts w:cstheme="minorHAnsi" w:hint="cs"/>
+          <w:rtl/>
+        </w:rPr>
+      </w:pPr>
+      <w:r>
+        <w:rPr>
+          <w:rFonts w:cs="Calibri"/>
+          <w:rtl/>
+        </w:rPr>
+        <w:t xml:space="preserve">הפונקציה עוברת על כל מילה </w:t>
+      </w:r>
+      <w:r>
+        <w:rPr>
+          <w:rFonts w:cs="Calibri"/>
+          <w:rtl/>
+        </w:rPr>
+        <w:t>בסגמנט, ובודקת האם המילה הינה י</w:t>
+      </w:r>
+      <w:r>
+        <w:rPr>
+          <w:rFonts w:cs="Calibri"/>
+          <w:rtl/>
+        </w:rPr>
+        <w:t>שות , ואם מספר המסמכים שמופיע שווה ל1, אם כן מסירה את המילה</w:t>
+      </w:r>
+      <w:r>
+        <w:rPr>
+          <w:rFonts w:cstheme="minorHAnsi" w:hint="cs"/>
+          <w:rtl/>
+        </w:rPr>
+        <w:t>.</w:t>
+      </w:r>
+    </w:p>
+    <w:p>
+      <w:pPr>
+        <w:rPr>
+          <w:rFonts w:cstheme="minorHAnsi"/>
+        </w:rPr>
+      </w:pPr>
+      <w:proofErr w:type="gramStart"/>
       <w:r>
         <w:rPr>
           <w:rFonts w:cstheme="minorHAnsi"/>
@@ -3118,6 +3175,7 @@
         </w:rPr>
         <w:t>getTheDictionary</w:t>
       </w:r>
+      <w:proofErr w:type="gramEnd"/>
       <w:r>
         <w:rPr>
           <w:rFonts w:cstheme="minorHAnsi"/>
@@ -3129,7 +3187,7 @@
     <w:p>
       <w:pPr>
         <w:rPr>
-          <w:rFonts w:cstheme="minorHAnsi"/>
+          <w:rFonts w:cstheme="minorHAnsi" w:hint="cs"/>
           <w:rtl/>
         </w:rPr>
       </w:pPr>
@@ -3161,14 +3219,6 @@
         </w:rPr>
         <w:t>מילון.</w:t>
       </w:r>
-    </w:p>
-    <w:p>
-      <w:pPr>
-        <w:rPr>
-          <w:rFonts w:cstheme="minorHAnsi"/>
-          <w:rtl/>
-        </w:rPr>
-      </w:pPr>
     </w:p>
     <w:p>
       <w:pPr>
@@ -3329,6 +3379,7 @@
           <w:rFonts w:cstheme="minorHAnsi"/>
           <w:u w:val="single"/>
         </w:rPr>
+        <w:lastRenderedPageBreak/>
         <w:t>updateToUpperCase</w:t>
       </w:r>
       <w:r>
@@ -3380,7 +3431,6 @@
           <w:rFonts w:cstheme="minorHAnsi"/>
           <w:u w:val="single"/>
         </w:rPr>
-        <w:lastRenderedPageBreak/>
         <w:t>getOccurrence</w:t>
       </w:r>
       <w:r>
@@ -3606,6 +3656,56 @@
           <w:rtl/>
         </w:rPr>
         <w:t>, כאשר פעילה שומרת את 10 המונחים השכיחים ביותר ו10 המונחים הנדירים ביותר בשני רשימות שונות, משתמשת לצורך כך גם ב2 קומפרטורים.</w:t>
+      </w:r>
+    </w:p>
+    <w:p>
+      <w:pPr>
+        <w:rPr>
+          <w:rFonts w:cstheme="minorHAnsi"/>
+          <w:rtl/>
+        </w:rPr>
+      </w:pPr>
+      <w:r>
+        <w:rPr>
+          <w:rFonts w:cstheme="minorHAnsi"/>
+          <w:u w:val="single"/>
+        </w:rPr>
+        <w:t>isEntity</w:t>
+      </w:r>
+      <w:r>
+        <w:rPr>
+          <w:rFonts w:cstheme="minorHAnsi" w:hint="cs"/>
+          <w:rtl/>
+        </w:rPr>
+        <w:t>-</w:t>
+      </w:r>
+    </w:p>
+    <w:p>
+      <w:pPr>
+        <w:rPr>
+          <w:rFonts w:cstheme="minorHAnsi"/>
+        </w:rPr>
+      </w:pPr>
+      <w:r>
+        <w:rPr>
+          <w:rFonts w:cs="Calibri"/>
+          <w:rtl/>
+        </w:rPr>
+        <w:t xml:space="preserve">מחזירה אמת אם המילה הינה </w:t>
+      </w:r>
+      <w:r>
+        <w:rPr>
+          <w:rFonts w:cs="Calibri"/>
+          <w:rtl/>
+        </w:rPr>
+        <w:t>ישות</w:t>
+      </w:r>
+      <w:r>
+        <w:rPr>
+          <w:rFonts w:cstheme="minorHAnsi" w:hint="cs"/>
+          <w:rtl/>
+        </w:rPr>
+        <w:t>.</w:t>
       </w:r>
     </w:p>
     <w:p>
@@ -4072,6 +4172,7 @@
           <w:rFonts w:cstheme="minorHAnsi" w:hint="cs"/>
           <w:rtl/>
         </w:rPr>
+        <w:lastRenderedPageBreak/>
         <w:t xml:space="preserve">הפונקציה </w:t>
       </w:r>
       <w:r>
@@ -4150,7 +4251,6 @@
           <w:b/>
           <w:bCs/>
         </w:rPr>
-        <w:lastRenderedPageBreak/>
         <w:t>C</w:t>
       </w:r>
       <w:r>
@@ -4626,7 +4726,7 @@
     <w:p>
       <w:pPr>
         <w:rPr>
-          <w:rFonts w:cstheme="minorHAnsi" w:hint="cs"/>
+          <w:rFonts w:cstheme="minorHAnsi"/>
           <w:rtl/>
         </w:rPr>
       </w:pPr>
@@ -4932,6 +5032,7 @@
           <w:rFonts w:cstheme="minorHAnsi"/>
           <w:u w:val="single"/>
         </w:rPr>
+        <w:lastRenderedPageBreak/>
         <w:t>getPostingPa</w:t>
       </w:r>
       <w:r>
@@ -5034,7 +5135,6 @@
           <w:rFonts w:cstheme="minorHAnsi"/>
           <w:u w:val="single"/>
         </w:rPr>
-        <w:lastRenderedPageBreak/>
         <w:t>getDictionaryToPrint</w:t>
       </w:r>
       <w:r>
@@ -5750,6 +5850,7 @@
           <w:rFonts w:cstheme="minorHAnsi" w:hint="cs"/>
           <w:rtl/>
         </w:rPr>
+        <w:lastRenderedPageBreak/>
         <w:t>הפונקציה מקבלת אירוע לחיצה, ניגשת לכתובת השמורה של הפוסטינג ומוחקת את כל התוכן בתיקייה.</w:t>
       </w:r>
     </w:p>
@@ -5852,7 +5953,6 @@
           <w:rFonts w:cstheme="minorHAnsi" w:hint="cs"/>
           <w:rtl/>
         </w:rPr>
-        <w:lastRenderedPageBreak/>
         <w:t xml:space="preserve">הפונקציה מקבלת אובייקט </w:t>
       </w:r>
       <w:r>
@@ -6513,7 +6613,15 @@
           <w:rFonts w:cstheme="minorHAnsi" w:hint="cs"/>
           <w:rtl/>
         </w:rPr>
-        <w:t xml:space="preserve">) באותו הזמן פתוחים. מצאנו ששמירת כלל מופעי המילים של </w:t>
+        <w:t xml:space="preserve">) באותו הזמן פתוחים. מצאנו ששמירת </w:t>
+      </w:r>
+      <w:r>
+        <w:rPr>
+          <w:rFonts w:cstheme="minorHAnsi" w:hint="cs"/>
+          <w:rtl/>
+        </w:rPr>
+        <w:lastRenderedPageBreak/>
+        <w:t xml:space="preserve">כלל מופעי המילים של </w:t>
       </w:r>
       <w:r>
         <w:rPr>
@@ -6629,7 +6737,6 @@
           <w:rFonts w:cstheme="minorHAnsi" w:hint="cs"/>
           <w:rtl/>
         </w:rPr>
-        <w:lastRenderedPageBreak/>
         <w:t>החלטנו ליצור את הקבצים ההופכיים</w:t>
       </w:r>
       <w:r>
@@ -6840,13 +6947,11 @@
         <w:ind w:left="1080"/>
         <w:rPr>
           <w:rFonts w:cstheme="minorHAnsi"/>
-          <w:rtl/>
-        </w:rPr>
-      </w:pPr>
-      <w:r>
-        <w:rPr>
-          <w:rFonts w:cstheme="minorHAnsi" w:hint="cs"/>
-          <w:highlight w:val="cyan"/>
+        </w:rPr>
+      </w:pPr>
+      <w:r>
+        <w:rPr>
+          <w:rFonts w:cstheme="minorHAnsi" w:hint="cs"/>
           <w:rtl/>
         </w:rPr>
         <w:t>דוגמאות לשימוש ב</w:t>
@@ -6854,17 +6959,148 @@
       <w:r>
         <w:rPr>
           <w:rFonts w:cstheme="minorHAnsi"/>
-          <w:highlight w:val="cyan"/>
         </w:rPr>
         <w:t>dataset</w:t>
       </w:r>
       <w:r>
         <w:rPr>
           <w:rFonts w:cstheme="minorHAnsi" w:hint="cs"/>
-          <w:highlight w:val="cyan"/>
           <w:rtl/>
         </w:rPr>
         <w:t>:</w:t>
+      </w:r>
+    </w:p>
+    <w:p>
+      <w:pPr>
+        <w:pStyle w:val="ListParagraph"/>
+        <w:numPr>
+          <w:ilvl w:val="0"/>
+          <w:numId w:val="5"/>
+        </w:numPr>
+        <w:bidi w:val="0"/>
+        <w:rPr>
+          <w:rFonts w:cstheme="minorHAnsi"/>
+        </w:rPr>
+      </w:pPr>
+      <w:r>
+        <w:rPr>
+          <w:rFonts w:cstheme="minorHAnsi"/>
+        </w:rPr>
+        <w:t xml:space="preserve">Doc </w:t>
+      </w:r>
+      <w:r>
+        <w:rPr>
+          <w:rFonts w:cstheme="minorHAnsi"/>
+        </w:rPr>
+        <w:t>FBIS3-29</w:t>
+      </w:r>
+      <w:r>
+        <w:rPr>
+          <w:rFonts w:cstheme="minorHAnsi"/>
+        </w:rPr>
+        <w:t>,</w:t>
+      </w:r>
+      <w:r>
+        <w:rPr>
+          <w:rFonts w:cstheme="minorHAnsi"/>
+        </w:rPr>
+        <w:tab/>
+        <w:t xml:space="preserve"> </w:t>
+      </w:r>
+      <w:r>
+        <w:rPr>
+          <w:rFonts w:cstheme="minorHAnsi"/>
+        </w:rPr>
+        <w:t>200 kilograms</w:t>
+      </w:r>
+      <w:r>
+        <w:rPr>
+          <w:rFonts w:cstheme="minorHAnsi"/>
+        </w:rPr>
+        <w:t xml:space="preserve">  -&gt;  </w:t>
+      </w:r>
+      <w:r>
+        <w:rPr>
+          <w:rFonts w:cstheme="minorHAnsi"/>
+        </w:rPr>
+        <w:t>200000 GR</w:t>
+      </w:r>
+    </w:p>
+    <w:p>
+      <w:pPr>
+        <w:pStyle w:val="ListParagraph"/>
+        <w:numPr>
+          <w:ilvl w:val="0"/>
+          <w:numId w:val="5"/>
+        </w:numPr>
+        <w:bidi w:val="0"/>
+        <w:rPr>
+          <w:rFonts w:cstheme="minorHAnsi"/>
+          <w:rtl/>
+        </w:rPr>
+      </w:pPr>
+      <w:r>
+        <w:rPr>
+          <w:rFonts w:cstheme="minorHAnsi"/>
+        </w:rPr>
+        <w:t xml:space="preserve">Doc </w:t>
+      </w:r>
+      <w:r>
+        <w:rPr>
+          <w:rFonts w:cstheme="minorHAnsi"/>
+        </w:rPr>
+        <w:t>FBIS3-35</w:t>
+      </w:r>
+      <w:r>
+        <w:rPr>
+          <w:rFonts w:cstheme="minorHAnsi"/>
+        </w:rPr>
+        <w:t>,</w:t>
+      </w:r>
+      <w:r>
+        <w:rPr>
+          <w:rFonts w:cstheme="minorHAnsi"/>
+        </w:rPr>
+        <w:tab/>
+      </w:r>
+      <w:r>
+        <w:rPr>
+          <w:rFonts w:cstheme="minorHAnsi"/>
+        </w:rPr>
+        <w:t>1</w:t>
+      </w:r>
+      <w:r>
+        <w:rPr>
+          <w:rFonts w:cstheme="minorHAnsi"/>
+        </w:rPr>
+        <w:t>00 kilograms</w:t>
+      </w:r>
+      <w:r>
+        <w:rPr>
+          <w:rFonts w:cstheme="minorHAnsi"/>
+        </w:rPr>
+        <w:t xml:space="preserve"> </w:t>
+      </w:r>
+      <w:r>
+        <w:rPr>
+          <w:rFonts w:cstheme="minorHAnsi"/>
+        </w:rPr>
+        <w:t>-&gt;</w:t>
+      </w:r>
+      <w:r>
+        <w:t xml:space="preserve"> </w:t>
+      </w:r>
+      <w:r>
+        <w:rPr>
+          <w:rFonts w:cstheme="minorHAnsi"/>
+        </w:rPr>
+        <w:t xml:space="preserve"> </w:t>
+      </w:r>
+      <w:r>
+        <w:rPr>
+          <w:rFonts w:cstheme="minorHAnsi"/>
+        </w:rPr>
+        <w:t>100000 GR</w:t>
       </w:r>
     </w:p>
     <w:p>
@@ -6912,7 +7148,6 @@
       <w:r>
         <w:rPr>
           <w:rFonts w:cstheme="minorHAnsi" w:hint="cs"/>
-          <w:highlight w:val="cyan"/>
           <w:rtl/>
         </w:rPr>
         <w:t>דוגמאות לשימוש ב</w:t>
@@ -6920,17 +7155,124 @@
       <w:r>
         <w:rPr>
           <w:rFonts w:cstheme="minorHAnsi"/>
-          <w:highlight w:val="cyan"/>
         </w:rPr>
         <w:t>dataset</w:t>
       </w:r>
       <w:r>
         <w:rPr>
           <w:rFonts w:cstheme="minorHAnsi" w:hint="cs"/>
-          <w:highlight w:val="cyan"/>
           <w:rtl/>
         </w:rPr>
         <w:t>:</w:t>
+      </w:r>
+    </w:p>
+    <w:p>
+      <w:pPr>
+        <w:pStyle w:val="ListParagraph"/>
+        <w:numPr>
+          <w:ilvl w:val="0"/>
+          <w:numId w:val="5"/>
+        </w:numPr>
+        <w:bidi w:val="0"/>
+        <w:rPr>
+          <w:rFonts w:cstheme="minorHAnsi"/>
+        </w:rPr>
+      </w:pPr>
+      <w:r>
+        <w:rPr>
+          <w:rFonts w:cstheme="minorHAnsi"/>
+        </w:rPr>
+        <w:t xml:space="preserve">Doc </w:t>
+      </w:r>
+      <w:r>
+        <w:rPr>
+          <w:rFonts w:cstheme="minorHAnsi"/>
+        </w:rPr>
+        <w:t>FBIS3-1</w:t>
+      </w:r>
+      <w:r>
+        <w:rPr>
+          <w:rFonts w:cstheme="minorHAnsi"/>
+        </w:rPr>
+        <w:t xml:space="preserve"> ,</w:t>
+      </w:r>
+      <w:r>
+        <w:rPr>
+          <w:rFonts w:cstheme="minorHAnsi"/>
+        </w:rPr>
+        <w:tab/>
+        <w:t xml:space="preserve"> </w:t>
+      </w:r>
+      <w:r>
+        <w:rPr>
+          <w:rFonts w:cstheme="minorHAnsi"/>
+        </w:rPr>
+        <w:t>Gligorov's</w:t>
+      </w:r>
+      <w:r>
+        <w:rPr>
+          <w:rFonts w:cstheme="minorHAnsi"/>
+        </w:rPr>
+        <w:t xml:space="preserve">  -&gt;  Gligorov</w:t>
+      </w:r>
+    </w:p>
+    <w:p>
+      <w:pPr>
+        <w:pStyle w:val="ListParagraph"/>
+        <w:numPr>
+          <w:ilvl w:val="0"/>
+          <w:numId w:val="5"/>
+        </w:numPr>
+        <w:bidi w:val="0"/>
+        <w:rPr>
+          <w:rFonts w:cstheme="minorHAnsi"/>
+          <w:rtl/>
+        </w:rPr>
+      </w:pPr>
+      <w:r>
+        <w:rPr>
+          <w:rFonts w:cstheme="minorHAnsi"/>
+        </w:rPr>
+        <w:t xml:space="preserve">Doc </w:t>
+      </w:r>
+      <w:r>
+        <w:rPr>
+          <w:rFonts w:cstheme="minorHAnsi"/>
+        </w:rPr>
+        <w:t>FBIS3-3</w:t>
+      </w:r>
+      <w:r>
+        <w:rPr>
+          <w:rFonts w:cstheme="minorHAnsi"/>
+        </w:rPr>
+        <w:t>,</w:t>
+      </w:r>
+      <w:r>
+        <w:rPr>
+          <w:rFonts w:cstheme="minorHAnsi"/>
+        </w:rPr>
+        <w:tab/>
+      </w:r>
+      <w:r>
+        <w:rPr>
+          <w:rFonts w:cstheme="minorHAnsi"/>
+        </w:rPr>
+        <w:t>Pyongyang's</w:t>
+      </w:r>
+      <w:r>
+        <w:rPr>
+          <w:rFonts w:cstheme="minorHAnsi"/>
+        </w:rPr>
+        <w:t xml:space="preserve"> -&gt;</w:t>
+      </w:r>
+      <w:r>
+        <w:t xml:space="preserve"> </w:t>
+      </w:r>
+      <w:r>
+        <w:rPr>
+          <w:rFonts w:cstheme="minorHAnsi"/>
+        </w:rPr>
+        <w:t xml:space="preserve"> Pyongyang</w:t>
       </w:r>
     </w:p>
     <w:p>
@@ -6939,7 +7281,6 @@
         <w:ind w:left="1080"/>
         <w:rPr>
           <w:rFonts w:cstheme="minorHAnsi"/>
-          <w:rtl/>
         </w:rPr>
       </w:pPr>
     </w:p>
@@ -7235,55 +7576,931 @@
     <w:p>
       <w:pPr>
         <w:pStyle w:val="ListParagraph"/>
+        <w:numPr>
+          <w:ilvl w:val="0"/>
+          <w:numId w:val="3"/>
+        </w:numPr>
+        <w:bidi w:val="0"/>
+        <w:rPr>
+          <w:rFonts w:cstheme="minorHAnsi"/>
+        </w:rPr>
+      </w:pPr>
+      <w:r>
+        <w:rPr>
+          <w:rFonts w:cstheme="minorHAnsi"/>
+        </w:rPr>
+        <w:t>Jsoup jar</w:t>
+      </w:r>
+    </w:p>
+    <w:p>
+      <w:pPr>
+        <w:pStyle w:val="ListParagraph"/>
+        <w:bidi w:val="0"/>
         <w:ind w:left="1080"/>
-        <w:rPr>
-          <w:rFonts w:cstheme="minorHAnsi"/>
-          <w:rtl/>
-        </w:rPr>
-      </w:pPr>
+      </w:pPr>
+      <w:r>
+        <w:rPr>
+          <w:rFonts w:cstheme="minorHAnsi"/>
+        </w:rPr>
+        <w:t xml:space="preserve">URL: </w:t>
+      </w:r>
+      <w:hyperlink r:id="rId9" w:history="1">
+        <w:r>
+          <w:rPr>
+            <w:rStyle w:val="Hyperlink"/>
+          </w:rPr>
+          <w:t>https://jsoup.org/</w:t>
+        </w:r>
+      </w:hyperlink>
     </w:p>
     <w:p>
       <w:pPr>
         <w:pStyle w:val="ListParagraph"/>
-        <w:ind w:left="360"/>
-        <w:rPr>
-          <w:rFonts w:cstheme="minorHAnsi"/>
-          <w:rtl/>
-        </w:rPr>
-      </w:pPr>
-      <w:r>
-        <w:rPr>
-          <w:rFonts w:cstheme="minorHAnsi" w:hint="cs"/>
-          <w:highlight w:val="cyan"/>
-          <w:rtl/>
-        </w:rPr>
-        <w:t xml:space="preserve">עומר הסבר על </w:t>
-      </w:r>
+        <w:ind w:left="1080"/>
+        <w:rPr>
+          <w:rFonts w:cstheme="minorHAnsi"/>
+          <w:rtl/>
+        </w:rPr>
+      </w:pPr>
+      <w:r>
+        <w:rPr>
+          <w:rFonts w:cstheme="minorHAnsi" w:hint="cs"/>
+          <w:rtl/>
+        </w:rPr>
+        <w:t xml:space="preserve">השתמשנו לטובת </w:t>
+      </w:r>
+      <w:r>
+        <w:rPr>
+          <w:rFonts w:cstheme="minorHAnsi"/>
+        </w:rPr>
+        <w:t>parse</w:t>
+      </w:r>
+      <w:r>
+        <w:rPr>
+          <w:rFonts w:cstheme="minorHAnsi" w:hint="cs"/>
+          <w:rtl/>
+        </w:rPr>
+        <w:t xml:space="preserve"> ל</w:t>
+      </w:r>
+      <w:r>
+        <w:rPr>
+          <w:rFonts w:cstheme="minorHAnsi"/>
+        </w:rPr>
+        <w:t>file</w:t>
+      </w:r>
+      <w:r>
+        <w:rPr>
+          <w:rFonts w:cstheme="minorHAnsi" w:hint="cs"/>
+          <w:rtl/>
+        </w:rPr>
+        <w:t xml:space="preserve"> לפי תגיות </w:t>
+      </w:r>
+      <w:r>
+        <w:rPr>
+          <w:rFonts w:cstheme="minorHAnsi"/>
+        </w:rPr>
+        <w:t>html</w:t>
+      </w:r>
+      <w:r>
+        <w:rPr>
+          <w:rFonts w:cstheme="minorHAnsi" w:hint="cs"/>
+          <w:rtl/>
+        </w:rPr>
+        <w:t xml:space="preserve"> במחלקה </w:t>
+      </w:r>
+      <w:r>
+        <w:rPr>
+          <w:rFonts w:cstheme="minorHAnsi"/>
+        </w:rPr>
+        <w:t>readFile</w:t>
+      </w:r>
+      <w:r>
+        <w:rPr>
+          <w:rFonts w:cstheme="minorHAnsi" w:hint="cs"/>
+          <w:rtl/>
+        </w:rPr>
+        <w:t xml:space="preserve"> (פירוק הקובץ למסמכים).</w:t>
+      </w:r>
+    </w:p>
+    <w:p>
+      <w:pPr>
+        <w:rPr>
+          <w:rFonts w:cstheme="minorHAnsi"/>
+          <w:b/>
+          <w:bCs/>
+          <w:rtl/>
+        </w:rPr>
+      </w:pPr>
+      <w:r>
+        <w:rPr>
+          <w:rFonts w:cstheme="minorHAnsi"/>
+          <w:b/>
+          <w:bCs/>
+          <w:rtl/>
+        </w:rPr>
+        <w:lastRenderedPageBreak/>
+        <w:t xml:space="preserve">פרק </w:t>
+      </w:r>
+      <w:r>
+        <w:rPr>
+          <w:rFonts w:cstheme="minorHAnsi" w:hint="cs"/>
+          <w:b/>
+          <w:bCs/>
+          <w:rtl/>
+        </w:rPr>
+        <w:t>2</w:t>
+      </w:r>
+      <w:r>
+        <w:rPr>
+          <w:rFonts w:cstheme="minorHAnsi"/>
+          <w:b/>
+          <w:bCs/>
+          <w:rtl/>
+        </w:rPr>
+        <w:t xml:space="preserve"> </w:t>
+      </w:r>
+      <w:r>
+        <w:rPr>
+          <w:rFonts w:cstheme="minorHAnsi"/>
+          <w:b/>
+          <w:bCs/>
+          <w:rtl/>
+        </w:rPr>
+        <w:t>–</w:t>
+      </w:r>
+      <w:r>
+        <w:rPr>
+          <w:rFonts w:cstheme="minorHAnsi" w:hint="cs"/>
+          <w:b/>
+          <w:bCs/>
+          <w:rtl/>
+        </w:rPr>
+        <w:t xml:space="preserve"> רשימת פלטים:</w:t>
+      </w:r>
+    </w:p>
+    <w:p>
+      <w:pPr>
+        <w:pStyle w:val="ListParagraph"/>
+        <w:numPr>
+          <w:ilvl w:val="0"/>
+          <w:numId w:val="9"/>
+        </w:numPr>
+        <w:rPr>
+          <w:rFonts w:cstheme="minorHAnsi"/>
+        </w:rPr>
+      </w:pPr>
+      <w:r>
+        <w:rPr>
+          <w:rFonts w:cstheme="minorHAnsi" w:hint="cs"/>
+          <w:rtl/>
+        </w:rPr>
+        <w:t>מספר ה</w:t>
+      </w:r>
+      <w:r>
+        <w:rPr>
+          <w:rFonts w:cstheme="minorHAnsi"/>
+        </w:rPr>
+        <w:t>terms</w:t>
+      </w:r>
+      <w:r>
+        <w:rPr>
+          <w:rFonts w:cstheme="minorHAnsi" w:hint="cs"/>
+          <w:rtl/>
+        </w:rPr>
+        <w:t xml:space="preserve"> השונים במאגר לפני </w:t>
+      </w:r>
+      <w:r>
+        <w:rPr>
+          <w:rFonts w:cstheme="minorHAnsi"/>
+        </w:rPr>
+        <w:t>stemming</w:t>
+      </w:r>
+      <w:r>
+        <w:rPr>
+          <w:rFonts w:cstheme="minorHAnsi" w:hint="cs"/>
+          <w:rtl/>
+        </w:rPr>
+        <w:t xml:space="preserve"> </w:t>
+      </w:r>
+      <w:r>
+        <w:rPr>
+          <w:rFonts w:cstheme="minorHAnsi"/>
+          <w:rtl/>
+        </w:rPr>
+        <w:t>–</w:t>
+      </w:r>
+      <w:r>
+        <w:rPr>
+          <w:rFonts w:cstheme="minorHAnsi" w:hint="cs"/>
+          <w:rtl/>
+        </w:rPr>
+        <w:t xml:space="preserve"> 1,377,749.</w:t>
+      </w:r>
+    </w:p>
+    <w:p>
+      <w:pPr>
+        <w:pStyle w:val="ListParagraph"/>
+        <w:rPr>
+          <w:rFonts w:cstheme="minorHAnsi" w:hint="cs"/>
+        </w:rPr>
+      </w:pPr>
+    </w:p>
+    <w:p>
+      <w:pPr>
+        <w:pStyle w:val="ListParagraph"/>
+        <w:numPr>
+          <w:ilvl w:val="0"/>
+          <w:numId w:val="9"/>
+        </w:numPr>
+        <w:rPr>
+          <w:rFonts w:cstheme="minorHAnsi"/>
+        </w:rPr>
+      </w:pPr>
+      <w:r>
+        <w:rPr>
+          <w:rFonts w:cstheme="minorHAnsi" w:hint="cs"/>
+          <w:rtl/>
+        </w:rPr>
+        <w:t>מספר ה</w:t>
+      </w:r>
+      <w:r>
+        <w:rPr>
+          <w:rFonts w:cstheme="minorHAnsi"/>
+        </w:rPr>
+        <w:t>terms</w:t>
+      </w:r>
+      <w:r>
+        <w:rPr>
+          <w:rFonts w:cstheme="minorHAnsi" w:hint="cs"/>
+          <w:rtl/>
+        </w:rPr>
+        <w:t xml:space="preserve"> השונים במאגר לפני </w:t>
+      </w:r>
+      <w:r>
+        <w:rPr>
+          <w:rFonts w:cstheme="minorHAnsi"/>
+        </w:rPr>
+        <w:t>stemming</w:t>
+      </w:r>
+      <w:r>
+        <w:rPr>
+          <w:rFonts w:cstheme="minorHAnsi" w:hint="cs"/>
+          <w:rtl/>
+        </w:rPr>
+        <w:t xml:space="preserve"> </w:t>
+      </w:r>
+      <w:r>
+        <w:rPr>
+          <w:rFonts w:cstheme="minorHAnsi"/>
+          <w:rtl/>
+        </w:rPr>
+        <w:t>–</w:t>
+      </w:r>
+      <w:r>
+        <w:rPr>
+          <w:rFonts w:cstheme="minorHAnsi" w:hint="cs"/>
+          <w:rtl/>
+        </w:rPr>
+        <w:t>1,292,295</w:t>
+      </w:r>
+      <w:r>
+        <w:rPr>
+          <w:rFonts w:cstheme="minorHAnsi" w:hint="cs"/>
+          <w:rtl/>
+        </w:rPr>
+        <w:t>.</w:t>
+      </w:r>
+    </w:p>
+    <w:p>
+      <w:pPr>
+        <w:pStyle w:val="ListParagraph"/>
+        <w:rPr>
+          <w:rFonts w:cstheme="minorHAnsi" w:hint="cs"/>
+          <w:rtl/>
+        </w:rPr>
+      </w:pPr>
+    </w:p>
+    <w:p>
+      <w:pPr>
+        <w:pStyle w:val="ListParagraph"/>
+        <w:numPr>
+          <w:ilvl w:val="0"/>
+          <w:numId w:val="9"/>
+        </w:numPr>
+        <w:rPr>
+          <w:rFonts w:cstheme="minorHAnsi"/>
+        </w:rPr>
+      </w:pPr>
+      <w:r>
+        <w:rPr>
+          <w:rFonts w:cstheme="minorHAnsi" w:hint="cs"/>
+          <w:rtl/>
+        </w:rPr>
+        <w:t>מספר ה</w:t>
+      </w:r>
+      <w:r>
+        <w:rPr>
+          <w:rFonts w:cstheme="minorHAnsi"/>
+        </w:rPr>
+        <w:t>terms</w:t>
+      </w:r>
+      <w:r>
+        <w:rPr>
+          <w:rFonts w:cstheme="minorHAnsi" w:hint="cs"/>
+          <w:rtl/>
+        </w:rPr>
+        <w:t xml:space="preserve"> השונים שהם מספרים </w:t>
+      </w:r>
+      <w:r>
+        <w:rPr>
+          <w:rFonts w:cstheme="minorHAnsi"/>
+          <w:rtl/>
+        </w:rPr>
+        <w:t>–</w:t>
+      </w:r>
+      <w:r>
+        <w:rPr>
+          <w:rFonts w:cstheme="minorHAnsi" w:hint="cs"/>
+          <w:rtl/>
+        </w:rPr>
+        <w:t xml:space="preserve"> 259,423</w:t>
+      </w:r>
+      <w:r>
+        <w:rPr>
+          <w:rFonts w:cstheme="minorHAnsi" w:hint="cs"/>
+          <w:rtl/>
+        </w:rPr>
+        <w:t>.</w:t>
+      </w:r>
+    </w:p>
+    <w:p>
+      <w:pPr>
+        <w:pStyle w:val="ListParagraph"/>
+        <w:rPr>
+          <w:rFonts w:cstheme="minorHAnsi" w:hint="cs"/>
+          <w:rtl/>
+        </w:rPr>
+      </w:pPr>
+    </w:p>
+    <w:p>
+      <w:pPr>
+        <w:pStyle w:val="ListParagraph"/>
+        <w:numPr>
+          <w:ilvl w:val="0"/>
+          <w:numId w:val="9"/>
+        </w:numPr>
+        <w:rPr>
+          <w:rFonts w:cstheme="minorHAnsi" w:hint="cs"/>
+        </w:rPr>
+      </w:pPr>
+      <w:r>
+        <w:rPr>
+          <w:rFonts w:cstheme="minorHAnsi" w:hint="cs"/>
+          <w:rtl/>
+        </w:rPr>
+        <w:t xml:space="preserve"> </w:t>
+      </w:r>
+    </w:p>
+    <w:p>
+      <w:pPr>
+        <w:ind w:firstLine="360"/>
+        <w:rPr>
+          <w:rFonts w:cstheme="minorHAnsi"/>
+          <w:rtl/>
+        </w:rPr>
+      </w:pPr>
+      <w:r>
+        <w:rPr>
+          <w:rFonts w:cstheme="minorHAnsi" w:hint="cs"/>
+          <w:rtl/>
+        </w:rPr>
+        <w:t>עשרת ה</w:t>
+      </w:r>
+      <w:r>
+        <w:rPr>
+          <w:rFonts w:cstheme="minorHAnsi"/>
+        </w:rPr>
+        <w:t>terms</w:t>
+      </w:r>
+      <w:r>
+        <w:rPr>
+          <w:rFonts w:cstheme="minorHAnsi" w:hint="cs"/>
+          <w:rtl/>
+        </w:rPr>
+        <w:t xml:space="preserve"> השכיחים ביותר:</w:t>
+      </w:r>
+    </w:p>
+    <w:p>
+      <w:pPr>
+        <w:bidi w:val="0"/>
+        <w:spacing w:after="0" w:line="240" w:lineRule="auto"/>
+        <w:ind w:firstLine="357"/>
+        <w:rPr>
+          <w:rFonts w:cstheme="minorHAnsi"/>
+        </w:rPr>
+      </w:pPr>
+      <w:proofErr w:type="gramStart"/>
+      <w:r>
+        <w:rPr>
+          <w:rFonts w:cstheme="minorHAnsi"/>
+        </w:rPr>
+        <w:t>year</w:t>
+      </w:r>
+      <w:proofErr w:type="gramEnd"/>
+    </w:p>
+    <w:p>
+      <w:pPr>
+        <w:bidi w:val="0"/>
+        <w:spacing w:after="0" w:line="240" w:lineRule="auto"/>
+        <w:ind w:firstLine="357"/>
+        <w:rPr>
+          <w:rFonts w:cstheme="minorHAnsi"/>
+        </w:rPr>
+      </w:pPr>
+      <w:proofErr w:type="gramStart"/>
+      <w:r>
+        <w:rPr>
+          <w:rFonts w:cstheme="minorHAnsi"/>
+        </w:rPr>
+        <w:t>cent</w:t>
+      </w:r>
+      <w:proofErr w:type="gramEnd"/>
+    </w:p>
+    <w:p>
+      <w:pPr>
+        <w:bidi w:val="0"/>
+        <w:spacing w:after="0" w:line="240" w:lineRule="auto"/>
+        <w:ind w:firstLine="357"/>
+        <w:rPr>
+          <w:rFonts w:cstheme="minorHAnsi"/>
+        </w:rPr>
+      </w:pPr>
+      <w:proofErr w:type="gramStart"/>
+      <w:r>
+        <w:rPr>
+          <w:rFonts w:cstheme="minorHAnsi"/>
+        </w:rPr>
+        <w:t>government</w:t>
+      </w:r>
+      <w:proofErr w:type="gramEnd"/>
+    </w:p>
+    <w:p>
+      <w:pPr>
+        <w:bidi w:val="0"/>
+        <w:spacing w:after="0" w:line="240" w:lineRule="auto"/>
+        <w:ind w:firstLine="357"/>
+        <w:rPr>
+          <w:rFonts w:cstheme="minorHAnsi"/>
+        </w:rPr>
+      </w:pPr>
+      <w:proofErr w:type="gramStart"/>
+      <w:r>
+        <w:rPr>
+          <w:rFonts w:cstheme="minorHAnsi"/>
+        </w:rPr>
+        <w:t>people</w:t>
+      </w:r>
+      <w:proofErr w:type="gramEnd"/>
+    </w:p>
+    <w:p>
+      <w:pPr>
+        <w:bidi w:val="0"/>
+        <w:spacing w:after="0" w:line="240" w:lineRule="auto"/>
+        <w:ind w:firstLine="357"/>
+        <w:rPr>
+          <w:rFonts w:cstheme="minorHAnsi"/>
+        </w:rPr>
+      </w:pPr>
+      <w:proofErr w:type="gramStart"/>
+      <w:r>
+        <w:rPr>
+          <w:rFonts w:cstheme="minorHAnsi"/>
+        </w:rPr>
+        <w:t>years</w:t>
+      </w:r>
+      <w:proofErr w:type="gramEnd"/>
+    </w:p>
+    <w:p>
+      <w:pPr>
+        <w:bidi w:val="0"/>
+        <w:spacing w:after="0" w:line="240" w:lineRule="auto"/>
+        <w:ind w:firstLine="357"/>
+        <w:rPr>
+          <w:rFonts w:cstheme="minorHAnsi"/>
+        </w:rPr>
+      </w:pPr>
+      <w:proofErr w:type="gramStart"/>
+      <w:r>
+        <w:rPr>
+          <w:rFonts w:cstheme="minorHAnsi"/>
+        </w:rPr>
+        <w:t>time</w:t>
+      </w:r>
+      <w:proofErr w:type="gramEnd"/>
+    </w:p>
+    <w:p>
+      <w:pPr>
+        <w:bidi w:val="0"/>
+        <w:spacing w:after="0" w:line="240" w:lineRule="auto"/>
+        <w:ind w:firstLine="357"/>
+        <w:rPr>
+          <w:rFonts w:cstheme="minorHAnsi"/>
+        </w:rPr>
+      </w:pPr>
+      <w:proofErr w:type="gramStart"/>
+      <w:r>
+        <w:rPr>
+          <w:rFonts w:cstheme="minorHAnsi"/>
+        </w:rPr>
+        <w:t>market</w:t>
+      </w:r>
+      <w:proofErr w:type="gramEnd"/>
+    </w:p>
+    <w:p>
+      <w:pPr>
+        <w:bidi w:val="0"/>
+        <w:spacing w:after="0" w:line="240" w:lineRule="auto"/>
+        <w:ind w:firstLine="357"/>
+        <w:rPr>
+          <w:rFonts w:cstheme="minorHAnsi"/>
+        </w:rPr>
+      </w:pPr>
+      <w:r>
+        <w:rPr>
+          <w:rFonts w:cstheme="minorHAnsi"/>
+        </w:rPr>
+        <w:t>FT</w:t>
+      </w:r>
+    </w:p>
+    <w:p>
+      <w:pPr>
+        <w:bidi w:val="0"/>
+        <w:spacing w:after="0" w:line="240" w:lineRule="auto"/>
+        <w:ind w:firstLine="357"/>
+        <w:rPr>
+          <w:rFonts w:cstheme="minorHAnsi"/>
+        </w:rPr>
+      </w:pPr>
+      <w:proofErr w:type="gramStart"/>
+      <w:r>
+        <w:rPr>
+          <w:rFonts w:cstheme="minorHAnsi"/>
+        </w:rPr>
+        <w:t>company</w:t>
+      </w:r>
+      <w:proofErr w:type="gramEnd"/>
+    </w:p>
+    <w:p>
+      <w:pPr>
+        <w:bidi w:val="0"/>
+        <w:spacing w:after="0" w:line="240" w:lineRule="auto"/>
+        <w:ind w:firstLine="357"/>
+        <w:rPr>
+          <w:rFonts w:cstheme="minorHAnsi"/>
+        </w:rPr>
+      </w:pPr>
+      <w:proofErr w:type="gramStart"/>
+      <w:r>
+        <w:rPr>
+          <w:rFonts w:cstheme="minorHAnsi"/>
+        </w:rPr>
+        <w:t>state</w:t>
+      </w:r>
+      <w:proofErr w:type="gramEnd"/>
+    </w:p>
+    <w:p>
+      <w:pPr>
+        <w:bidi w:val="0"/>
+        <w:spacing w:after="0" w:line="240" w:lineRule="auto"/>
+        <w:ind w:firstLine="357"/>
+        <w:rPr>
+          <w:rFonts w:cstheme="minorHAnsi"/>
+        </w:rPr>
+      </w:pPr>
+      <w:proofErr w:type="gramStart"/>
+      <w:r>
+        <w:rPr>
+          <w:rFonts w:cstheme="minorHAnsi"/>
+        </w:rPr>
+        <w:t>made</w:t>
+      </w:r>
+      <w:proofErr w:type="gramEnd"/>
+    </w:p>
+    <w:p>
+      <w:pPr>
+        <w:ind w:firstLine="360"/>
+        <w:rPr>
+          <w:rFonts w:cstheme="minorHAnsi"/>
+          <w:rtl/>
+        </w:rPr>
+      </w:pPr>
+      <w:r>
+        <w:rPr>
+          <w:rFonts w:cstheme="minorHAnsi" w:hint="cs"/>
+          <w:rtl/>
+        </w:rPr>
+        <w:t>עשרת ה</w:t>
+      </w:r>
+      <w:r>
+        <w:rPr>
+          <w:rFonts w:cstheme="minorHAnsi"/>
+        </w:rPr>
+        <w:t>terms</w:t>
+      </w:r>
+      <w:r>
+        <w:rPr>
+          <w:rFonts w:cstheme="minorHAnsi" w:hint="cs"/>
+          <w:rtl/>
+        </w:rPr>
+        <w:t xml:space="preserve"> הכי פחות שכיחים:</w:t>
+      </w:r>
+    </w:p>
+    <w:p>
+      <w:pPr>
+        <w:bidi w:val="0"/>
+        <w:spacing w:after="0" w:line="240" w:lineRule="auto"/>
+        <w:ind w:firstLine="357"/>
+        <w:rPr>
+          <w:rFonts w:cstheme="minorHAnsi"/>
+        </w:rPr>
+      </w:pPr>
+      <w:r>
+        <w:rPr>
+          <w:rFonts w:cstheme="minorHAnsi"/>
+        </w:rPr>
+        <w:t>LIMON ABOUT</w:t>
+      </w:r>
+    </w:p>
+    <w:p>
+      <w:pPr>
+        <w:bidi w:val="0"/>
+        <w:spacing w:after="0" w:line="240" w:lineRule="auto"/>
+        <w:ind w:firstLine="357"/>
+        <w:rPr>
+          <w:rFonts w:cstheme="minorHAnsi"/>
+        </w:rPr>
+      </w:pPr>
+      <w:r>
+        <w:rPr>
+          <w:rFonts w:cstheme="minorHAnsi"/>
+        </w:rPr>
+        <w:t>CACHOU JAJAUNIE CONFECT</w:t>
+      </w:r>
+    </w:p>
+    <w:p>
+      <w:pPr>
+        <w:bidi w:val="0"/>
+        <w:spacing w:after="0" w:line="240" w:lineRule="auto"/>
+        <w:ind w:firstLine="357"/>
+        <w:rPr>
+          <w:rFonts w:cstheme="minorHAnsi"/>
+        </w:rPr>
+      </w:pPr>
+      <w:r>
+        <w:rPr>
+          <w:rFonts w:cstheme="minorHAnsi"/>
+        </w:rPr>
+        <w:t>SFR4</w:t>
+      </w:r>
+      <w:proofErr w:type="gramStart"/>
+      <w:r>
+        <w:rPr>
+          <w:rFonts w:cstheme="minorHAnsi"/>
+        </w:rPr>
+        <w:t>,490</w:t>
+      </w:r>
+      <w:proofErr w:type="gramEnd"/>
+    </w:p>
+    <w:p>
+      <w:pPr>
+        <w:bidi w:val="0"/>
+        <w:spacing w:after="0" w:line="240" w:lineRule="auto"/>
+        <w:ind w:firstLine="357"/>
+        <w:rPr>
+          <w:rFonts w:cstheme="minorHAnsi"/>
+        </w:rPr>
+      </w:pPr>
       <w:proofErr w:type="spellStart"/>
-      <w:r>
-        <w:rPr>
-          <w:rFonts w:cstheme="minorHAnsi"/>
-          <w:highlight w:val="cyan"/>
-        </w:rPr>
-        <w:t>jsop</w:t>
+      <w:proofErr w:type="gramStart"/>
+      <w:r>
+        <w:rPr>
+          <w:rFonts w:cstheme="minorHAnsi"/>
+        </w:rPr>
+        <w:t>nonbalkan</w:t>
       </w:r>
       <w:proofErr w:type="spellEnd"/>
-      <w:r>
-        <w:rPr>
-          <w:rFonts w:cstheme="minorHAnsi"/>
-          <w:highlight w:val="cyan"/>
-        </w:rPr>
-        <w:t xml:space="preserve"> jar</w:t>
+      <w:proofErr w:type="gramEnd"/>
+    </w:p>
+    <w:p>
+      <w:pPr>
+        <w:bidi w:val="0"/>
+        <w:spacing w:after="0" w:line="240" w:lineRule="auto"/>
+        <w:ind w:firstLine="357"/>
+        <w:rPr>
+          <w:rFonts w:cstheme="minorHAnsi"/>
+        </w:rPr>
+      </w:pPr>
+      <w:proofErr w:type="gramStart"/>
+      <w:r>
+        <w:rPr>
+          <w:rFonts w:cstheme="minorHAnsi"/>
+        </w:rPr>
+        <w:t>lush-looking</w:t>
+      </w:r>
+      <w:proofErr w:type="gramEnd"/>
+    </w:p>
+    <w:p>
+      <w:pPr>
+        <w:bidi w:val="0"/>
+        <w:spacing w:after="0" w:line="240" w:lineRule="auto"/>
+        <w:ind w:firstLine="357"/>
+        <w:rPr>
+          <w:rFonts w:cstheme="minorHAnsi"/>
+        </w:rPr>
+      </w:pPr>
+      <w:r>
+        <w:rPr>
+          <w:rFonts w:cstheme="minorHAnsi"/>
+        </w:rPr>
+        <w:t>JANUARY IVAN</w:t>
+      </w:r>
+    </w:p>
+    <w:p>
+      <w:pPr>
+        <w:bidi w:val="0"/>
+        <w:spacing w:after="0" w:line="240" w:lineRule="auto"/>
+        <w:ind w:firstLine="357"/>
+        <w:rPr>
+          <w:rFonts w:cstheme="minorHAnsi"/>
+        </w:rPr>
+      </w:pPr>
+      <w:r>
+        <w:rPr>
+          <w:rFonts w:cstheme="minorHAnsi"/>
+        </w:rPr>
+        <w:t>MANHANDLED POLICE</w:t>
+      </w:r>
+    </w:p>
+    <w:p>
+      <w:pPr>
+        <w:bidi w:val="0"/>
+        <w:spacing w:after="0" w:line="240" w:lineRule="auto"/>
+        <w:ind w:firstLine="357"/>
+        <w:rPr>
+          <w:rFonts w:cstheme="minorHAnsi"/>
+        </w:rPr>
+      </w:pPr>
+      <w:r>
+        <w:rPr>
+          <w:rFonts w:cstheme="minorHAnsi"/>
+        </w:rPr>
+        <w:t>MERRILL LYNCH I</w:t>
+      </w:r>
+    </w:p>
+    <w:p>
+      <w:pPr>
+        <w:bidi w:val="0"/>
+        <w:spacing w:after="0" w:line="240" w:lineRule="auto"/>
+        <w:ind w:firstLine="357"/>
+        <w:rPr>
+          <w:rFonts w:cstheme="minorHAnsi"/>
+        </w:rPr>
+      </w:pPr>
+      <w:r>
+        <w:rPr>
+          <w:rFonts w:cstheme="minorHAnsi"/>
+        </w:rPr>
+        <w:t xml:space="preserve">HALE </w:t>
+      </w:r>
+      <w:proofErr w:type="spellStart"/>
+      <w:r>
+        <w:rPr>
+          <w:rFonts w:cstheme="minorHAnsi"/>
+        </w:rPr>
+        <w:t>HALE</w:t>
+      </w:r>
+      <w:proofErr w:type="spellEnd"/>
+    </w:p>
+    <w:p>
+      <w:pPr>
+        <w:bidi w:val="0"/>
+        <w:spacing w:after="0" w:line="240" w:lineRule="auto"/>
+        <w:ind w:firstLine="357"/>
+        <w:rPr>
+          <w:rFonts w:cstheme="minorHAnsi"/>
+        </w:rPr>
+      </w:pPr>
+      <w:r>
+        <w:rPr>
+          <w:rFonts w:cstheme="minorHAnsi"/>
+        </w:rPr>
+        <w:t>SAN FRANCISQUITO CANYON SUNDAY</w:t>
+      </w:r>
+    </w:p>
+    <w:p>
+      <w:pPr>
+        <w:bidi w:val="0"/>
+        <w:spacing w:after="0" w:line="240" w:lineRule="auto"/>
+        <w:ind w:firstLine="357"/>
+        <w:rPr>
+          <w:rFonts w:cstheme="minorHAnsi"/>
+        </w:rPr>
+      </w:pPr>
+      <w:r>
+        <w:rPr>
+          <w:rFonts w:cstheme="minorHAnsi"/>
+        </w:rPr>
+        <w:t>LORD RAYNER</w:t>
       </w:r>
     </w:p>
     <w:p>
       <w:pPr>
         <w:pStyle w:val="ListParagraph"/>
-        <w:ind w:left="429"/>
-        <w:rPr>
-          <w:rFonts w:cstheme="minorHAnsi"/>
-        </w:rPr>
-      </w:pPr>
+        <w:numPr>
+          <w:ilvl w:val="0"/>
+          <w:numId w:val="9"/>
+        </w:numPr>
+        <w:rPr>
+          <w:rFonts w:cstheme="minorHAnsi"/>
+          <w:highlight w:val="yellow"/>
+        </w:rPr>
+      </w:pPr>
+      <w:proofErr w:type="spellStart"/>
+      <w:r>
+        <w:rPr>
+          <w:rFonts w:cstheme="minorHAnsi"/>
+          <w:highlight w:val="yellow"/>
+        </w:rPr>
+        <w:t>Zipf</w:t>
+      </w:r>
+      <w:proofErr w:type="spellEnd"/>
+      <w:r>
+        <w:rPr>
+          <w:rFonts w:cstheme="minorHAnsi"/>
+          <w:highlight w:val="yellow"/>
+        </w:rPr>
+        <w:t xml:space="preserve"> law</w:t>
+      </w:r>
+    </w:p>
+    <w:p>
+      <w:pPr>
+        <w:pStyle w:val="ListParagraph"/>
+        <w:rPr>
+          <w:rFonts w:cstheme="minorHAnsi"/>
+          <w:highlight w:val="yellow"/>
+        </w:rPr>
+      </w:pPr>
+    </w:p>
+    <w:p>
+      <w:pPr>
+        <w:pStyle w:val="ListParagraph"/>
+        <w:numPr>
+          <w:ilvl w:val="0"/>
+          <w:numId w:val="9"/>
+        </w:numPr>
+        <w:rPr>
+          <w:rFonts w:cstheme="minorHAnsi"/>
+          <w:highlight w:val="yellow"/>
+        </w:rPr>
+      </w:pPr>
+      <w:r>
+        <w:rPr>
+          <w:rFonts w:cstheme="minorHAnsi"/>
+          <w:highlight w:val="yellow"/>
+        </w:rPr>
+        <w:t>Fbis3-3366</w:t>
+      </w:r>
+    </w:p>
+    <w:p>
+      <w:pPr>
+        <w:pStyle w:val="ListParagraph"/>
+        <w:rPr>
+          <w:rFonts w:cstheme="minorHAnsi" w:hint="cs"/>
+          <w:rtl/>
+        </w:rPr>
+      </w:pPr>
+    </w:p>
+    <w:p>
+      <w:pPr>
+        <w:pStyle w:val="ListParagraph"/>
+        <w:numPr>
+          <w:ilvl w:val="0"/>
+          <w:numId w:val="9"/>
+        </w:numPr>
+        <w:rPr>
+          <w:rFonts w:cstheme="minorHAnsi"/>
+        </w:rPr>
+      </w:pPr>
+    </w:p>
+    <w:p>
+      <w:pPr>
+        <w:rPr>
+          <w:rFonts w:cstheme="minorHAnsi" w:hint="cs"/>
+          <w:rtl/>
+        </w:rPr>
+      </w:pPr>
+      <w:bookmarkStart w:id="0" w:name="_GoBack"/>
+      <w:bookmarkEnd w:id="0"/>
     </w:p>
     <w:sectPr>
       <w:pgSz w:w="12240" w:h="15840"/>
@@ -7411,9 +8628,121 @@
     </w:lvl>
   </w:abstractNum>
   <w:abstractNum w:abstractNumId="1" w15:restartNumberingAfterBreak="0">
+    <w:nsid w:val="258471CD"/>
+    <w:multiLevelType w:val="hybridMultilevel"/>
+    <w:tmpl w:val="1DB88042"/>
+    <w:lvl w:ilvl="0" w:tplc="A7285B96">
+      <w:numFmt w:val="bullet"/>
+      <w:lvlText w:val="-"/>
+      <w:lvlJc w:val="left"/>
+      <w:pPr>
+        <w:ind w:left="1080" w:hanging="360"/>
+      </w:pPr>
+      <w:rPr>
+        <w:rFonts w:ascii="Calibri" w:eastAsiaTheme="minorHAnsi" w:hAnsi="Calibri" w:cs="Calibri" w:hint="default"/>
+      </w:rPr>
+    </w:lvl>
+    <w:lvl w:ilvl="1" w:tplc="04090003" w:tentative="1">
+      <w:start w:val="1"/>
+      <w:numFmt w:val="bullet"/>
+      <w:lvlText w:val="o"/>
+      <w:lvlJc w:val="left"/>
+      <w:pPr>
+        <w:ind w:left="1800" w:hanging="360"/>
+      </w:pPr>
+      <w:rPr>
+        <w:rFonts w:ascii="Courier New" w:hAnsi="Courier New" w:cs="Courier New" w:hint="default"/>
+      </w:rPr>
+    </w:lvl>
+    <w:lvl w:ilvl="2" w:tplc="04090005" w:tentative="1">
+      <w:start w:val="1"/>
+      <w:numFmt w:val="bullet"/>
+      <w:lvlText w:val=""/>
+      <w:lvlJc w:val="left"/>
+      <w:pPr>
+        <w:ind w:left="2520" w:hanging="360"/>
+      </w:pPr>
+      <w:rPr>
+        <w:rFonts w:ascii="Wingdings" w:hAnsi="Wingdings" w:hint="default"/>
+      </w:rPr>
+    </w:lvl>
+    <w:lvl w:ilvl="3" w:tplc="04090001" w:tentative="1">
+      <w:start w:val="1"/>
+      <w:numFmt w:val="bullet"/>
+      <w:lvlText w:val=""/>
+      <w:lvlJc w:val="left"/>
+      <w:pPr>
+        <w:ind w:left="3240" w:hanging="360"/>
+      </w:pPr>
+      <w:rPr>
+        <w:rFonts w:ascii="Symbol" w:hAnsi="Symbol" w:hint="default"/>
+      </w:rPr>
+    </w:lvl>
+    <w:lvl w:ilvl="4" w:tplc="04090003" w:tentative="1">
+      <w:start w:val="1"/>
+      <w:numFmt w:val="bullet"/>
+      <w:lvlText w:val="o"/>
+      <w:lvlJc w:val="left"/>
+      <w:pPr>
+        <w:ind w:left="3960" w:hanging="360"/>
+      </w:pPr>
+      <w:rPr>
+        <w:rFonts w:ascii="Courier New" w:hAnsi="Courier New" w:cs="Courier New" w:hint="default"/>
+      </w:rPr>
+    </w:lvl>
+    <w:lvl w:ilvl="5" w:tplc="04090005" w:tentative="1">
+      <w:start w:val="1"/>
+      <w:numFmt w:val="bullet"/>
+      <w:lvlText w:val=""/>
+      <w:lvlJc w:val="left"/>
+      <w:pPr>
+        <w:ind w:left="4680" w:hanging="360"/>
+      </w:pPr>
+      <w:rPr>
+        <w:rFonts w:ascii="Wingdings" w:hAnsi="Wingdings" w:hint="default"/>
+      </w:rPr>
+    </w:lvl>
+    <w:lvl w:ilvl="6" w:tplc="04090001" w:tentative="1">
+      <w:start w:val="1"/>
+      <w:numFmt w:val="bullet"/>
+      <w:lvlText w:val=""/>
+      <w:lvlJc w:val="left"/>
+      <w:pPr>
+        <w:ind w:left="5400" w:hanging="360"/>
+      </w:pPr>
+      <w:rPr>
+        <w:rFonts w:ascii="Symbol" w:hAnsi="Symbol" w:hint="default"/>
+      </w:rPr>
+    </w:lvl>
+    <w:lvl w:ilvl="7" w:tplc="04090003" w:tentative="1">
+      <w:start w:val="1"/>
+      <w:numFmt w:val="bullet"/>
+      <w:lvlText w:val="o"/>
+      <w:lvlJc w:val="left"/>
+      <w:pPr>
+        <w:ind w:left="6120" w:hanging="360"/>
+      </w:pPr>
+      <w:rPr>
+        <w:rFonts w:ascii="Courier New" w:hAnsi="Courier New" w:cs="Courier New" w:hint="default"/>
+      </w:rPr>
+    </w:lvl>
+    <w:lvl w:ilvl="8" w:tplc="04090005" w:tentative="1">
+      <w:start w:val="1"/>
+      <w:numFmt w:val="bullet"/>
+      <w:lvlText w:val=""/>
+      <w:lvlJc w:val="left"/>
+      <w:pPr>
+        <w:ind w:left="6840" w:hanging="360"/>
+      </w:pPr>
+      <w:rPr>
+        <w:rFonts w:ascii="Wingdings" w:hAnsi="Wingdings" w:hint="default"/>
+      </w:rPr>
+    </w:lvl>
+  </w:abstractNum>
+  <w:abstractNum w:abstractNumId="2" w15:restartNumberingAfterBreak="0">
     <w:nsid w:val="26DF7045"/>
     <w:multiLevelType w:val="hybridMultilevel"/>
-    <w:tmpl w:val="70F27BD4"/>
+    <w:tmpl w:val="0554DB7A"/>
     <w:lvl w:ilvl="0" w:tplc="04090001">
       <w:start w:val="1"/>
       <w:numFmt w:val="bullet"/>
@@ -7523,7 +8852,322 @@
       </w:rPr>
     </w:lvl>
   </w:abstractNum>
-  <w:abstractNum w:abstractNumId="2" w15:restartNumberingAfterBreak="0">
+  <w:abstractNum w:abstractNumId="3" w15:restartNumberingAfterBreak="0">
+    <w:nsid w:val="2CE91BD8"/>
+    <w:multiLevelType w:val="hybridMultilevel"/>
+    <w:tmpl w:val="B6021ED6"/>
+    <w:lvl w:ilvl="0" w:tplc="5CD4CEDC">
+      <w:start w:val="1"/>
+      <w:numFmt w:val="lowerLetter"/>
+      <w:lvlText w:val="%1."/>
+      <w:lvlJc w:val="left"/>
+      <w:pPr>
+        <w:ind w:left="720" w:hanging="360"/>
+      </w:pPr>
+      <w:rPr>
+        <w:rFonts w:hint="default"/>
+        <w:b w:val="0"/>
+        <w:bCs w:val="0"/>
+      </w:rPr>
+    </w:lvl>
+    <w:lvl w:ilvl="1" w:tplc="04090019" w:tentative="1">
+      <w:start w:val="1"/>
+      <w:numFmt w:val="lowerLetter"/>
+      <w:lvlText w:val="%2."/>
+      <w:lvlJc w:val="left"/>
+      <w:pPr>
+        <w:ind w:left="1440" w:hanging="360"/>
+      </w:pPr>
+    </w:lvl>
+    <w:lvl w:ilvl="2" w:tplc="0409001B" w:tentative="1">
+      <w:start w:val="1"/>
+      <w:numFmt w:val="lowerRoman"/>
+      <w:lvlText w:val="%3."/>
+      <w:lvlJc w:val="right"/>
+      <w:pPr>
+        <w:ind w:left="2160" w:hanging="180"/>
+      </w:pPr>
+    </w:lvl>
+    <w:lvl w:ilvl="3" w:tplc="0409000F" w:tentative="1">
+      <w:start w:val="1"/>
+      <w:numFmt w:val="decimal"/>
+      <w:lvlText w:val="%4."/>
+      <w:lvlJc w:val="left"/>
+      <w:pPr>
+        <w:ind w:left="2880" w:hanging="360"/>
+      </w:pPr>
+    </w:lvl>
+    <w:lvl w:ilvl="4" w:tplc="04090019" w:tentative="1">
+      <w:start w:val="1"/>
+      <w:numFmt w:val="lowerLetter"/>
+      <w:lvlText w:val="%5."/>
+      <w:lvlJc w:val="left"/>
+      <w:pPr>
+        <w:ind w:left="3600" w:hanging="360"/>
+      </w:pPr>
+    </w:lvl>
+    <w:lvl w:ilvl="5" w:tplc="0409001B" w:tentative="1">
+      <w:start w:val="1"/>
+      <w:numFmt w:val="lowerRoman"/>
+      <w:lvlText w:val="%6."/>
+      <w:lvlJc w:val="right"/>
+      <w:pPr>
+        <w:ind w:left="4320" w:hanging="180"/>
+      </w:pPr>
+    </w:lvl>
+    <w:lvl w:ilvl="6" w:tplc="0409000F" w:tentative="1">
+      <w:start w:val="1"/>
+      <w:numFmt w:val="decimal"/>
+      <w:lvlText w:val="%7."/>
+      <w:lvlJc w:val="left"/>
+      <w:pPr>
+        <w:ind w:left="5040" w:hanging="360"/>
+      </w:pPr>
+    </w:lvl>
+    <w:lvl w:ilvl="7" w:tplc="04090019" w:tentative="1">
+      <w:start w:val="1"/>
+      <w:numFmt w:val="lowerLetter"/>
+      <w:lvlText w:val="%8."/>
+      <w:lvlJc w:val="left"/>
+      <w:pPr>
+        <w:ind w:left="5760" w:hanging="360"/>
+      </w:pPr>
+    </w:lvl>
+    <w:lvl w:ilvl="8" w:tplc="0409001B" w:tentative="1">
+      <w:start w:val="1"/>
+      <w:numFmt w:val="lowerRoman"/>
+      <w:lvlText w:val="%9."/>
+      <w:lvlJc w:val="right"/>
+      <w:pPr>
+        <w:ind w:left="6480" w:hanging="180"/>
+      </w:pPr>
+    </w:lvl>
+  </w:abstractNum>
+  <w:abstractNum w:abstractNumId="4" w15:restartNumberingAfterBreak="0">
+    <w:nsid w:val="3C4C7653"/>
+    <w:multiLevelType w:val="hybridMultilevel"/>
+    <w:tmpl w:val="20085AC8"/>
+    <w:lvl w:ilvl="0" w:tplc="A7285B96">
+      <w:numFmt w:val="bullet"/>
+      <w:lvlText w:val="-"/>
+      <w:lvlJc w:val="left"/>
+      <w:pPr>
+        <w:ind w:left="1080" w:hanging="360"/>
+      </w:pPr>
+      <w:rPr>
+        <w:rFonts w:ascii="Calibri" w:eastAsiaTheme="minorHAnsi" w:hAnsi="Calibri" w:cs="Calibri" w:hint="default"/>
+      </w:rPr>
+    </w:lvl>
+    <w:lvl w:ilvl="1" w:tplc="04090003" w:tentative="1">
+      <w:start w:val="1"/>
+      <w:numFmt w:val="bullet"/>
+      <w:lvlText w:val="o"/>
+      <w:lvlJc w:val="left"/>
+      <w:pPr>
+        <w:ind w:left="1440" w:hanging="360"/>
+      </w:pPr>
+      <w:rPr>
+        <w:rFonts w:ascii="Courier New" w:hAnsi="Courier New" w:cs="Courier New" w:hint="default"/>
+      </w:rPr>
+    </w:lvl>
+    <w:lvl w:ilvl="2" w:tplc="04090005" w:tentative="1">
+      <w:start w:val="1"/>
+      <w:numFmt w:val="bullet"/>
+      <w:lvlText w:val=""/>
+      <w:lvlJc w:val="left"/>
+      <w:pPr>
+        <w:ind w:left="2160" w:hanging="360"/>
+      </w:pPr>
+      <w:rPr>
+        <w:rFonts w:ascii="Wingdings" w:hAnsi="Wingdings" w:hint="default"/>
+      </w:rPr>
+    </w:lvl>
+    <w:lvl w:ilvl="3" w:tplc="04090001" w:tentative="1">
+      <w:start w:val="1"/>
+      <w:numFmt w:val="bullet"/>
+      <w:lvlText w:val=""/>
+      <w:lvlJc w:val="left"/>
+      <w:pPr>
+        <w:ind w:left="2880" w:hanging="360"/>
+      </w:pPr>
+      <w:rPr>
+        <w:rFonts w:ascii="Symbol" w:hAnsi="Symbol" w:hint="default"/>
+      </w:rPr>
+    </w:lvl>
+    <w:lvl w:ilvl="4" w:tplc="04090003" w:tentative="1">
+      <w:start w:val="1"/>
+      <w:numFmt w:val="bullet"/>
+      <w:lvlText w:val="o"/>
+      <w:lvlJc w:val="left"/>
+      <w:pPr>
+        <w:ind w:left="3600" w:hanging="360"/>
+      </w:pPr>
+      <w:rPr>
+        <w:rFonts w:ascii="Courier New" w:hAnsi="Courier New" w:cs="Courier New" w:hint="default"/>
+      </w:rPr>
+    </w:lvl>
+    <w:lvl w:ilvl="5" w:tplc="04090005" w:tentative="1">
+      <w:start w:val="1"/>
+      <w:numFmt w:val="bullet"/>
+      <w:lvlText w:val=""/>
+      <w:lvlJc w:val="left"/>
+      <w:pPr>
+        <w:ind w:left="4320" w:hanging="360"/>
+      </w:pPr>
+      <w:rPr>
+        <w:rFonts w:ascii="Wingdings" w:hAnsi="Wingdings" w:hint="default"/>
+      </w:rPr>
+    </w:lvl>
+    <w:lvl w:ilvl="6" w:tplc="04090001" w:tentative="1">
+      <w:start w:val="1"/>
+      <w:numFmt w:val="bullet"/>
+      <w:lvlText w:val=""/>
+      <w:lvlJc w:val="left"/>
+      <w:pPr>
+        <w:ind w:left="5040" w:hanging="360"/>
+      </w:pPr>
+      <w:rPr>
+        <w:rFonts w:ascii="Symbol" w:hAnsi="Symbol" w:hint="default"/>
+      </w:rPr>
+    </w:lvl>
+    <w:lvl w:ilvl="7" w:tplc="04090003" w:tentative="1">
+      <w:start w:val="1"/>
+      <w:numFmt w:val="bullet"/>
+      <w:lvlText w:val="o"/>
+      <w:lvlJc w:val="left"/>
+      <w:pPr>
+        <w:ind w:left="5760" w:hanging="360"/>
+      </w:pPr>
+      <w:rPr>
+        <w:rFonts w:ascii="Courier New" w:hAnsi="Courier New" w:cs="Courier New" w:hint="default"/>
+      </w:rPr>
+    </w:lvl>
+    <w:lvl w:ilvl="8" w:tplc="04090005" w:tentative="1">
+      <w:start w:val="1"/>
+      <w:numFmt w:val="bullet"/>
+      <w:lvlText w:val=""/>
+      <w:lvlJc w:val="left"/>
+      <w:pPr>
+        <w:ind w:left="6480" w:hanging="360"/>
+      </w:pPr>
+      <w:rPr>
+        <w:rFonts w:ascii="Wingdings" w:hAnsi="Wingdings" w:hint="default"/>
+      </w:rPr>
+    </w:lvl>
+  </w:abstractNum>
+  <w:abstractNum w:abstractNumId="5" w15:restartNumberingAfterBreak="0">
+    <w:nsid w:val="41906075"/>
+    <w:multiLevelType w:val="hybridMultilevel"/>
+    <w:tmpl w:val="889AE634"/>
+    <w:lvl w:ilvl="0" w:tplc="A7285B96">
+      <w:numFmt w:val="bullet"/>
+      <w:lvlText w:val="-"/>
+      <w:lvlJc w:val="left"/>
+      <w:pPr>
+        <w:ind w:left="1509" w:hanging="360"/>
+      </w:pPr>
+      <w:rPr>
+        <w:rFonts w:ascii="Calibri" w:eastAsiaTheme="minorHAnsi" w:hAnsi="Calibri" w:cs="Calibri" w:hint="default"/>
+      </w:rPr>
+    </w:lvl>
+    <w:lvl w:ilvl="1" w:tplc="04090003" w:tentative="1">
+      <w:start w:val="1"/>
+      <w:numFmt w:val="bullet"/>
+      <w:lvlText w:val="o"/>
+      <w:lvlJc w:val="left"/>
+      <w:pPr>
+        <w:ind w:left="1869" w:hanging="360"/>
+      </w:pPr>
+      <w:rPr>
+        <w:rFonts w:ascii="Courier New" w:hAnsi="Courier New" w:cs="Courier New" w:hint="default"/>
+      </w:rPr>
+    </w:lvl>
+    <w:lvl w:ilvl="2" w:tplc="04090005" w:tentative="1">
+      <w:start w:val="1"/>
+      <w:numFmt w:val="bullet"/>
+      <w:lvlText w:val=""/>
+      <w:lvlJc w:val="left"/>
+      <w:pPr>
+        <w:ind w:left="2589" w:hanging="360"/>
+      </w:pPr>
+      <w:rPr>
+        <w:rFonts w:ascii="Wingdings" w:hAnsi="Wingdings" w:hint="default"/>
+      </w:rPr>
+    </w:lvl>
+    <w:lvl w:ilvl="3" w:tplc="04090001" w:tentative="1">
+      <w:start w:val="1"/>
+      <w:numFmt w:val="bullet"/>
+      <w:lvlText w:val=""/>
+      <w:lvlJc w:val="left"/>
+      <w:pPr>
+        <w:ind w:left="3309" w:hanging="360"/>
+      </w:pPr>
+      <w:rPr>
+        <w:rFonts w:ascii="Symbol" w:hAnsi="Symbol" w:hint="default"/>
+      </w:rPr>
+    </w:lvl>
+    <w:lvl w:ilvl="4" w:tplc="04090003" w:tentative="1">
+      <w:start w:val="1"/>
+      <w:numFmt w:val="bullet"/>
+      <w:lvlText w:val="o"/>
+      <w:lvlJc w:val="left"/>
+      <w:pPr>
+        <w:ind w:left="4029" w:hanging="360"/>
+      </w:pPr>
+      <w:rPr>
+        <w:rFonts w:ascii="Courier New" w:hAnsi="Courier New" w:cs="Courier New" w:hint="default"/>
+      </w:rPr>
+    </w:lvl>
+    <w:lvl w:ilvl="5" w:tplc="04090005" w:tentative="1">
+      <w:start w:val="1"/>
+      <w:numFmt w:val="bullet"/>
+      <w:lvlText w:val=""/>
+      <w:lvlJc w:val="left"/>
+      <w:pPr>
+        <w:ind w:left="4749" w:hanging="360"/>
+      </w:pPr>
+      <w:rPr>
+        <w:rFonts w:ascii="Wingdings" w:hAnsi="Wingdings" w:hint="default"/>
+      </w:rPr>
+    </w:lvl>
+    <w:lvl w:ilvl="6" w:tplc="04090001" w:tentative="1">
+      <w:start w:val="1"/>
+      <w:numFmt w:val="bullet"/>
+      <w:lvlText w:val=""/>
+      <w:lvlJc w:val="left"/>
+      <w:pPr>
+        <w:ind w:left="5469" w:hanging="360"/>
+      </w:pPr>
+      <w:rPr>
+        <w:rFonts w:ascii="Symbol" w:hAnsi="Symbol" w:hint="default"/>
+      </w:rPr>
+    </w:lvl>
+    <w:lvl w:ilvl="7" w:tplc="04090003" w:tentative="1">
+      <w:start w:val="1"/>
+      <w:numFmt w:val="bullet"/>
+      <w:lvlText w:val="o"/>
+      <w:lvlJc w:val="left"/>
+      <w:pPr>
+        <w:ind w:left="6189" w:hanging="360"/>
+      </w:pPr>
+      <w:rPr>
+        <w:rFonts w:ascii="Courier New" w:hAnsi="Courier New" w:cs="Courier New" w:hint="default"/>
+      </w:rPr>
+    </w:lvl>
+    <w:lvl w:ilvl="8" w:tplc="04090005" w:tentative="1">
+      <w:start w:val="1"/>
+      <w:numFmt w:val="bullet"/>
+      <w:lvlText w:val=""/>
+      <w:lvlJc w:val="left"/>
+      <w:pPr>
+        <w:ind w:left="6909" w:hanging="360"/>
+      </w:pPr>
+      <w:rPr>
+        <w:rFonts w:ascii="Wingdings" w:hAnsi="Wingdings" w:hint="default"/>
+      </w:rPr>
+    </w:lvl>
+  </w:abstractNum>
+  <w:abstractNum w:abstractNumId="6" w15:restartNumberingAfterBreak="0">
     <w:nsid w:val="510D1A90"/>
     <w:multiLevelType w:val="hybridMultilevel"/>
     <w:tmpl w:val="E7261F30"/>
@@ -7612,14 +9256,256 @@
       </w:pPr>
     </w:lvl>
   </w:abstractNum>
+  <w:abstractNum w:abstractNumId="7" w15:restartNumberingAfterBreak="0">
+    <w:nsid w:val="75394F72"/>
+    <w:multiLevelType w:val="hybridMultilevel"/>
+    <w:tmpl w:val="1F9E586E"/>
+    <w:lvl w:ilvl="0" w:tplc="A7285B96">
+      <w:numFmt w:val="bullet"/>
+      <w:lvlText w:val="-"/>
+      <w:lvlJc w:val="left"/>
+      <w:pPr>
+        <w:ind w:left="2589" w:hanging="360"/>
+      </w:pPr>
+      <w:rPr>
+        <w:rFonts w:ascii="Calibri" w:eastAsiaTheme="minorHAnsi" w:hAnsi="Calibri" w:cs="Calibri" w:hint="default"/>
+      </w:rPr>
+    </w:lvl>
+    <w:lvl w:ilvl="1" w:tplc="04090003" w:tentative="1">
+      <w:start w:val="1"/>
+      <w:numFmt w:val="bullet"/>
+      <w:lvlText w:val="o"/>
+      <w:lvlJc w:val="left"/>
+      <w:pPr>
+        <w:ind w:left="2949" w:hanging="360"/>
+      </w:pPr>
+      <w:rPr>
+        <w:rFonts w:ascii="Courier New" w:hAnsi="Courier New" w:cs="Courier New" w:hint="default"/>
+      </w:rPr>
+    </w:lvl>
+    <w:lvl w:ilvl="2" w:tplc="04090005" w:tentative="1">
+      <w:start w:val="1"/>
+      <w:numFmt w:val="bullet"/>
+      <w:lvlText w:val=""/>
+      <w:lvlJc w:val="left"/>
+      <w:pPr>
+        <w:ind w:left="3669" w:hanging="360"/>
+      </w:pPr>
+      <w:rPr>
+        <w:rFonts w:ascii="Wingdings" w:hAnsi="Wingdings" w:hint="default"/>
+      </w:rPr>
+    </w:lvl>
+    <w:lvl w:ilvl="3" w:tplc="04090001" w:tentative="1">
+      <w:start w:val="1"/>
+      <w:numFmt w:val="bullet"/>
+      <w:lvlText w:val=""/>
+      <w:lvlJc w:val="left"/>
+      <w:pPr>
+        <w:ind w:left="4389" w:hanging="360"/>
+      </w:pPr>
+      <w:rPr>
+        <w:rFonts w:ascii="Symbol" w:hAnsi="Symbol" w:hint="default"/>
+      </w:rPr>
+    </w:lvl>
+    <w:lvl w:ilvl="4" w:tplc="04090003" w:tentative="1">
+      <w:start w:val="1"/>
+      <w:numFmt w:val="bullet"/>
+      <w:lvlText w:val="o"/>
+      <w:lvlJc w:val="left"/>
+      <w:pPr>
+        <w:ind w:left="5109" w:hanging="360"/>
+      </w:pPr>
+      <w:rPr>
+        <w:rFonts w:ascii="Courier New" w:hAnsi="Courier New" w:cs="Courier New" w:hint="default"/>
+      </w:rPr>
+    </w:lvl>
+    <w:lvl w:ilvl="5" w:tplc="04090005" w:tentative="1">
+      <w:start w:val="1"/>
+      <w:numFmt w:val="bullet"/>
+      <w:lvlText w:val=""/>
+      <w:lvlJc w:val="left"/>
+      <w:pPr>
+        <w:ind w:left="5829" w:hanging="360"/>
+      </w:pPr>
+      <w:rPr>
+        <w:rFonts w:ascii="Wingdings" w:hAnsi="Wingdings" w:hint="default"/>
+      </w:rPr>
+    </w:lvl>
+    <w:lvl w:ilvl="6" w:tplc="04090001" w:tentative="1">
+      <w:start w:val="1"/>
+      <w:numFmt w:val="bullet"/>
+      <w:lvlText w:val=""/>
+      <w:lvlJc w:val="left"/>
+      <w:pPr>
+        <w:ind w:left="6549" w:hanging="360"/>
+      </w:pPr>
+      <w:rPr>
+        <w:rFonts w:ascii="Symbol" w:hAnsi="Symbol" w:hint="default"/>
+      </w:rPr>
+    </w:lvl>
+    <w:lvl w:ilvl="7" w:tplc="04090003" w:tentative="1">
+      <w:start w:val="1"/>
+      <w:numFmt w:val="bullet"/>
+      <w:lvlText w:val="o"/>
+      <w:lvlJc w:val="left"/>
+      <w:pPr>
+        <w:ind w:left="7269" w:hanging="360"/>
+      </w:pPr>
+      <w:rPr>
+        <w:rFonts w:ascii="Courier New" w:hAnsi="Courier New" w:cs="Courier New" w:hint="default"/>
+      </w:rPr>
+    </w:lvl>
+    <w:lvl w:ilvl="8" w:tplc="04090005" w:tentative="1">
+      <w:start w:val="1"/>
+      <w:numFmt w:val="bullet"/>
+      <w:lvlText w:val=""/>
+      <w:lvlJc w:val="left"/>
+      <w:pPr>
+        <w:ind w:left="7989" w:hanging="360"/>
+      </w:pPr>
+      <w:rPr>
+        <w:rFonts w:ascii="Wingdings" w:hAnsi="Wingdings" w:hint="default"/>
+      </w:rPr>
+    </w:lvl>
+  </w:abstractNum>
+  <w:abstractNum w:abstractNumId="8" w15:restartNumberingAfterBreak="0">
+    <w:nsid w:val="7AFE2343"/>
+    <w:multiLevelType w:val="hybridMultilevel"/>
+    <w:tmpl w:val="EF6492BE"/>
+    <w:lvl w:ilvl="0" w:tplc="99BA175E">
+      <w:numFmt w:val="bullet"/>
+      <w:lvlText w:val="-"/>
+      <w:lvlJc w:val="left"/>
+      <w:pPr>
+        <w:ind w:left="1485" w:hanging="360"/>
+      </w:pPr>
+      <w:rPr>
+        <w:rFonts w:ascii="Calibri" w:eastAsiaTheme="minorHAnsi" w:hAnsi="Calibri" w:cs="Calibri" w:hint="default"/>
+      </w:rPr>
+    </w:lvl>
+    <w:lvl w:ilvl="1" w:tplc="04090003" w:tentative="1">
+      <w:start w:val="1"/>
+      <w:numFmt w:val="bullet"/>
+      <w:lvlText w:val="o"/>
+      <w:lvlJc w:val="left"/>
+      <w:pPr>
+        <w:ind w:left="2205" w:hanging="360"/>
+      </w:pPr>
+      <w:rPr>
+        <w:rFonts w:ascii="Courier New" w:hAnsi="Courier New" w:cs="Courier New" w:hint="default"/>
+      </w:rPr>
+    </w:lvl>
+    <w:lvl w:ilvl="2" w:tplc="04090005" w:tentative="1">
+      <w:start w:val="1"/>
+      <w:numFmt w:val="bullet"/>
+      <w:lvlText w:val=""/>
+      <w:lvlJc w:val="left"/>
+      <w:pPr>
+        <w:ind w:left="2925" w:hanging="360"/>
+      </w:pPr>
+      <w:rPr>
+        <w:rFonts w:ascii="Wingdings" w:hAnsi="Wingdings" w:hint="default"/>
+      </w:rPr>
+    </w:lvl>
+    <w:lvl w:ilvl="3" w:tplc="04090001" w:tentative="1">
+      <w:start w:val="1"/>
+      <w:numFmt w:val="bullet"/>
+      <w:lvlText w:val=""/>
+      <w:lvlJc w:val="left"/>
+      <w:pPr>
+        <w:ind w:left="3645" w:hanging="360"/>
+      </w:pPr>
+      <w:rPr>
+        <w:rFonts w:ascii="Symbol" w:hAnsi="Symbol" w:hint="default"/>
+      </w:rPr>
+    </w:lvl>
+    <w:lvl w:ilvl="4" w:tplc="04090003" w:tentative="1">
+      <w:start w:val="1"/>
+      <w:numFmt w:val="bullet"/>
+      <w:lvlText w:val="o"/>
+      <w:lvlJc w:val="left"/>
+      <w:pPr>
+        <w:ind w:left="4365" w:hanging="360"/>
+      </w:pPr>
+      <w:rPr>
+        <w:rFonts w:ascii="Courier New" w:hAnsi="Courier New" w:cs="Courier New" w:hint="default"/>
+      </w:rPr>
+    </w:lvl>
+    <w:lvl w:ilvl="5" w:tplc="04090005" w:tentative="1">
+      <w:start w:val="1"/>
+      <w:numFmt w:val="bullet"/>
+      <w:lvlText w:val=""/>
+      <w:lvlJc w:val="left"/>
+      <w:pPr>
+        <w:ind w:left="5085" w:hanging="360"/>
+      </w:pPr>
+      <w:rPr>
+        <w:rFonts w:ascii="Wingdings" w:hAnsi="Wingdings" w:hint="default"/>
+      </w:rPr>
+    </w:lvl>
+    <w:lvl w:ilvl="6" w:tplc="04090001" w:tentative="1">
+      <w:start w:val="1"/>
+      <w:numFmt w:val="bullet"/>
+      <w:lvlText w:val=""/>
+      <w:lvlJc w:val="left"/>
+      <w:pPr>
+        <w:ind w:left="5805" w:hanging="360"/>
+      </w:pPr>
+      <w:rPr>
+        <w:rFonts w:ascii="Symbol" w:hAnsi="Symbol" w:hint="default"/>
+      </w:rPr>
+    </w:lvl>
+    <w:lvl w:ilvl="7" w:tplc="04090003" w:tentative="1">
+      <w:start w:val="1"/>
+      <w:numFmt w:val="bullet"/>
+      <w:lvlText w:val="o"/>
+      <w:lvlJc w:val="left"/>
+      <w:pPr>
+        <w:ind w:left="6525" w:hanging="360"/>
+      </w:pPr>
+      <w:rPr>
+        <w:rFonts w:ascii="Courier New" w:hAnsi="Courier New" w:cs="Courier New" w:hint="default"/>
+      </w:rPr>
+    </w:lvl>
+    <w:lvl w:ilvl="8" w:tplc="04090005" w:tentative="1">
+      <w:start w:val="1"/>
+      <w:numFmt w:val="bullet"/>
+      <w:lvlText w:val=""/>
+      <w:lvlJc w:val="left"/>
+      <w:pPr>
+        <w:ind w:left="7245" w:hanging="360"/>
+      </w:pPr>
+      <w:rPr>
+        <w:rFonts w:ascii="Wingdings" w:hAnsi="Wingdings" w:hint="default"/>
+      </w:rPr>
+    </w:lvl>
+  </w:abstractNum>
   <w:num w:numId="1">
-    <w:abstractNumId w:val="2"/>
+    <w:abstractNumId w:val="6"/>
   </w:num>
   <w:num w:numId="2">
     <w:abstractNumId w:val="0"/>
   </w:num>
   <w:num w:numId="3">
+    <w:abstractNumId w:val="2"/>
+  </w:num>
+  <w:num w:numId="4">
+    <w:abstractNumId w:val="8"/>
+  </w:num>
+  <w:num w:numId="5">
     <w:abstractNumId w:val="1"/>
+  </w:num>
+  <w:num w:numId="6">
+    <w:abstractNumId w:val="5"/>
+  </w:num>
+  <w:num w:numId="7">
+    <w:abstractNumId w:val="7"/>
+  </w:num>
+  <w:num w:numId="8">
+    <w:abstractNumId w:val="4"/>
+  </w:num>
+  <w:num w:numId="9">
+    <w:abstractNumId w:val="3"/>
   </w:num>
 </w:numbering>
 </file>

</xml_diff>

<commit_message>
Report finished. browse paths by path works.
</commit_message>
<xml_diff>
--- a/IR-Part1/ProjectReport-A.docx
+++ b/IR-Part1/ProjectReport-A.docx
@@ -1,6 +1,6 @@
 
 <file path=word/document.xml><?xml version="1.0" encoding="utf-8"?>
-<w:document xmlns:wpc="http://schemas.microsoft.com/office/word/2010/wordprocessingCanvas" xmlns:cx="http://schemas.microsoft.com/office/drawing/2014/chartex" xmlns:cx1="http://schemas.microsoft.com/office/drawing/2015/9/8/chartex" xmlns:mc="http://schemas.openxmlformats.org/markup-compatibility/2006" xmlns:o="urn:schemas-microsoft-com:office:office" xmlns:r="http://schemas.openxmlformats.org/officeDocument/2006/relationships" xmlns:m="http://schemas.openxmlformats.org/officeDocument/2006/math" xmlns:v="urn:schemas-microsoft-com:vml" xmlns:wp14="http://schemas.microsoft.com/office/word/2010/wordprocessingDrawing" xmlns:wp="http://schemas.openxmlformats.org/drawingml/2006/wordprocessingDrawing" xmlns:w10="urn:schemas-microsoft-com:office:word" xmlns:w="http://schemas.openxmlformats.org/wordprocessingml/2006/main" xmlns:w14="http://schemas.microsoft.com/office/word/2010/wordml" xmlns:w15="http://schemas.microsoft.com/office/word/2012/wordml" xmlns:w16se="http://schemas.microsoft.com/office/word/2015/wordml/symex" xmlns:wpg="http://schemas.microsoft.com/office/word/2010/wordprocessingGroup" xmlns:wpi="http://schemas.microsoft.com/office/word/2010/wordprocessingInk" xmlns:wne="http://schemas.microsoft.com/office/word/2006/wordml" xmlns:wps="http://schemas.microsoft.com/office/word/2010/wordprocessingShape" mc:Ignorable="w14 w15 w16se wp14">
+<w:document xmlns:wpc="http://schemas.microsoft.com/office/word/2010/wordprocessingCanvas" xmlns:cx="http://schemas.microsoft.com/office/drawing/2014/chartex" xmlns:cx1="http://schemas.microsoft.com/office/drawing/2015/9/8/chartex" xmlns:cx2="http://schemas.microsoft.com/office/drawing/2015/10/21/chartex" xmlns:cx3="http://schemas.microsoft.com/office/drawing/2016/5/9/chartex" xmlns:cx4="http://schemas.microsoft.com/office/drawing/2016/5/10/chartex" xmlns:cx5="http://schemas.microsoft.com/office/drawing/2016/5/11/chartex" xmlns:cx6="http://schemas.microsoft.com/office/drawing/2016/5/12/chartex" xmlns:cx7="http://schemas.microsoft.com/office/drawing/2016/5/13/chartex" xmlns:cx8="http://schemas.microsoft.com/office/drawing/2016/5/14/chartex" xmlns:mc="http://schemas.openxmlformats.org/markup-compatibility/2006" xmlns:aink="http://schemas.microsoft.com/office/drawing/2016/ink" xmlns:am3d="http://schemas.microsoft.com/office/drawing/2017/model3d" xmlns:o="urn:schemas-microsoft-com:office:office" xmlns:r="http://schemas.openxmlformats.org/officeDocument/2006/relationships" xmlns:m="http://schemas.openxmlformats.org/officeDocument/2006/math" xmlns:v="urn:schemas-microsoft-com:vml" xmlns:wp14="http://schemas.microsoft.com/office/word/2010/wordprocessingDrawing" xmlns:wp="http://schemas.openxmlformats.org/drawingml/2006/wordprocessingDrawing" xmlns:w10="urn:schemas-microsoft-com:office:word" xmlns:w="http://schemas.openxmlformats.org/wordprocessingml/2006/main" xmlns:w14="http://schemas.microsoft.com/office/word/2010/wordml" xmlns:w15="http://schemas.microsoft.com/office/word/2012/wordml" xmlns:w16cid="http://schemas.microsoft.com/office/word/2016/wordml/cid" xmlns:w16se="http://schemas.microsoft.com/office/word/2015/wordml/symex" xmlns:wpg="http://schemas.microsoft.com/office/word/2010/wordprocessingGroup" xmlns:wpi="http://schemas.microsoft.com/office/word/2010/wordprocessingInk" xmlns:wne="http://schemas.microsoft.com/office/word/2006/wordml" xmlns:wps="http://schemas.microsoft.com/office/word/2010/wordprocessingShape" mc:Ignorable="w14 w15 w16se w16cid wp14">
   <w:body>
     <w:p>
       <w:pPr>
@@ -73,14 +73,6 @@
         </w:rPr>
         <w:t>עומר נגר 307937714, אסף זקס 302329693</w:t>
       </w:r>
-    </w:p>
-    <w:p>
-      <w:pPr>
-        <w:rPr>
-          <w:rFonts w:cstheme="minorHAnsi"/>
-          <w:rtl/>
-        </w:rPr>
-      </w:pPr>
     </w:p>
     <w:p>
       <w:pPr>
@@ -770,7 +762,6 @@
         <w:ind w:left="4" w:right="-142"/>
         <w:rPr>
           <w:rFonts w:cstheme="minorHAnsi"/>
-          <w:rtl/>
         </w:rPr>
       </w:pPr>
       <w:r>
@@ -780,6 +771,15 @@
         </w:rPr>
         <w:t>הפונקציה עוברת על תייקית הקורפוס ושומרת במבנה נתונים את כלל הנתיבים לכלל הקבצים בתיקייה.</w:t>
       </w:r>
+    </w:p>
+    <w:p>
+      <w:pPr>
+        <w:ind w:left="4" w:right="-142"/>
+        <w:rPr>
+          <w:rFonts w:cstheme="minorHAnsi"/>
+          <w:rtl/>
+        </w:rPr>
+      </w:pPr>
     </w:p>
     <w:p>
       <w:pPr>
@@ -1501,15 +1501,6 @@
     </w:p>
     <w:p>
       <w:pPr>
-        <w:ind w:left="2160" w:right="-142" w:hanging="2160"/>
-        <w:rPr>
-          <w:rFonts w:cstheme="minorHAnsi"/>
-          <w:rtl/>
-        </w:rPr>
-      </w:pPr>
-    </w:p>
-    <w:p>
-      <w:pPr>
         <w:bidi w:val="0"/>
         <w:ind w:left="2160" w:right="-142" w:hanging="2160"/>
         <w:rPr>
@@ -1524,6 +1515,7 @@
           <w:b/>
           <w:bCs/>
         </w:rPr>
+        <w:lastRenderedPageBreak/>
         <w:t>Class Stemmer</w:t>
       </w:r>
       <w:r>
@@ -2112,6 +2104,13 @@
       <w:pPr>
         <w:rPr>
           <w:rFonts w:cstheme="minorHAnsi"/>
+        </w:rPr>
+      </w:pPr>
+    </w:p>
+    <w:p>
+      <w:pPr>
+        <w:rPr>
+          <w:rFonts w:cstheme="minorHAnsi"/>
           <w:rtl/>
         </w:rPr>
       </w:pPr>
@@ -2677,6 +2676,13 @@
       <w:pPr>
         <w:rPr>
           <w:rFonts w:cstheme="minorHAnsi"/>
+        </w:rPr>
+      </w:pPr>
+    </w:p>
+    <w:p>
+      <w:pPr>
+        <w:rPr>
+          <w:rFonts w:cstheme="minorHAnsi"/>
           <w:rtl/>
         </w:rPr>
       </w:pPr>
@@ -2721,7 +2727,6 @@
           <w:b/>
           <w:bCs/>
         </w:rPr>
-        <w:lastRenderedPageBreak/>
         <w:t>Class</w:t>
       </w:r>
       <w:r>
@@ -3106,7 +3111,7 @@
     <w:p>
       <w:pPr>
         <w:rPr>
-          <w:rFonts w:cstheme="minorHAnsi" w:hint="cs"/>
+          <w:rFonts w:cstheme="minorHAnsi"/>
           <w:rtl/>
         </w:rPr>
       </w:pPr>
@@ -3128,7 +3133,7 @@
     <w:p>
       <w:pPr>
         <w:rPr>
-          <w:rFonts w:cstheme="minorHAnsi" w:hint="cs"/>
+          <w:rFonts w:cstheme="minorHAnsi"/>
           <w:rtl/>
         </w:rPr>
       </w:pPr>
@@ -3167,7 +3172,6 @@
           <w:rFonts w:cstheme="minorHAnsi"/>
         </w:rPr>
       </w:pPr>
-      <w:proofErr w:type="gramStart"/>
       <w:r>
         <w:rPr>
           <w:rFonts w:cstheme="minorHAnsi"/>
@@ -3175,7 +3179,6 @@
         </w:rPr>
         <w:t>getTheDictionary</w:t>
       </w:r>
-      <w:proofErr w:type="gramEnd"/>
       <w:r>
         <w:rPr>
           <w:rFonts w:cstheme="minorHAnsi"/>
@@ -3187,7 +3190,7 @@
     <w:p>
       <w:pPr>
         <w:rPr>
-          <w:rFonts w:cstheme="minorHAnsi" w:hint="cs"/>
+          <w:rFonts w:cstheme="minorHAnsi"/>
           <w:rtl/>
         </w:rPr>
       </w:pPr>
@@ -3305,7 +3308,6 @@
       <w:pPr>
         <w:rPr>
           <w:rFonts w:cstheme="minorHAnsi"/>
-          <w:rtl/>
         </w:rPr>
       </w:pPr>
       <w:r>
@@ -3330,11 +3332,20 @@
           <w:rtl/>
         </w:rPr>
       </w:pPr>
+    </w:p>
+    <w:p>
+      <w:pPr>
+        <w:rPr>
+          <w:rFonts w:cstheme="minorHAnsi"/>
+          <w:rtl/>
+        </w:rPr>
+      </w:pPr>
       <w:r>
         <w:rPr>
           <w:rFonts w:cstheme="minorHAnsi"/>
           <w:u w:val="single"/>
         </w:rPr>
+        <w:lastRenderedPageBreak/>
         <w:t>updateDocFq</w:t>
       </w:r>
       <w:r>
@@ -3349,7 +3360,6 @@
       <w:pPr>
         <w:rPr>
           <w:rFonts w:cstheme="minorHAnsi"/>
-          <w:rtl/>
         </w:rPr>
       </w:pPr>
       <w:r>
@@ -3374,14 +3384,15 @@
           <w:rtl/>
         </w:rPr>
       </w:pPr>
+      <w:proofErr w:type="spellStart"/>
       <w:r>
         <w:rPr>
           <w:rFonts w:cstheme="minorHAnsi"/>
           <w:u w:val="single"/>
         </w:rPr>
-        <w:lastRenderedPageBreak/>
         <w:t>updateToUpperCase</w:t>
       </w:r>
+      <w:proofErr w:type="spellEnd"/>
       <w:r>
         <w:rPr>
           <w:rFonts w:cstheme="minorHAnsi"/>
@@ -4046,7 +4057,6 @@
       <w:pPr>
         <w:rPr>
           <w:rFonts w:cstheme="minorHAnsi"/>
-          <w:rtl/>
         </w:rPr>
       </w:pPr>
       <w:r>
@@ -4082,6 +4092,14 @@
       <w:pPr>
         <w:rPr>
           <w:rFonts w:cstheme="minorHAnsi"/>
+          <w:rtl/>
+        </w:rPr>
+      </w:pPr>
+    </w:p>
+    <w:p>
+      <w:pPr>
+        <w:rPr>
+          <w:rFonts w:cstheme="minorHAnsi"/>
           <w:u w:val="single"/>
           <w:rtl/>
         </w:rPr>
@@ -4091,6 +4109,7 @@
           <w:rFonts w:cstheme="minorHAnsi"/>
           <w:u w:val="single"/>
         </w:rPr>
+        <w:lastRenderedPageBreak/>
         <w:t>isEntity</w:t>
       </w:r>
       <w:r>
@@ -4106,7 +4125,6 @@
       <w:pPr>
         <w:rPr>
           <w:rFonts w:cstheme="minorHAnsi"/>
-          <w:rtl/>
         </w:rPr>
       </w:pPr>
       <w:r>
@@ -4145,6 +4163,14 @@
           <w:rtl/>
         </w:rPr>
       </w:pPr>
+    </w:p>
+    <w:p>
+      <w:pPr>
+        <w:rPr>
+          <w:rFonts w:cstheme="minorHAnsi"/>
+          <w:rtl/>
+        </w:rPr>
+      </w:pPr>
       <w:r>
         <w:rPr>
           <w:rFonts w:cstheme="minorHAnsi"/>
@@ -4172,7 +4198,6 @@
           <w:rFonts w:cstheme="minorHAnsi" w:hint="cs"/>
           <w:rtl/>
         </w:rPr>
-        <w:lastRenderedPageBreak/>
         <w:t xml:space="preserve">הפונקציה </w:t>
       </w:r>
       <w:r>
@@ -4771,7 +4796,21 @@
           <w:rFonts w:cstheme="minorHAnsi" w:hint="cs"/>
           <w:rtl/>
         </w:rPr>
-        <w:t>הפונקציה מקבל כתובת לקבצי</w:t>
+        <w:t>הפונקציה מקבל</w:t>
+      </w:r>
+      <w:r>
+        <w:rPr>
+          <w:rFonts w:cstheme="minorHAnsi" w:hint="cs"/>
+          <w:rtl/>
+        </w:rPr>
+        <w:t>ת</w:t>
+      </w:r>
+      <w:r>
+        <w:rPr>
+          <w:rFonts w:cstheme="minorHAnsi" w:hint="cs"/>
+          <w:rtl/>
+        </w:rPr>
+        <w:t xml:space="preserve"> כתובת לקבצי</w:t>
       </w:r>
       <w:r>
         <w:rPr>
@@ -4825,7 +4864,7 @@
           <w:rFonts w:cstheme="minorHAnsi" w:hint="cs"/>
           <w:rtl/>
         </w:rPr>
-        <w:t xml:space="preserve">, ושומרת את קבצי הפוסטינג לכתובת הנתונה לדבר, בסיום מדפיסה פרטים על התהליך לחלונית חדשה. </w:t>
+        <w:t xml:space="preserve">, שומרת את קבצי הפוסטינג לכתובת הנתונה לדבר, בסיום מדפיסה פרטים על התהליך לחלונית חדשה. </w:t>
       </w:r>
     </w:p>
     <w:p>
@@ -4917,6 +4956,7 @@
           <w:rFonts w:cstheme="minorHAnsi"/>
           <w:u w:val="single"/>
         </w:rPr>
+        <w:lastRenderedPageBreak/>
         <w:t>ChangeStemmerMode</w:t>
       </w:r>
       <w:r>
@@ -4945,7 +4985,6 @@
       <w:pPr>
         <w:rPr>
           <w:rFonts w:cstheme="minorHAnsi"/>
-          <w:rtl/>
         </w:rPr>
       </w:pPr>
       <w:r>
@@ -4976,6 +5015,14 @@
           <w:rtl/>
         </w:rPr>
       </w:pPr>
+    </w:p>
+    <w:p>
+      <w:pPr>
+        <w:rPr>
+          <w:rFonts w:cstheme="minorHAnsi"/>
+          <w:rtl/>
+        </w:rPr>
+      </w:pPr>
       <w:r>
         <w:rPr>
           <w:rFonts w:cstheme="minorHAnsi"/>
@@ -5017,8 +5064,23 @@
           <w:rFonts w:cstheme="minorHAnsi" w:hint="cs"/>
           <w:rtl/>
         </w:rPr>
-        <w:t>הפונקציה אחראית לפינוי הזיכרון של המערכת מהמילון שמחזיק</w:t>
-      </w:r>
+        <w:t>הפונקציה אחראית לפינוי הזיכרון של המערכת מהמילון</w:t>
+      </w:r>
+      <w:r>
+        <w:rPr>
+          <w:rFonts w:cstheme="minorHAnsi" w:hint="cs"/>
+          <w:rtl/>
+        </w:rPr>
+        <w:t>.</w:t>
+      </w:r>
+    </w:p>
+    <w:p>
+      <w:pPr>
+        <w:rPr>
+          <w:rFonts w:cstheme="minorHAnsi"/>
+          <w:rtl/>
+        </w:rPr>
+      </w:pPr>
     </w:p>
     <w:p>
       <w:pPr>
@@ -5032,7 +5094,6 @@
           <w:rFonts w:cstheme="minorHAnsi"/>
           <w:u w:val="single"/>
         </w:rPr>
-        <w:lastRenderedPageBreak/>
         <w:t>getPostingPa</w:t>
       </w:r>
       <w:r>
@@ -5460,14 +5521,6 @@
         </w:rPr>
         <w:t>הפונקציה מחזירה פרטים על הריצה והיצירה של התהליך.</w:t>
       </w:r>
-    </w:p>
-    <w:p>
-      <w:pPr>
-        <w:rPr>
-          <w:rFonts w:cstheme="minorHAnsi"/>
-          <w:rtl/>
-        </w:rPr>
-      </w:pPr>
     </w:p>
     <w:p>
       <w:pPr>
@@ -5593,7 +5646,6 @@
       <w:pPr>
         <w:rPr>
           <w:rFonts w:cstheme="minorHAnsi"/>
-          <w:rtl/>
         </w:rPr>
       </w:pPr>
       <w:r>
@@ -5643,6 +5695,7 @@
           <w:rtl/>
         </w:rPr>
       </w:pPr>
+      <w:proofErr w:type="spellStart"/>
       <w:r>
         <w:rPr>
           <w:rFonts w:cstheme="minorHAnsi"/>
@@ -5650,6 +5703,7 @@
         </w:rPr>
         <w:t>pressLoad</w:t>
       </w:r>
+      <w:proofErr w:type="spellEnd"/>
       <w:r>
         <w:rPr>
           <w:rFonts w:cstheme="minorHAnsi" w:hint="cs"/>
@@ -5699,6 +5753,7 @@
           <w:rFonts w:cstheme="minorHAnsi"/>
           <w:u w:val="single"/>
         </w:rPr>
+        <w:lastRenderedPageBreak/>
         <w:t>pressDisplay</w:t>
       </w:r>
       <w:r>
@@ -5809,6 +5864,14 @@
           <w:rtl/>
         </w:rPr>
       </w:pPr>
+    </w:p>
+    <w:p>
+      <w:pPr>
+        <w:rPr>
+          <w:rFonts w:cstheme="minorHAnsi"/>
+          <w:rtl/>
+        </w:rPr>
+      </w:pPr>
       <w:r>
         <w:rPr>
           <w:rFonts w:cstheme="minorHAnsi"/>
@@ -5850,7 +5913,6 @@
           <w:rFonts w:cstheme="minorHAnsi" w:hint="cs"/>
           <w:rtl/>
         </w:rPr>
-        <w:lastRenderedPageBreak/>
         <w:t>הפונקציה מקבלת אירוע לחיצה, ניגשת לכתובת השמורה של הפוסטינג ומוחקת את כל התוכן בתיקייה.</w:t>
       </w:r>
     </w:p>
@@ -6294,7 +6356,17 @@
           <w:b/>
           <w:bCs/>
         </w:rPr>
-        <w:t>lass DisplayController:</w:t>
+        <w:t>lass DisplayCont</w:t>
+      </w:r>
+      <w:bookmarkStart w:id="0" w:name="_GoBack"/>
+      <w:bookmarkEnd w:id="0"/>
+      <w:r>
+        <w:rPr>
+          <w:rFonts w:cstheme="minorHAnsi"/>
+          <w:b/>
+          <w:bCs/>
+        </w:rPr>
+        <w:t>roller:</w:t>
       </w:r>
     </w:p>
     <w:p>
@@ -6353,7 +6425,6 @@
         <w:jc w:val="both"/>
         <w:rPr>
           <w:rFonts w:cstheme="minorHAnsi"/>
-          <w:rtl/>
         </w:rPr>
       </w:pPr>
       <w:r>
@@ -6406,7 +6477,6 @@
         <w:jc w:val="both"/>
         <w:rPr>
           <w:rFonts w:cstheme="minorHAnsi"/>
-          <w:rtl/>
         </w:rPr>
       </w:pPr>
       <w:r>
@@ -6419,6 +6489,7 @@
     </w:p>
     <w:p>
       <w:pPr>
+        <w:jc w:val="both"/>
         <w:rPr>
           <w:rFonts w:cstheme="minorHAnsi"/>
           <w:rtl/>
@@ -6442,6 +6513,7 @@
           <w:rFonts w:cstheme="minorHAnsi" w:hint="cs"/>
           <w:rtl/>
         </w:rPr>
+        <w:lastRenderedPageBreak/>
         <w:t>התמודדות עם מגבלת הזיכרון:</w:t>
       </w:r>
     </w:p>
@@ -6613,15 +6685,7 @@
           <w:rFonts w:cstheme="minorHAnsi" w:hint="cs"/>
           <w:rtl/>
         </w:rPr>
-        <w:t xml:space="preserve">) באותו הזמן פתוחים. מצאנו ששמירת </w:t>
-      </w:r>
-      <w:r>
-        <w:rPr>
-          <w:rFonts w:cstheme="minorHAnsi" w:hint="cs"/>
-          <w:rtl/>
-        </w:rPr>
-        <w:lastRenderedPageBreak/>
-        <w:t xml:space="preserve">כלל מופעי המילים של </w:t>
+        <w:t xml:space="preserve">) באותו הזמן פתוחים. מצאנו ששמירת כלל מופעי המילים של </w:t>
       </w:r>
       <w:r>
         <w:rPr>
@@ -7005,19 +7069,7 @@
           <w:rFonts w:cstheme="minorHAnsi"/>
         </w:rPr>
         <w:tab/>
-        <w:t xml:space="preserve"> </w:t>
-      </w:r>
-      <w:r>
-        <w:rPr>
-          <w:rFonts w:cstheme="minorHAnsi"/>
-        </w:rPr>
-        <w:t>200 kilograms</w:t>
-      </w:r>
-      <w:r>
-        <w:rPr>
-          <w:rFonts w:cstheme="minorHAnsi"/>
-        </w:rPr>
-        <w:t xml:space="preserve">  -&gt;  </w:t>
+        <w:t xml:space="preserve"> 200 kilograms  -&gt;  </w:t>
       </w:r>
       <w:r>
         <w:rPr>
@@ -7073,19 +7125,7 @@
         <w:rPr>
           <w:rFonts w:cstheme="minorHAnsi"/>
         </w:rPr>
-        <w:t>00 kilograms</w:t>
-      </w:r>
-      <w:r>
-        <w:rPr>
-          <w:rFonts w:cstheme="minorHAnsi"/>
-        </w:rPr>
-        <w:t xml:space="preserve"> </w:t>
-      </w:r>
-      <w:r>
-        <w:rPr>
-          <w:rFonts w:cstheme="minorHAnsi"/>
-        </w:rPr>
-        <w:t>-&gt;</w:t>
+        <w:t>00 kilograms -&gt;</w:t>
       </w:r>
       <w:r>
         <w:t xml:space="preserve"> </w:t>
@@ -7481,6 +7521,7 @@
           <w:rFonts w:cstheme="minorHAnsi"/>
           <w:rtl/>
         </w:rPr>
+        <w:lastRenderedPageBreak/>
         <w:t xml:space="preserve">השתמשנו במחלקה לטובת יצירת אובייקט </w:t>
       </w:r>
       <w:r>
@@ -7622,6 +7663,16 @@
           <w:rtl/>
         </w:rPr>
       </w:pPr>
+    </w:p>
+    <w:p>
+      <w:pPr>
+        <w:pStyle w:val="ListParagraph"/>
+        <w:ind w:left="1080"/>
+        <w:rPr>
+          <w:rFonts w:cstheme="minorHAnsi"/>
+          <w:rtl/>
+        </w:rPr>
+      </w:pPr>
       <w:r>
         <w:rPr>
           <w:rFonts w:cstheme="minorHAnsi" w:hint="cs"/>
@@ -7698,7 +7749,6 @@
           <w:bCs/>
           <w:rtl/>
         </w:rPr>
-        <w:lastRenderedPageBreak/>
         <w:t xml:space="preserve">פרק </w:t>
       </w:r>
       <w:r>
@@ -7801,7 +7851,7 @@
       <w:pPr>
         <w:pStyle w:val="ListParagraph"/>
         <w:rPr>
-          <w:rFonts w:cstheme="minorHAnsi" w:hint="cs"/>
+          <w:rFonts w:cstheme="minorHAnsi"/>
         </w:rPr>
       </w:pPr>
     </w:p>
@@ -7861,21 +7911,14 @@
           <w:rFonts w:cstheme="minorHAnsi" w:hint="cs"/>
           <w:rtl/>
         </w:rPr>
-        <w:t>1,292,295</w:t>
-      </w:r>
-      <w:r>
-        <w:rPr>
-          <w:rFonts w:cstheme="minorHAnsi" w:hint="cs"/>
-          <w:rtl/>
-        </w:rPr>
-        <w:t>.</w:t>
+        <w:t>1,292,295.</w:t>
       </w:r>
     </w:p>
     <w:p>
       <w:pPr>
         <w:pStyle w:val="ListParagraph"/>
         <w:rPr>
-          <w:rFonts w:cstheme="minorHAnsi" w:hint="cs"/>
+          <w:rFonts w:cstheme="minorHAnsi"/>
           <w:rtl/>
         </w:rPr>
       </w:pPr>
@@ -7945,473 +7988,19 @@
     <w:p>
       <w:pPr>
         <w:pStyle w:val="ListParagraph"/>
-        <w:numPr>
-          <w:ilvl w:val="0"/>
-          <w:numId w:val="9"/>
-        </w:numPr>
-        <w:rPr>
-          <w:rFonts w:cstheme="minorHAnsi" w:hint="cs"/>
-        </w:rPr>
-      </w:pPr>
-      <w:r>
-        <w:rPr>
-          <w:rFonts w:cstheme="minorHAnsi" w:hint="cs"/>
-          <w:rtl/>
-        </w:rPr>
-        <w:t xml:space="preserve"> </w:t>
-      </w:r>
-    </w:p>
-    <w:p>
-      <w:pPr>
-        <w:ind w:firstLine="360"/>
-        <w:rPr>
-          <w:rFonts w:cstheme="minorHAnsi"/>
-          <w:rtl/>
-        </w:rPr>
-      </w:pPr>
-      <w:r>
-        <w:rPr>
-          <w:rFonts w:cstheme="minorHAnsi" w:hint="cs"/>
-          <w:rtl/>
-        </w:rPr>
-        <w:t>עשרת ה</w:t>
-      </w:r>
-      <w:r>
-        <w:rPr>
-          <w:rFonts w:cstheme="minorHAnsi"/>
-        </w:rPr>
-        <w:t>terms</w:t>
-      </w:r>
-      <w:r>
-        <w:rPr>
-          <w:rFonts w:cstheme="minorHAnsi" w:hint="cs"/>
-          <w:rtl/>
-        </w:rPr>
-        <w:t xml:space="preserve"> השכיחים ביותר:</w:t>
-      </w:r>
-    </w:p>
-    <w:p>
-      <w:pPr>
-        <w:bidi w:val="0"/>
-        <w:spacing w:after="0" w:line="240" w:lineRule="auto"/>
-        <w:ind w:firstLine="357"/>
-        <w:rPr>
-          <w:rFonts w:cstheme="minorHAnsi"/>
-        </w:rPr>
-      </w:pPr>
-      <w:proofErr w:type="gramStart"/>
-      <w:r>
-        <w:rPr>
-          <w:rFonts w:cstheme="minorHAnsi"/>
-        </w:rPr>
-        <w:t>year</w:t>
-      </w:r>
-      <w:proofErr w:type="gramEnd"/>
-    </w:p>
-    <w:p>
-      <w:pPr>
-        <w:bidi w:val="0"/>
-        <w:spacing w:after="0" w:line="240" w:lineRule="auto"/>
-        <w:ind w:firstLine="357"/>
-        <w:rPr>
-          <w:rFonts w:cstheme="minorHAnsi"/>
-        </w:rPr>
-      </w:pPr>
-      <w:proofErr w:type="gramStart"/>
-      <w:r>
-        <w:rPr>
-          <w:rFonts w:cstheme="minorHAnsi"/>
-        </w:rPr>
-        <w:t>cent</w:t>
-      </w:r>
-      <w:proofErr w:type="gramEnd"/>
-    </w:p>
-    <w:p>
-      <w:pPr>
-        <w:bidi w:val="0"/>
-        <w:spacing w:after="0" w:line="240" w:lineRule="auto"/>
-        <w:ind w:firstLine="357"/>
-        <w:rPr>
-          <w:rFonts w:cstheme="minorHAnsi"/>
-        </w:rPr>
-      </w:pPr>
-      <w:proofErr w:type="gramStart"/>
-      <w:r>
-        <w:rPr>
-          <w:rFonts w:cstheme="minorHAnsi"/>
-        </w:rPr>
-        <w:t>government</w:t>
-      </w:r>
-      <w:proofErr w:type="gramEnd"/>
-    </w:p>
-    <w:p>
-      <w:pPr>
-        <w:bidi w:val="0"/>
-        <w:spacing w:after="0" w:line="240" w:lineRule="auto"/>
-        <w:ind w:firstLine="357"/>
-        <w:rPr>
-          <w:rFonts w:cstheme="minorHAnsi"/>
-        </w:rPr>
-      </w:pPr>
-      <w:proofErr w:type="gramStart"/>
-      <w:r>
-        <w:rPr>
-          <w:rFonts w:cstheme="minorHAnsi"/>
-        </w:rPr>
-        <w:t>people</w:t>
-      </w:r>
-      <w:proofErr w:type="gramEnd"/>
-    </w:p>
-    <w:p>
-      <w:pPr>
-        <w:bidi w:val="0"/>
-        <w:spacing w:after="0" w:line="240" w:lineRule="auto"/>
-        <w:ind w:firstLine="357"/>
-        <w:rPr>
-          <w:rFonts w:cstheme="minorHAnsi"/>
-        </w:rPr>
-      </w:pPr>
-      <w:proofErr w:type="gramStart"/>
-      <w:r>
-        <w:rPr>
-          <w:rFonts w:cstheme="minorHAnsi"/>
-        </w:rPr>
-        <w:t>years</w:t>
-      </w:r>
-      <w:proofErr w:type="gramEnd"/>
-    </w:p>
-    <w:p>
-      <w:pPr>
-        <w:bidi w:val="0"/>
-        <w:spacing w:after="0" w:line="240" w:lineRule="auto"/>
-        <w:ind w:firstLine="357"/>
-        <w:rPr>
-          <w:rFonts w:cstheme="minorHAnsi"/>
-        </w:rPr>
-      </w:pPr>
-      <w:proofErr w:type="gramStart"/>
-      <w:r>
-        <w:rPr>
-          <w:rFonts w:cstheme="minorHAnsi"/>
-        </w:rPr>
-        <w:t>time</w:t>
-      </w:r>
-      <w:proofErr w:type="gramEnd"/>
-    </w:p>
-    <w:p>
-      <w:pPr>
-        <w:bidi w:val="0"/>
-        <w:spacing w:after="0" w:line="240" w:lineRule="auto"/>
-        <w:ind w:firstLine="357"/>
-        <w:rPr>
-          <w:rFonts w:cstheme="minorHAnsi"/>
-        </w:rPr>
-      </w:pPr>
-      <w:proofErr w:type="gramStart"/>
-      <w:r>
-        <w:rPr>
-          <w:rFonts w:cstheme="minorHAnsi"/>
-        </w:rPr>
-        <w:t>market</w:t>
-      </w:r>
-      <w:proofErr w:type="gramEnd"/>
-    </w:p>
-    <w:p>
-      <w:pPr>
-        <w:bidi w:val="0"/>
-        <w:spacing w:after="0" w:line="240" w:lineRule="auto"/>
-        <w:ind w:firstLine="357"/>
-        <w:rPr>
-          <w:rFonts w:cstheme="minorHAnsi"/>
-        </w:rPr>
-      </w:pPr>
-      <w:r>
-        <w:rPr>
-          <w:rFonts w:cstheme="minorHAnsi"/>
-        </w:rPr>
-        <w:t>FT</w:t>
-      </w:r>
-    </w:p>
-    <w:p>
-      <w:pPr>
-        <w:bidi w:val="0"/>
-        <w:spacing w:after="0" w:line="240" w:lineRule="auto"/>
-        <w:ind w:firstLine="357"/>
-        <w:rPr>
-          <w:rFonts w:cstheme="minorHAnsi"/>
-        </w:rPr>
-      </w:pPr>
-      <w:proofErr w:type="gramStart"/>
-      <w:r>
-        <w:rPr>
-          <w:rFonts w:cstheme="minorHAnsi"/>
-        </w:rPr>
-        <w:t>company</w:t>
-      </w:r>
-      <w:proofErr w:type="gramEnd"/>
-    </w:p>
-    <w:p>
-      <w:pPr>
-        <w:bidi w:val="0"/>
-        <w:spacing w:after="0" w:line="240" w:lineRule="auto"/>
-        <w:ind w:firstLine="357"/>
-        <w:rPr>
-          <w:rFonts w:cstheme="minorHAnsi"/>
-        </w:rPr>
-      </w:pPr>
-      <w:proofErr w:type="gramStart"/>
-      <w:r>
-        <w:rPr>
-          <w:rFonts w:cstheme="minorHAnsi"/>
-        </w:rPr>
-        <w:t>state</w:t>
-      </w:r>
-      <w:proofErr w:type="gramEnd"/>
-    </w:p>
-    <w:p>
-      <w:pPr>
-        <w:bidi w:val="0"/>
-        <w:spacing w:after="0" w:line="240" w:lineRule="auto"/>
-        <w:ind w:firstLine="357"/>
-        <w:rPr>
-          <w:rFonts w:cstheme="minorHAnsi"/>
-        </w:rPr>
-      </w:pPr>
-      <w:proofErr w:type="gramStart"/>
-      <w:r>
-        <w:rPr>
-          <w:rFonts w:cstheme="minorHAnsi"/>
-        </w:rPr>
-        <w:t>made</w:t>
-      </w:r>
-      <w:proofErr w:type="gramEnd"/>
-    </w:p>
-    <w:p>
-      <w:pPr>
-        <w:ind w:firstLine="360"/>
-        <w:rPr>
-          <w:rFonts w:cstheme="minorHAnsi"/>
-          <w:rtl/>
-        </w:rPr>
-      </w:pPr>
-      <w:r>
-        <w:rPr>
-          <w:rFonts w:cstheme="minorHAnsi" w:hint="cs"/>
-          <w:rtl/>
-        </w:rPr>
-        <w:t>עשרת ה</w:t>
-      </w:r>
-      <w:r>
-        <w:rPr>
-          <w:rFonts w:cstheme="minorHAnsi"/>
-        </w:rPr>
-        <w:t>terms</w:t>
-      </w:r>
-      <w:r>
-        <w:rPr>
-          <w:rFonts w:cstheme="minorHAnsi" w:hint="cs"/>
-          <w:rtl/>
-        </w:rPr>
-        <w:t xml:space="preserve"> הכי פחות שכיחים:</w:t>
-      </w:r>
-    </w:p>
-    <w:p>
-      <w:pPr>
-        <w:bidi w:val="0"/>
-        <w:spacing w:after="0" w:line="240" w:lineRule="auto"/>
-        <w:ind w:firstLine="357"/>
-        <w:rPr>
-          <w:rFonts w:cstheme="minorHAnsi"/>
-        </w:rPr>
-      </w:pPr>
-      <w:r>
-        <w:rPr>
-          <w:rFonts w:cstheme="minorHAnsi"/>
-        </w:rPr>
-        <w:t>LIMON ABOUT</w:t>
-      </w:r>
-    </w:p>
-    <w:p>
-      <w:pPr>
-        <w:bidi w:val="0"/>
-        <w:spacing w:after="0" w:line="240" w:lineRule="auto"/>
-        <w:ind w:firstLine="357"/>
-        <w:rPr>
-          <w:rFonts w:cstheme="minorHAnsi"/>
-        </w:rPr>
-      </w:pPr>
-      <w:r>
-        <w:rPr>
-          <w:rFonts w:cstheme="minorHAnsi"/>
-        </w:rPr>
-        <w:t>CACHOU JAJAUNIE CONFECT</w:t>
-      </w:r>
-    </w:p>
-    <w:p>
-      <w:pPr>
-        <w:bidi w:val="0"/>
-        <w:spacing w:after="0" w:line="240" w:lineRule="auto"/>
-        <w:ind w:firstLine="357"/>
-        <w:rPr>
-          <w:rFonts w:cstheme="minorHAnsi"/>
-        </w:rPr>
-      </w:pPr>
-      <w:r>
-        <w:rPr>
-          <w:rFonts w:cstheme="minorHAnsi"/>
-        </w:rPr>
-        <w:t>SFR4</w:t>
-      </w:r>
-      <w:proofErr w:type="gramStart"/>
-      <w:r>
-        <w:rPr>
-          <w:rFonts w:cstheme="minorHAnsi"/>
-        </w:rPr>
-        <w:t>,490</w:t>
-      </w:r>
-      <w:proofErr w:type="gramEnd"/>
-    </w:p>
-    <w:p>
-      <w:pPr>
-        <w:bidi w:val="0"/>
-        <w:spacing w:after="0" w:line="240" w:lineRule="auto"/>
-        <w:ind w:firstLine="357"/>
-        <w:rPr>
-          <w:rFonts w:cstheme="minorHAnsi"/>
-        </w:rPr>
-      </w:pPr>
-      <w:proofErr w:type="spellStart"/>
-      <w:proofErr w:type="gramStart"/>
-      <w:r>
-        <w:rPr>
-          <w:rFonts w:cstheme="minorHAnsi"/>
-        </w:rPr>
-        <w:t>nonbalkan</w:t>
-      </w:r>
-      <w:proofErr w:type="spellEnd"/>
-      <w:proofErr w:type="gramEnd"/>
-    </w:p>
-    <w:p>
-      <w:pPr>
-        <w:bidi w:val="0"/>
-        <w:spacing w:after="0" w:line="240" w:lineRule="auto"/>
-        <w:ind w:firstLine="357"/>
-        <w:rPr>
-          <w:rFonts w:cstheme="minorHAnsi"/>
-        </w:rPr>
-      </w:pPr>
-      <w:proofErr w:type="gramStart"/>
-      <w:r>
-        <w:rPr>
-          <w:rFonts w:cstheme="minorHAnsi"/>
-        </w:rPr>
-        <w:t>lush-looking</w:t>
-      </w:r>
-      <w:proofErr w:type="gramEnd"/>
-    </w:p>
-    <w:p>
-      <w:pPr>
-        <w:bidi w:val="0"/>
-        <w:spacing w:after="0" w:line="240" w:lineRule="auto"/>
-        <w:ind w:firstLine="357"/>
-        <w:rPr>
-          <w:rFonts w:cstheme="minorHAnsi"/>
-        </w:rPr>
-      </w:pPr>
-      <w:r>
-        <w:rPr>
-          <w:rFonts w:cstheme="minorHAnsi"/>
-        </w:rPr>
-        <w:t>JANUARY IVAN</w:t>
-      </w:r>
-    </w:p>
-    <w:p>
-      <w:pPr>
-        <w:bidi w:val="0"/>
-        <w:spacing w:after="0" w:line="240" w:lineRule="auto"/>
-        <w:ind w:firstLine="357"/>
-        <w:rPr>
-          <w:rFonts w:cstheme="minorHAnsi"/>
-        </w:rPr>
-      </w:pPr>
-      <w:r>
-        <w:rPr>
-          <w:rFonts w:cstheme="minorHAnsi"/>
-        </w:rPr>
-        <w:t>MANHANDLED POLICE</w:t>
-      </w:r>
-    </w:p>
-    <w:p>
-      <w:pPr>
-        <w:bidi w:val="0"/>
-        <w:spacing w:after="0" w:line="240" w:lineRule="auto"/>
-        <w:ind w:firstLine="357"/>
-        <w:rPr>
-          <w:rFonts w:cstheme="minorHAnsi"/>
-        </w:rPr>
-      </w:pPr>
-      <w:r>
-        <w:rPr>
-          <w:rFonts w:cstheme="minorHAnsi"/>
-        </w:rPr>
-        <w:t>MERRILL LYNCH I</w:t>
-      </w:r>
-    </w:p>
-    <w:p>
-      <w:pPr>
-        <w:bidi w:val="0"/>
-        <w:spacing w:after="0" w:line="240" w:lineRule="auto"/>
-        <w:ind w:firstLine="357"/>
-        <w:rPr>
-          <w:rFonts w:cstheme="minorHAnsi"/>
-        </w:rPr>
-      </w:pPr>
-      <w:r>
-        <w:rPr>
-          <w:rFonts w:cstheme="minorHAnsi"/>
-        </w:rPr>
-        <w:t xml:space="preserve">HALE </w:t>
-      </w:r>
-      <w:proofErr w:type="spellStart"/>
-      <w:r>
-        <w:rPr>
-          <w:rFonts w:cstheme="minorHAnsi"/>
-        </w:rPr>
-        <w:t>HALE</w:t>
-      </w:r>
-      <w:proofErr w:type="spellEnd"/>
-    </w:p>
-    <w:p>
-      <w:pPr>
-        <w:bidi w:val="0"/>
-        <w:spacing w:after="0" w:line="240" w:lineRule="auto"/>
-        <w:ind w:firstLine="357"/>
-        <w:rPr>
-          <w:rFonts w:cstheme="minorHAnsi"/>
-        </w:rPr>
-      </w:pPr>
-      <w:r>
-        <w:rPr>
-          <w:rFonts w:cstheme="minorHAnsi"/>
-        </w:rPr>
-        <w:t>SAN FRANCISQUITO CANYON SUNDAY</w:t>
-      </w:r>
-    </w:p>
-    <w:p>
-      <w:pPr>
-        <w:bidi w:val="0"/>
-        <w:spacing w:after="0" w:line="240" w:lineRule="auto"/>
-        <w:ind w:firstLine="357"/>
-        <w:rPr>
-          <w:rFonts w:cstheme="minorHAnsi"/>
-        </w:rPr>
-      </w:pPr>
-      <w:r>
-        <w:rPr>
-          <w:rFonts w:cstheme="minorHAnsi"/>
-        </w:rPr>
-        <w:t>LORD RAYNER</w:t>
-      </w:r>
+        <w:rPr>
+          <w:rFonts w:cstheme="minorHAnsi"/>
+        </w:rPr>
+      </w:pPr>
+    </w:p>
+    <w:p>
+      <w:pPr>
+        <w:pStyle w:val="ListParagraph"/>
+        <w:rPr>
+          <w:rFonts w:cstheme="minorHAnsi"/>
+          <w:rtl/>
+        </w:rPr>
+      </w:pPr>
     </w:p>
     <w:p>
       <w:pPr>
@@ -8422,32 +8011,444 @@
         </w:numPr>
         <w:rPr>
           <w:rFonts w:cstheme="minorHAnsi"/>
-          <w:highlight w:val="yellow"/>
-        </w:rPr>
-      </w:pPr>
-      <w:proofErr w:type="spellStart"/>
-      <w:r>
-        <w:rPr>
-          <w:rFonts w:cstheme="minorHAnsi"/>
-          <w:highlight w:val="yellow"/>
-        </w:rPr>
-        <w:t>Zipf</w:t>
-      </w:r>
-      <w:proofErr w:type="spellEnd"/>
-      <w:r>
-        <w:rPr>
-          <w:rFonts w:cstheme="minorHAnsi"/>
-          <w:highlight w:val="yellow"/>
-        </w:rPr>
-        <w:t xml:space="preserve"> law</w:t>
-      </w:r>
-    </w:p>
-    <w:p>
-      <w:pPr>
-        <w:pStyle w:val="ListParagraph"/>
-        <w:rPr>
-          <w:rFonts w:cstheme="minorHAnsi"/>
-          <w:highlight w:val="yellow"/>
+        </w:rPr>
+      </w:pPr>
+      <w:r>
+        <w:rPr>
+          <w:rFonts w:cstheme="minorHAnsi" w:hint="cs"/>
+          <w:rtl/>
+        </w:rPr>
+        <w:t xml:space="preserve"> </w:t>
+      </w:r>
+    </w:p>
+    <w:p>
+      <w:pPr>
+        <w:ind w:firstLine="360"/>
+        <w:rPr>
+          <w:rFonts w:cstheme="minorHAnsi"/>
+          <w:rtl/>
+        </w:rPr>
+      </w:pPr>
+      <w:r>
+        <w:rPr>
+          <w:rFonts w:cstheme="minorHAnsi" w:hint="cs"/>
+          <w:rtl/>
+        </w:rPr>
+        <w:t>עשרת ה</w:t>
+      </w:r>
+      <w:r>
+        <w:rPr>
+          <w:rFonts w:cstheme="minorHAnsi"/>
+        </w:rPr>
+        <w:t>terms</w:t>
+      </w:r>
+      <w:r>
+        <w:rPr>
+          <w:rFonts w:cstheme="minorHAnsi" w:hint="cs"/>
+          <w:rtl/>
+        </w:rPr>
+        <w:t xml:space="preserve"> השכיחים ביותר:</w:t>
+      </w:r>
+    </w:p>
+    <w:p>
+      <w:pPr>
+        <w:bidi w:val="0"/>
+        <w:spacing w:after="0" w:line="240" w:lineRule="auto"/>
+        <w:ind w:firstLine="357"/>
+        <w:rPr>
+          <w:rFonts w:cstheme="minorHAnsi"/>
+        </w:rPr>
+      </w:pPr>
+      <w:r>
+        <w:rPr>
+          <w:rFonts w:cstheme="minorHAnsi"/>
+        </w:rPr>
+        <w:t>year</w:t>
+      </w:r>
+    </w:p>
+    <w:p>
+      <w:pPr>
+        <w:bidi w:val="0"/>
+        <w:spacing w:after="0" w:line="240" w:lineRule="auto"/>
+        <w:ind w:firstLine="357"/>
+        <w:rPr>
+          <w:rFonts w:cstheme="minorHAnsi"/>
+        </w:rPr>
+      </w:pPr>
+      <w:r>
+        <w:rPr>
+          <w:rFonts w:cstheme="minorHAnsi"/>
+        </w:rPr>
+        <w:t>cent</w:t>
+      </w:r>
+    </w:p>
+    <w:p>
+      <w:pPr>
+        <w:bidi w:val="0"/>
+        <w:spacing w:after="0" w:line="240" w:lineRule="auto"/>
+        <w:ind w:firstLine="357"/>
+        <w:rPr>
+          <w:rFonts w:cstheme="minorHAnsi"/>
+        </w:rPr>
+      </w:pPr>
+      <w:r>
+        <w:rPr>
+          <w:rFonts w:cstheme="minorHAnsi"/>
+        </w:rPr>
+        <w:t>government</w:t>
+      </w:r>
+    </w:p>
+    <w:p>
+      <w:pPr>
+        <w:bidi w:val="0"/>
+        <w:spacing w:after="0" w:line="240" w:lineRule="auto"/>
+        <w:ind w:firstLine="357"/>
+        <w:rPr>
+          <w:rFonts w:cstheme="minorHAnsi"/>
+        </w:rPr>
+      </w:pPr>
+      <w:r>
+        <w:rPr>
+          <w:rFonts w:cstheme="minorHAnsi"/>
+        </w:rPr>
+        <w:t>people</w:t>
+      </w:r>
+    </w:p>
+    <w:p>
+      <w:pPr>
+        <w:bidi w:val="0"/>
+        <w:spacing w:after="0" w:line="240" w:lineRule="auto"/>
+        <w:ind w:firstLine="357"/>
+        <w:rPr>
+          <w:rFonts w:cstheme="minorHAnsi"/>
+        </w:rPr>
+      </w:pPr>
+      <w:r>
+        <w:rPr>
+          <w:rFonts w:cstheme="minorHAnsi"/>
+        </w:rPr>
+        <w:t>years</w:t>
+      </w:r>
+    </w:p>
+    <w:p>
+      <w:pPr>
+        <w:bidi w:val="0"/>
+        <w:spacing w:after="0" w:line="240" w:lineRule="auto"/>
+        <w:ind w:firstLine="357"/>
+        <w:rPr>
+          <w:rFonts w:cstheme="minorHAnsi"/>
+        </w:rPr>
+      </w:pPr>
+      <w:r>
+        <w:rPr>
+          <w:rFonts w:cstheme="minorHAnsi"/>
+        </w:rPr>
+        <w:t>time</w:t>
+      </w:r>
+    </w:p>
+    <w:p>
+      <w:pPr>
+        <w:bidi w:val="0"/>
+        <w:spacing w:after="0" w:line="240" w:lineRule="auto"/>
+        <w:ind w:firstLine="357"/>
+        <w:rPr>
+          <w:rFonts w:cstheme="minorHAnsi"/>
+        </w:rPr>
+      </w:pPr>
+      <w:r>
+        <w:rPr>
+          <w:rFonts w:cstheme="minorHAnsi"/>
+        </w:rPr>
+        <w:t>market</w:t>
+      </w:r>
+    </w:p>
+    <w:p>
+      <w:pPr>
+        <w:bidi w:val="0"/>
+        <w:spacing w:after="0" w:line="240" w:lineRule="auto"/>
+        <w:ind w:firstLine="357"/>
+        <w:rPr>
+          <w:rFonts w:cstheme="minorHAnsi"/>
+        </w:rPr>
+      </w:pPr>
+      <w:r>
+        <w:rPr>
+          <w:rFonts w:cstheme="minorHAnsi"/>
+        </w:rPr>
+        <w:t>FT</w:t>
+      </w:r>
+    </w:p>
+    <w:p>
+      <w:pPr>
+        <w:bidi w:val="0"/>
+        <w:spacing w:after="0" w:line="240" w:lineRule="auto"/>
+        <w:ind w:firstLine="357"/>
+        <w:rPr>
+          <w:rFonts w:cstheme="minorHAnsi"/>
+        </w:rPr>
+      </w:pPr>
+      <w:r>
+        <w:rPr>
+          <w:rFonts w:cstheme="minorHAnsi"/>
+        </w:rPr>
+        <w:t>company</w:t>
+      </w:r>
+    </w:p>
+    <w:p>
+      <w:pPr>
+        <w:bidi w:val="0"/>
+        <w:spacing w:after="0" w:line="240" w:lineRule="auto"/>
+        <w:ind w:firstLine="357"/>
+        <w:rPr>
+          <w:rFonts w:cstheme="minorHAnsi"/>
+        </w:rPr>
+      </w:pPr>
+      <w:r>
+        <w:rPr>
+          <w:rFonts w:cstheme="minorHAnsi"/>
+        </w:rPr>
+        <w:t>state</w:t>
+      </w:r>
+    </w:p>
+    <w:p>
+      <w:pPr>
+        <w:bidi w:val="0"/>
+        <w:spacing w:after="0" w:line="240" w:lineRule="auto"/>
+        <w:ind w:firstLine="357"/>
+        <w:rPr>
+          <w:rFonts w:cstheme="minorHAnsi"/>
+        </w:rPr>
+      </w:pPr>
+      <w:r>
+        <w:rPr>
+          <w:rFonts w:cstheme="minorHAnsi"/>
+        </w:rPr>
+        <w:t>made</w:t>
+      </w:r>
+    </w:p>
+    <w:p>
+      <w:pPr>
+        <w:ind w:firstLine="360"/>
+        <w:rPr>
+          <w:rFonts w:cstheme="minorHAnsi"/>
+          <w:rtl/>
+        </w:rPr>
+      </w:pPr>
+      <w:r>
+        <w:rPr>
+          <w:rFonts w:cstheme="minorHAnsi" w:hint="cs"/>
+          <w:rtl/>
+        </w:rPr>
+        <w:t>עשרת ה</w:t>
+      </w:r>
+      <w:r>
+        <w:rPr>
+          <w:rFonts w:cstheme="minorHAnsi"/>
+        </w:rPr>
+        <w:t>terms</w:t>
+      </w:r>
+      <w:r>
+        <w:rPr>
+          <w:rFonts w:cstheme="minorHAnsi" w:hint="cs"/>
+          <w:rtl/>
+        </w:rPr>
+        <w:t xml:space="preserve"> הכי פחות שכיחים:</w:t>
+      </w:r>
+    </w:p>
+    <w:p>
+      <w:pPr>
+        <w:bidi w:val="0"/>
+        <w:spacing w:after="0" w:line="240" w:lineRule="auto"/>
+        <w:ind w:firstLine="357"/>
+        <w:rPr>
+          <w:rFonts w:cstheme="minorHAnsi"/>
+        </w:rPr>
+      </w:pPr>
+      <w:r>
+        <w:rPr>
+          <w:rFonts w:cstheme="minorHAnsi"/>
+        </w:rPr>
+        <w:t>LIMON ABOUT</w:t>
+      </w:r>
+    </w:p>
+    <w:p>
+      <w:pPr>
+        <w:bidi w:val="0"/>
+        <w:spacing w:after="0" w:line="240" w:lineRule="auto"/>
+        <w:ind w:firstLine="357"/>
+        <w:rPr>
+          <w:rFonts w:cstheme="minorHAnsi"/>
+        </w:rPr>
+      </w:pPr>
+      <w:r>
+        <w:rPr>
+          <w:rFonts w:cstheme="minorHAnsi"/>
+        </w:rPr>
+        <w:t>CACHOU JAJAUNIE CONFECT</w:t>
+      </w:r>
+    </w:p>
+    <w:p>
+      <w:pPr>
+        <w:bidi w:val="0"/>
+        <w:spacing w:after="0" w:line="240" w:lineRule="auto"/>
+        <w:ind w:firstLine="357"/>
+        <w:rPr>
+          <w:rFonts w:cstheme="minorHAnsi"/>
+        </w:rPr>
+      </w:pPr>
+      <w:r>
+        <w:rPr>
+          <w:rFonts w:cstheme="minorHAnsi"/>
+        </w:rPr>
+        <w:t>SFR4,490</w:t>
+      </w:r>
+    </w:p>
+    <w:p>
+      <w:pPr>
+        <w:bidi w:val="0"/>
+        <w:spacing w:after="0" w:line="240" w:lineRule="auto"/>
+        <w:ind w:firstLine="357"/>
+        <w:rPr>
+          <w:rFonts w:cstheme="minorHAnsi"/>
+        </w:rPr>
+      </w:pPr>
+      <w:r>
+        <w:rPr>
+          <w:rFonts w:cstheme="minorHAnsi"/>
+        </w:rPr>
+        <w:t>nonbalkan</w:t>
+      </w:r>
+    </w:p>
+    <w:p>
+      <w:pPr>
+        <w:bidi w:val="0"/>
+        <w:spacing w:after="0" w:line="240" w:lineRule="auto"/>
+        <w:ind w:firstLine="357"/>
+        <w:rPr>
+          <w:rFonts w:cstheme="minorHAnsi"/>
+        </w:rPr>
+      </w:pPr>
+      <w:r>
+        <w:rPr>
+          <w:rFonts w:cstheme="minorHAnsi"/>
+        </w:rPr>
+        <w:t>lush-looking</w:t>
+      </w:r>
+    </w:p>
+    <w:p>
+      <w:pPr>
+        <w:bidi w:val="0"/>
+        <w:spacing w:after="0" w:line="240" w:lineRule="auto"/>
+        <w:ind w:firstLine="357"/>
+        <w:rPr>
+          <w:rFonts w:cstheme="minorHAnsi"/>
+        </w:rPr>
+      </w:pPr>
+      <w:r>
+        <w:rPr>
+          <w:rFonts w:cstheme="minorHAnsi"/>
+        </w:rPr>
+        <w:t>JANUARY IVAN</w:t>
+      </w:r>
+    </w:p>
+    <w:p>
+      <w:pPr>
+        <w:bidi w:val="0"/>
+        <w:spacing w:after="0" w:line="240" w:lineRule="auto"/>
+        <w:ind w:firstLine="357"/>
+        <w:rPr>
+          <w:rFonts w:cstheme="minorHAnsi"/>
+        </w:rPr>
+      </w:pPr>
+      <w:r>
+        <w:rPr>
+          <w:rFonts w:cstheme="minorHAnsi"/>
+        </w:rPr>
+        <w:t>MANHANDLED POLICE</w:t>
+      </w:r>
+    </w:p>
+    <w:p>
+      <w:pPr>
+        <w:bidi w:val="0"/>
+        <w:spacing w:after="0" w:line="240" w:lineRule="auto"/>
+        <w:ind w:firstLine="357"/>
+        <w:rPr>
+          <w:rFonts w:cstheme="minorHAnsi"/>
+        </w:rPr>
+      </w:pPr>
+      <w:r>
+        <w:rPr>
+          <w:rFonts w:cstheme="minorHAnsi"/>
+        </w:rPr>
+        <w:t>MERRILL LYNCH I</w:t>
+      </w:r>
+    </w:p>
+    <w:p>
+      <w:pPr>
+        <w:bidi w:val="0"/>
+        <w:spacing w:after="0" w:line="240" w:lineRule="auto"/>
+        <w:ind w:firstLine="357"/>
+        <w:rPr>
+          <w:rFonts w:cstheme="minorHAnsi"/>
+        </w:rPr>
+      </w:pPr>
+      <w:r>
+        <w:rPr>
+          <w:rFonts w:cstheme="minorHAnsi"/>
+        </w:rPr>
+        <w:t>HALE HALE</w:t>
+      </w:r>
+    </w:p>
+    <w:p>
+      <w:pPr>
+        <w:bidi w:val="0"/>
+        <w:spacing w:after="0" w:line="240" w:lineRule="auto"/>
+        <w:ind w:firstLine="357"/>
+        <w:rPr>
+          <w:rFonts w:cstheme="minorHAnsi"/>
+        </w:rPr>
+      </w:pPr>
+      <w:r>
+        <w:rPr>
+          <w:rFonts w:cstheme="minorHAnsi"/>
+        </w:rPr>
+        <w:t>SAN FRANCISQUITO CANYON SUNDAY</w:t>
+      </w:r>
+    </w:p>
+    <w:p>
+      <w:pPr>
+        <w:bidi w:val="0"/>
+        <w:spacing w:after="0" w:line="240" w:lineRule="auto"/>
+        <w:ind w:firstLine="357"/>
+        <w:rPr>
+          <w:rFonts w:cstheme="minorHAnsi"/>
+        </w:rPr>
+      </w:pPr>
+      <w:r>
+        <w:rPr>
+          <w:rFonts w:cstheme="minorHAnsi"/>
+        </w:rPr>
+        <w:t>LORD RAYNER</w:t>
+      </w:r>
+    </w:p>
+    <w:p>
+      <w:pPr>
+        <w:bidi w:val="0"/>
+        <w:spacing w:after="0" w:line="240" w:lineRule="auto"/>
+        <w:ind w:firstLine="357"/>
+        <w:rPr>
+          <w:rFonts w:cstheme="minorHAnsi"/>
+          <w:rtl/>
+        </w:rPr>
+      </w:pPr>
+    </w:p>
+    <w:p>
+      <w:pPr>
+        <w:bidi w:val="0"/>
+        <w:spacing w:after="0" w:line="240" w:lineRule="auto"/>
+        <w:ind w:firstLine="357"/>
+        <w:rPr>
+          <w:rFonts w:cstheme="minorHAnsi"/>
         </w:rPr>
       </w:pPr>
     </w:p>
@@ -8460,23 +8461,109 @@
         </w:numPr>
         <w:rPr>
           <w:rFonts w:cstheme="minorHAnsi"/>
-          <w:highlight w:val="yellow"/>
-        </w:rPr>
-      </w:pPr>
-      <w:r>
-        <w:rPr>
-          <w:rFonts w:cstheme="minorHAnsi"/>
-          <w:highlight w:val="yellow"/>
-        </w:rPr>
-        <w:t>Fbis3-3366</w:t>
+        </w:rPr>
+      </w:pPr>
+      <w:r>
+        <w:rPr>
+          <w:rFonts w:cstheme="minorHAnsi" w:hint="cs"/>
+          <w:rtl/>
+        </w:rPr>
+        <w:t xml:space="preserve"> </w:t>
       </w:r>
     </w:p>
     <w:p>
       <w:pPr>
         <w:pStyle w:val="ListParagraph"/>
-        <w:rPr>
-          <w:rFonts w:cstheme="minorHAnsi" w:hint="cs"/>
-          <w:rtl/>
+        <w:bidi w:val="0"/>
+        <w:rPr>
+          <w:rFonts w:cstheme="minorHAnsi"/>
+        </w:rPr>
+      </w:pPr>
+      <w:r>
+        <w:rPr>
+          <w:rFonts w:cstheme="minorHAnsi"/>
+        </w:rPr>
+        <w:t>Zip</w:t>
+      </w:r>
+      <w:r>
+        <w:rPr>
+          <w:rFonts w:cstheme="minorHAnsi" w:hint="cs"/>
+          <w:rtl/>
+        </w:rPr>
+        <w:t>'</w:t>
+      </w:r>
+      <w:r>
+        <w:rPr>
+          <w:rFonts w:cstheme="minorHAnsi"/>
+        </w:rPr>
+        <w:t>f law</w:t>
+      </w:r>
+    </w:p>
+    <w:p>
+      <w:pPr>
+        <w:pStyle w:val="ListParagraph"/>
+        <w:bidi w:val="0"/>
+        <w:rPr>
+          <w:rFonts w:cstheme="minorHAnsi" w:hint="cs"/>
+        </w:rPr>
+      </w:pPr>
+      <w:r>
+        <w:rPr>
+          <w:rFonts w:cstheme="minorHAnsi"/>
+          <w:noProof/>
+        </w:rPr>
+        <w:drawing>
+          <wp:inline distT="0" distB="0" distL="0" distR="0" wp14:anchorId="3C5800C4" wp14:editId="5EFE2DD6">
+            <wp:extent cx="4578350" cy="2755900"/>
+            <wp:effectExtent l="0" t="0" r="0" b="6350"/>
+            <wp:docPr id="2" name="Picture 2"/>
+            <wp:cNvGraphicFramePr>
+              <a:graphicFrameLocks xmlns:a="http://schemas.openxmlformats.org/drawingml/2006/main" noChangeAspect="1"/>
+            </wp:cNvGraphicFramePr>
+            <a:graphic xmlns:a="http://schemas.openxmlformats.org/drawingml/2006/main">
+              <a:graphicData uri="http://schemas.openxmlformats.org/drawingml/2006/picture">
+                <pic:pic xmlns:pic="http://schemas.openxmlformats.org/drawingml/2006/picture">
+                  <pic:nvPicPr>
+                    <pic:cNvPr id="0" name="Picture 2"/>
+                    <pic:cNvPicPr>
+                      <a:picLocks noChangeAspect="1" noChangeArrowheads="1"/>
+                    </pic:cNvPicPr>
+                  </pic:nvPicPr>
+                  <pic:blipFill>
+                    <a:blip r:embed="rId10">
+                      <a:extLst>
+                        <a:ext uri="{28A0092B-C50C-407E-A947-70E740481C1C}">
+                          <a14:useLocalDpi xmlns:a14="http://schemas.microsoft.com/office/drawing/2010/main" val="0"/>
+                        </a:ext>
+                      </a:extLst>
+                    </a:blip>
+                    <a:srcRect/>
+                    <a:stretch>
+                      <a:fillRect/>
+                    </a:stretch>
+                  </pic:blipFill>
+                  <pic:spPr bwMode="auto">
+                    <a:xfrm>
+                      <a:off x="0" y="0"/>
+                      <a:ext cx="4578350" cy="2755900"/>
+                    </a:xfrm>
+                    <a:prstGeom prst="rect">
+                      <a:avLst/>
+                    </a:prstGeom>
+                    <a:noFill/>
+                  </pic:spPr>
+                </pic:pic>
+              </a:graphicData>
+            </a:graphic>
+          </wp:inline>
+        </w:drawing>
+      </w:r>
+    </w:p>
+    <w:p>
+      <w:pPr>
+        <w:pStyle w:val="ListParagraph"/>
+        <w:rPr>
+          <w:rFonts w:cstheme="minorHAnsi"/>
         </w:rPr>
       </w:pPr>
     </w:p>
@@ -8491,16 +8578,1564 @@
           <w:rFonts w:cstheme="minorHAnsi"/>
         </w:rPr>
       </w:pPr>
-    </w:p>
-    <w:p>
-      <w:pPr>
-        <w:rPr>
-          <w:rFonts w:cstheme="minorHAnsi" w:hint="cs"/>
-          <w:rtl/>
-        </w:rPr>
-      </w:pPr>
-      <w:bookmarkStart w:id="0" w:name="_GoBack"/>
-      <w:bookmarkEnd w:id="0"/>
+      <w:r>
+        <w:rPr>
+          <w:rFonts w:cstheme="minorHAnsi" w:hint="cs"/>
+          <w:rtl/>
+        </w:rPr>
+        <w:t xml:space="preserve">המילים במסמך </w:t>
+      </w:r>
+      <w:r>
+        <w:rPr>
+          <w:rFonts w:cstheme="minorHAnsi"/>
+        </w:rPr>
+        <w:t>Fbis3-3366</w:t>
+      </w:r>
+      <w:r>
+        <w:rPr>
+          <w:rFonts w:cstheme="minorHAnsi" w:hint="cs"/>
+          <w:rtl/>
+        </w:rPr>
+        <w:t xml:space="preserve"> </w:t>
+      </w:r>
+      <w:r>
+        <w:rPr>
+          <w:rFonts w:cstheme="minorHAnsi"/>
+          <w:rtl/>
+        </w:rPr>
+        <w:t>–</w:t>
+      </w:r>
+      <w:r>
+        <w:rPr>
+          <w:rFonts w:cstheme="minorHAnsi" w:hint="cs"/>
+          <w:rtl/>
+        </w:rPr>
+        <w:t xml:space="preserve">  לאחר הסרת שמות וישויות שלא חזרו במסמכים נוספים:</w:t>
+      </w:r>
+    </w:p>
+    <w:tbl>
+      <w:tblPr>
+        <w:tblW w:w="1820" w:type="dxa"/>
+        <w:tblLook w:val="04A0" w:firstRow="1" w:lastRow="0" w:firstColumn="1" w:lastColumn="0" w:noHBand="0" w:noVBand="1"/>
+      </w:tblPr>
+      <w:tblGrid>
+        <w:gridCol w:w="1374"/>
+        <w:gridCol w:w="540"/>
+      </w:tblGrid>
+      <w:tr>
+        <w:trPr>
+          <w:trHeight w:val="288"/>
+        </w:trPr>
+        <w:tc>
+          <w:tcPr>
+            <w:tcW w:w="1280" w:type="dxa"/>
+            <w:tcBorders>
+              <w:top w:val="single" w:sz="4" w:space="0" w:color="auto"/>
+              <w:left w:val="single" w:sz="4" w:space="0" w:color="auto"/>
+              <w:bottom w:val="single" w:sz="4" w:space="0" w:color="auto"/>
+              <w:right w:val="single" w:sz="4" w:space="0" w:color="auto"/>
+            </w:tcBorders>
+            <w:shd w:val="clear" w:color="auto" w:fill="auto"/>
+            <w:noWrap/>
+            <w:vAlign w:val="bottom"/>
+            <w:hideMark/>
+          </w:tcPr>
+          <w:p>
+            <w:pPr>
+              <w:bidi w:val="0"/>
+              <w:spacing w:after="0" w:line="240" w:lineRule="auto"/>
+              <w:rPr>
+                <w:rFonts w:ascii="Calibri" w:eastAsia="Times New Roman" w:hAnsi="Calibri" w:cs="Calibri"/>
+                <w:b/>
+                <w:bCs/>
+                <w:color w:val="000000"/>
+              </w:rPr>
+            </w:pPr>
+            <w:r>
+              <w:rPr>
+                <w:rFonts w:ascii="Calibri" w:eastAsia="Times New Roman" w:hAnsi="Calibri" w:cs="Calibri"/>
+                <w:b/>
+                <w:bCs/>
+                <w:color w:val="000000"/>
+              </w:rPr>
+              <w:t>Term</w:t>
+            </w:r>
+          </w:p>
+        </w:tc>
+        <w:tc>
+          <w:tcPr>
+            <w:tcW w:w="540" w:type="dxa"/>
+            <w:tcBorders>
+              <w:top w:val="single" w:sz="4" w:space="0" w:color="auto"/>
+              <w:left w:val="nil"/>
+              <w:bottom w:val="single" w:sz="4" w:space="0" w:color="auto"/>
+              <w:right w:val="single" w:sz="4" w:space="0" w:color="auto"/>
+            </w:tcBorders>
+            <w:shd w:val="clear" w:color="auto" w:fill="auto"/>
+            <w:noWrap/>
+            <w:vAlign w:val="bottom"/>
+            <w:hideMark/>
+          </w:tcPr>
+          <w:p>
+            <w:pPr>
+              <w:bidi w:val="0"/>
+              <w:spacing w:after="0" w:line="240" w:lineRule="auto"/>
+              <w:rPr>
+                <w:rFonts w:ascii="Calibri" w:eastAsia="Times New Roman" w:hAnsi="Calibri" w:cs="Calibri"/>
+                <w:b/>
+                <w:bCs/>
+                <w:color w:val="000000"/>
+              </w:rPr>
+            </w:pPr>
+            <w:proofErr w:type="spellStart"/>
+            <w:r>
+              <w:rPr>
+                <w:rFonts w:ascii="Calibri" w:eastAsia="Times New Roman" w:hAnsi="Calibri" w:cs="Calibri"/>
+                <w:b/>
+                <w:bCs/>
+                <w:color w:val="000000"/>
+              </w:rPr>
+              <w:t>tf</w:t>
+            </w:r>
+            <w:proofErr w:type="spellEnd"/>
+          </w:p>
+        </w:tc>
+      </w:tr>
+      <w:tr>
+        <w:trPr>
+          <w:trHeight w:val="288"/>
+        </w:trPr>
+        <w:tc>
+          <w:tcPr>
+            <w:tcW w:w="1280" w:type="dxa"/>
+            <w:tcBorders>
+              <w:top w:val="nil"/>
+              <w:left w:val="single" w:sz="4" w:space="0" w:color="auto"/>
+              <w:bottom w:val="single" w:sz="4" w:space="0" w:color="auto"/>
+              <w:right w:val="single" w:sz="4" w:space="0" w:color="auto"/>
+            </w:tcBorders>
+            <w:shd w:val="clear" w:color="auto" w:fill="auto"/>
+            <w:noWrap/>
+            <w:vAlign w:val="center"/>
+            <w:hideMark/>
+          </w:tcPr>
+          <w:p>
+            <w:pPr>
+              <w:bidi w:val="0"/>
+              <w:spacing w:after="0" w:line="240" w:lineRule="auto"/>
+              <w:rPr>
+                <w:rFonts w:ascii="Calibri" w:eastAsia="Times New Roman" w:hAnsi="Calibri" w:cs="Calibri"/>
+                <w:color w:val="000000"/>
+              </w:rPr>
+            </w:pPr>
+            <w:r>
+              <w:rPr>
+                <w:rFonts w:ascii="Calibri" w:eastAsia="Times New Roman" w:hAnsi="Calibri" w:cs="Calibri" w:hint="cs"/>
+                <w:color w:val="000000"/>
+                <w:rtl/>
+              </w:rPr>
+              <w:t>03-19</w:t>
+            </w:r>
+          </w:p>
+        </w:tc>
+        <w:tc>
+          <w:tcPr>
+            <w:tcW w:w="540" w:type="dxa"/>
+            <w:tcBorders>
+              <w:top w:val="nil"/>
+              <w:left w:val="nil"/>
+              <w:bottom w:val="single" w:sz="4" w:space="0" w:color="auto"/>
+              <w:right w:val="single" w:sz="4" w:space="0" w:color="auto"/>
+            </w:tcBorders>
+            <w:shd w:val="clear" w:color="auto" w:fill="auto"/>
+            <w:noWrap/>
+            <w:vAlign w:val="bottom"/>
+            <w:hideMark/>
+          </w:tcPr>
+          <w:p>
+            <w:pPr>
+              <w:bidi w:val="0"/>
+              <w:spacing w:after="0" w:line="240" w:lineRule="auto"/>
+              <w:rPr>
+                <w:rFonts w:ascii="Calibri" w:eastAsia="Times New Roman" w:hAnsi="Calibri" w:cs="Calibri"/>
+                <w:color w:val="000000"/>
+              </w:rPr>
+            </w:pPr>
+            <w:r>
+              <w:rPr>
+                <w:rFonts w:ascii="Calibri" w:eastAsia="Times New Roman" w:hAnsi="Calibri" w:cs="Calibri"/>
+                <w:color w:val="000000"/>
+              </w:rPr>
+              <w:t>2</w:t>
+            </w:r>
+          </w:p>
+        </w:tc>
+      </w:tr>
+      <w:tr>
+        <w:trPr>
+          <w:trHeight w:val="288"/>
+        </w:trPr>
+        <w:tc>
+          <w:tcPr>
+            <w:tcW w:w="1280" w:type="dxa"/>
+            <w:tcBorders>
+              <w:top w:val="nil"/>
+              <w:left w:val="single" w:sz="4" w:space="0" w:color="auto"/>
+              <w:bottom w:val="single" w:sz="4" w:space="0" w:color="auto"/>
+              <w:right w:val="single" w:sz="4" w:space="0" w:color="auto"/>
+            </w:tcBorders>
+            <w:shd w:val="clear" w:color="auto" w:fill="auto"/>
+            <w:noWrap/>
+            <w:vAlign w:val="center"/>
+            <w:hideMark/>
+          </w:tcPr>
+          <w:p>
+            <w:pPr>
+              <w:bidi w:val="0"/>
+              <w:spacing w:after="0" w:line="240" w:lineRule="auto"/>
+              <w:rPr>
+                <w:rFonts w:ascii="Calibri" w:eastAsia="Times New Roman" w:hAnsi="Calibri" w:cs="Calibri"/>
+                <w:color w:val="000000"/>
+              </w:rPr>
+            </w:pPr>
+            <w:r>
+              <w:rPr>
+                <w:rFonts w:ascii="Calibri" w:eastAsia="Times New Roman" w:hAnsi="Calibri" w:cs="Calibri" w:hint="cs"/>
+                <w:color w:val="000000"/>
+                <w:rtl/>
+              </w:rPr>
+              <w:t>1.994</w:t>
+            </w:r>
+            <w:r>
+              <w:rPr>
+                <w:rFonts w:ascii="Calibri" w:eastAsia="Times New Roman" w:hAnsi="Calibri" w:cs="Calibri" w:hint="cs"/>
+                <w:color w:val="000000"/>
+              </w:rPr>
+              <w:t>K</w:t>
+            </w:r>
+          </w:p>
+        </w:tc>
+        <w:tc>
+          <w:tcPr>
+            <w:tcW w:w="540" w:type="dxa"/>
+            <w:tcBorders>
+              <w:top w:val="nil"/>
+              <w:left w:val="nil"/>
+              <w:bottom w:val="single" w:sz="4" w:space="0" w:color="auto"/>
+              <w:right w:val="single" w:sz="4" w:space="0" w:color="auto"/>
+            </w:tcBorders>
+            <w:shd w:val="clear" w:color="auto" w:fill="auto"/>
+            <w:noWrap/>
+            <w:vAlign w:val="bottom"/>
+            <w:hideMark/>
+          </w:tcPr>
+          <w:p>
+            <w:pPr>
+              <w:bidi w:val="0"/>
+              <w:spacing w:after="0" w:line="240" w:lineRule="auto"/>
+              <w:rPr>
+                <w:rFonts w:ascii="Calibri" w:eastAsia="Times New Roman" w:hAnsi="Calibri" w:cs="Calibri"/>
+                <w:color w:val="000000"/>
+              </w:rPr>
+            </w:pPr>
+            <w:r>
+              <w:rPr>
+                <w:rFonts w:ascii="Calibri" w:eastAsia="Times New Roman" w:hAnsi="Calibri" w:cs="Calibri"/>
+                <w:color w:val="000000"/>
+              </w:rPr>
+              <w:t>1</w:t>
+            </w:r>
+          </w:p>
+        </w:tc>
+      </w:tr>
+      <w:tr>
+        <w:trPr>
+          <w:trHeight w:val="288"/>
+        </w:trPr>
+        <w:tc>
+          <w:tcPr>
+            <w:tcW w:w="1280" w:type="dxa"/>
+            <w:tcBorders>
+              <w:top w:val="nil"/>
+              <w:left w:val="single" w:sz="4" w:space="0" w:color="auto"/>
+              <w:bottom w:val="single" w:sz="4" w:space="0" w:color="auto"/>
+              <w:right w:val="single" w:sz="4" w:space="0" w:color="auto"/>
+            </w:tcBorders>
+            <w:shd w:val="clear" w:color="auto" w:fill="auto"/>
+            <w:noWrap/>
+            <w:vAlign w:val="center"/>
+            <w:hideMark/>
+          </w:tcPr>
+          <w:p>
+            <w:pPr>
+              <w:bidi w:val="0"/>
+              <w:spacing w:after="0" w:line="240" w:lineRule="auto"/>
+              <w:rPr>
+                <w:rFonts w:ascii="Calibri" w:eastAsia="Times New Roman" w:hAnsi="Calibri" w:cs="Calibri"/>
+                <w:color w:val="000000"/>
+              </w:rPr>
+            </w:pPr>
+            <w:r>
+              <w:rPr>
+                <w:rFonts w:ascii="Calibri" w:eastAsia="Times New Roman" w:hAnsi="Calibri" w:cstheme="minorHAnsi"/>
+                <w:color w:val="000000"/>
+              </w:rPr>
+              <w:t>BEIJING</w:t>
+            </w:r>
+          </w:p>
+        </w:tc>
+        <w:tc>
+          <w:tcPr>
+            <w:tcW w:w="540" w:type="dxa"/>
+            <w:tcBorders>
+              <w:top w:val="nil"/>
+              <w:left w:val="nil"/>
+              <w:bottom w:val="single" w:sz="4" w:space="0" w:color="auto"/>
+              <w:right w:val="single" w:sz="4" w:space="0" w:color="auto"/>
+            </w:tcBorders>
+            <w:shd w:val="clear" w:color="auto" w:fill="auto"/>
+            <w:noWrap/>
+            <w:vAlign w:val="bottom"/>
+            <w:hideMark/>
+          </w:tcPr>
+          <w:p>
+            <w:pPr>
+              <w:bidi w:val="0"/>
+              <w:spacing w:after="0" w:line="240" w:lineRule="auto"/>
+              <w:rPr>
+                <w:rFonts w:ascii="Calibri" w:eastAsia="Times New Roman" w:hAnsi="Calibri" w:cs="Calibri"/>
+                <w:color w:val="000000"/>
+              </w:rPr>
+            </w:pPr>
+            <w:r>
+              <w:rPr>
+                <w:rFonts w:ascii="Calibri" w:eastAsia="Times New Roman" w:hAnsi="Calibri" w:cs="Calibri"/>
+                <w:color w:val="000000"/>
+              </w:rPr>
+              <w:t>1</w:t>
+            </w:r>
+          </w:p>
+        </w:tc>
+      </w:tr>
+      <w:tr>
+        <w:trPr>
+          <w:trHeight w:val="288"/>
+        </w:trPr>
+        <w:tc>
+          <w:tcPr>
+            <w:tcW w:w="1280" w:type="dxa"/>
+            <w:tcBorders>
+              <w:top w:val="nil"/>
+              <w:left w:val="single" w:sz="4" w:space="0" w:color="auto"/>
+              <w:bottom w:val="single" w:sz="4" w:space="0" w:color="auto"/>
+              <w:right w:val="single" w:sz="4" w:space="0" w:color="auto"/>
+            </w:tcBorders>
+            <w:shd w:val="clear" w:color="auto" w:fill="auto"/>
+            <w:noWrap/>
+            <w:vAlign w:val="center"/>
+            <w:hideMark/>
+          </w:tcPr>
+          <w:p>
+            <w:pPr>
+              <w:bidi w:val="0"/>
+              <w:spacing w:after="0" w:line="240" w:lineRule="auto"/>
+              <w:rPr>
+                <w:rFonts w:ascii="Calibri" w:eastAsia="Times New Roman" w:hAnsi="Calibri" w:cs="Calibri"/>
+                <w:color w:val="000000"/>
+              </w:rPr>
+            </w:pPr>
+            <w:r>
+              <w:rPr>
+                <w:rFonts w:ascii="Calibri" w:eastAsia="Times New Roman" w:hAnsi="Calibri" w:cstheme="minorHAnsi"/>
+                <w:color w:val="000000"/>
+              </w:rPr>
+              <w:t>CHARTER</w:t>
+            </w:r>
+          </w:p>
+        </w:tc>
+        <w:tc>
+          <w:tcPr>
+            <w:tcW w:w="540" w:type="dxa"/>
+            <w:tcBorders>
+              <w:top w:val="nil"/>
+              <w:left w:val="nil"/>
+              <w:bottom w:val="single" w:sz="4" w:space="0" w:color="auto"/>
+              <w:right w:val="single" w:sz="4" w:space="0" w:color="auto"/>
+            </w:tcBorders>
+            <w:shd w:val="clear" w:color="auto" w:fill="auto"/>
+            <w:noWrap/>
+            <w:vAlign w:val="bottom"/>
+            <w:hideMark/>
+          </w:tcPr>
+          <w:p>
+            <w:pPr>
+              <w:bidi w:val="0"/>
+              <w:spacing w:after="0" w:line="240" w:lineRule="auto"/>
+              <w:rPr>
+                <w:rFonts w:ascii="Calibri" w:eastAsia="Times New Roman" w:hAnsi="Calibri" w:cs="Calibri"/>
+                <w:color w:val="000000"/>
+              </w:rPr>
+            </w:pPr>
+            <w:r>
+              <w:rPr>
+                <w:rFonts w:ascii="Calibri" w:eastAsia="Times New Roman" w:hAnsi="Calibri" w:cs="Calibri"/>
+                <w:color w:val="000000"/>
+              </w:rPr>
+              <w:t>3</w:t>
+            </w:r>
+          </w:p>
+        </w:tc>
+      </w:tr>
+      <w:tr>
+        <w:trPr>
+          <w:trHeight w:val="288"/>
+        </w:trPr>
+        <w:tc>
+          <w:tcPr>
+            <w:tcW w:w="1280" w:type="dxa"/>
+            <w:tcBorders>
+              <w:top w:val="nil"/>
+              <w:left w:val="single" w:sz="4" w:space="0" w:color="auto"/>
+              <w:bottom w:val="single" w:sz="4" w:space="0" w:color="auto"/>
+              <w:right w:val="single" w:sz="4" w:space="0" w:color="auto"/>
+            </w:tcBorders>
+            <w:shd w:val="clear" w:color="auto" w:fill="auto"/>
+            <w:noWrap/>
+            <w:vAlign w:val="center"/>
+            <w:hideMark/>
+          </w:tcPr>
+          <w:p>
+            <w:pPr>
+              <w:bidi w:val="0"/>
+              <w:spacing w:after="0" w:line="240" w:lineRule="auto"/>
+              <w:rPr>
+                <w:rFonts w:ascii="Calibri" w:eastAsia="Times New Roman" w:hAnsi="Calibri" w:cs="Calibri"/>
+                <w:color w:val="000000"/>
+              </w:rPr>
+            </w:pPr>
+            <w:r>
+              <w:rPr>
+                <w:rFonts w:ascii="Calibri" w:eastAsia="Times New Roman" w:hAnsi="Calibri" w:cstheme="minorHAnsi"/>
+                <w:color w:val="000000"/>
+              </w:rPr>
+              <w:t>CHINESE</w:t>
+            </w:r>
+          </w:p>
+        </w:tc>
+        <w:tc>
+          <w:tcPr>
+            <w:tcW w:w="540" w:type="dxa"/>
+            <w:tcBorders>
+              <w:top w:val="nil"/>
+              <w:left w:val="nil"/>
+              <w:bottom w:val="single" w:sz="4" w:space="0" w:color="auto"/>
+              <w:right w:val="single" w:sz="4" w:space="0" w:color="auto"/>
+            </w:tcBorders>
+            <w:shd w:val="clear" w:color="auto" w:fill="auto"/>
+            <w:noWrap/>
+            <w:vAlign w:val="bottom"/>
+            <w:hideMark/>
+          </w:tcPr>
+          <w:p>
+            <w:pPr>
+              <w:bidi w:val="0"/>
+              <w:spacing w:after="0" w:line="240" w:lineRule="auto"/>
+              <w:rPr>
+                <w:rFonts w:ascii="Calibri" w:eastAsia="Times New Roman" w:hAnsi="Calibri" w:cs="Calibri"/>
+                <w:color w:val="000000"/>
+              </w:rPr>
+            </w:pPr>
+            <w:r>
+              <w:rPr>
+                <w:rFonts w:ascii="Calibri" w:eastAsia="Times New Roman" w:hAnsi="Calibri" w:cs="Calibri"/>
+                <w:color w:val="000000"/>
+              </w:rPr>
+              <w:t>4</w:t>
+            </w:r>
+          </w:p>
+        </w:tc>
+      </w:tr>
+      <w:tr>
+        <w:trPr>
+          <w:trHeight w:val="288"/>
+        </w:trPr>
+        <w:tc>
+          <w:tcPr>
+            <w:tcW w:w="1280" w:type="dxa"/>
+            <w:tcBorders>
+              <w:top w:val="nil"/>
+              <w:left w:val="single" w:sz="4" w:space="0" w:color="auto"/>
+              <w:bottom w:val="single" w:sz="4" w:space="0" w:color="auto"/>
+              <w:right w:val="single" w:sz="4" w:space="0" w:color="auto"/>
+            </w:tcBorders>
+            <w:shd w:val="clear" w:color="auto" w:fill="auto"/>
+            <w:noWrap/>
+            <w:vAlign w:val="center"/>
+            <w:hideMark/>
+          </w:tcPr>
+          <w:p>
+            <w:pPr>
+              <w:bidi w:val="0"/>
+              <w:spacing w:after="0" w:line="240" w:lineRule="auto"/>
+              <w:rPr>
+                <w:rFonts w:ascii="Calibri" w:eastAsia="Times New Roman" w:hAnsi="Calibri" w:cs="Calibri"/>
+                <w:color w:val="000000"/>
+              </w:rPr>
+            </w:pPr>
+            <w:r>
+              <w:rPr>
+                <w:rFonts w:ascii="Calibri" w:eastAsia="Times New Roman" w:hAnsi="Calibri" w:cstheme="minorHAnsi"/>
+                <w:color w:val="000000"/>
+              </w:rPr>
+              <w:t>CPPCC</w:t>
+            </w:r>
+          </w:p>
+        </w:tc>
+        <w:tc>
+          <w:tcPr>
+            <w:tcW w:w="540" w:type="dxa"/>
+            <w:tcBorders>
+              <w:top w:val="nil"/>
+              <w:left w:val="nil"/>
+              <w:bottom w:val="single" w:sz="4" w:space="0" w:color="auto"/>
+              <w:right w:val="single" w:sz="4" w:space="0" w:color="auto"/>
+            </w:tcBorders>
+            <w:shd w:val="clear" w:color="auto" w:fill="auto"/>
+            <w:noWrap/>
+            <w:vAlign w:val="bottom"/>
+            <w:hideMark/>
+          </w:tcPr>
+          <w:p>
+            <w:pPr>
+              <w:bidi w:val="0"/>
+              <w:spacing w:after="0" w:line="240" w:lineRule="auto"/>
+              <w:rPr>
+                <w:rFonts w:ascii="Calibri" w:eastAsia="Times New Roman" w:hAnsi="Calibri" w:cs="Calibri"/>
+                <w:color w:val="000000"/>
+              </w:rPr>
+            </w:pPr>
+            <w:r>
+              <w:rPr>
+                <w:rFonts w:ascii="Calibri" w:eastAsia="Times New Roman" w:hAnsi="Calibri" w:cs="Calibri"/>
+                <w:color w:val="000000"/>
+              </w:rPr>
+              <w:t>1</w:t>
+            </w:r>
+          </w:p>
+        </w:tc>
+      </w:tr>
+      <w:tr>
+        <w:trPr>
+          <w:trHeight w:val="288"/>
+        </w:trPr>
+        <w:tc>
+          <w:tcPr>
+            <w:tcW w:w="1280" w:type="dxa"/>
+            <w:tcBorders>
+              <w:top w:val="nil"/>
+              <w:left w:val="single" w:sz="4" w:space="0" w:color="auto"/>
+              <w:bottom w:val="single" w:sz="4" w:space="0" w:color="auto"/>
+              <w:right w:val="single" w:sz="4" w:space="0" w:color="auto"/>
+            </w:tcBorders>
+            <w:shd w:val="clear" w:color="auto" w:fill="auto"/>
+            <w:noWrap/>
+            <w:vAlign w:val="center"/>
+            <w:hideMark/>
+          </w:tcPr>
+          <w:p>
+            <w:pPr>
+              <w:bidi w:val="0"/>
+              <w:spacing w:after="0" w:line="240" w:lineRule="auto"/>
+              <w:rPr>
+                <w:rFonts w:ascii="Calibri" w:eastAsia="Times New Roman" w:hAnsi="Calibri" w:cs="Calibri"/>
+                <w:color w:val="000000"/>
+              </w:rPr>
+            </w:pPr>
+            <w:r>
+              <w:rPr>
+                <w:rFonts w:ascii="Calibri" w:eastAsia="Times New Roman" w:hAnsi="Calibri" w:cstheme="minorHAnsi"/>
+                <w:color w:val="000000"/>
+              </w:rPr>
+              <w:t>LANGUAGE</w:t>
+            </w:r>
+          </w:p>
+        </w:tc>
+        <w:tc>
+          <w:tcPr>
+            <w:tcW w:w="540" w:type="dxa"/>
+            <w:tcBorders>
+              <w:top w:val="nil"/>
+              <w:left w:val="nil"/>
+              <w:bottom w:val="single" w:sz="4" w:space="0" w:color="auto"/>
+              <w:right w:val="single" w:sz="4" w:space="0" w:color="auto"/>
+            </w:tcBorders>
+            <w:shd w:val="clear" w:color="auto" w:fill="auto"/>
+            <w:noWrap/>
+            <w:vAlign w:val="bottom"/>
+            <w:hideMark/>
+          </w:tcPr>
+          <w:p>
+            <w:pPr>
+              <w:bidi w:val="0"/>
+              <w:spacing w:after="0" w:line="240" w:lineRule="auto"/>
+              <w:rPr>
+                <w:rFonts w:ascii="Calibri" w:eastAsia="Times New Roman" w:hAnsi="Calibri" w:cs="Calibri"/>
+                <w:color w:val="000000"/>
+              </w:rPr>
+            </w:pPr>
+            <w:r>
+              <w:rPr>
+                <w:rFonts w:ascii="Calibri" w:eastAsia="Times New Roman" w:hAnsi="Calibri" w:cs="Calibri"/>
+                <w:color w:val="000000"/>
+              </w:rPr>
+              <w:t>1</w:t>
+            </w:r>
+          </w:p>
+        </w:tc>
+      </w:tr>
+      <w:tr>
+        <w:trPr>
+          <w:trHeight w:val="288"/>
+        </w:trPr>
+        <w:tc>
+          <w:tcPr>
+            <w:tcW w:w="1280" w:type="dxa"/>
+            <w:tcBorders>
+              <w:top w:val="nil"/>
+              <w:left w:val="single" w:sz="4" w:space="0" w:color="auto"/>
+              <w:bottom w:val="single" w:sz="4" w:space="0" w:color="auto"/>
+              <w:right w:val="single" w:sz="4" w:space="0" w:color="auto"/>
+            </w:tcBorders>
+            <w:shd w:val="clear" w:color="auto" w:fill="auto"/>
+            <w:noWrap/>
+            <w:vAlign w:val="center"/>
+            <w:hideMark/>
+          </w:tcPr>
+          <w:p>
+            <w:pPr>
+              <w:bidi w:val="0"/>
+              <w:spacing w:after="0" w:line="240" w:lineRule="auto"/>
+              <w:rPr>
+                <w:rFonts w:ascii="Calibri" w:eastAsia="Times New Roman" w:hAnsi="Calibri" w:cs="Calibri"/>
+                <w:color w:val="000000"/>
+              </w:rPr>
+            </w:pPr>
+            <w:r>
+              <w:rPr>
+                <w:rFonts w:ascii="Calibri" w:eastAsia="Times New Roman" w:hAnsi="Calibri" w:cstheme="minorHAnsi"/>
+                <w:color w:val="000000"/>
+              </w:rPr>
+              <w:t>RESOLUTION</w:t>
+            </w:r>
+          </w:p>
+        </w:tc>
+        <w:tc>
+          <w:tcPr>
+            <w:tcW w:w="540" w:type="dxa"/>
+            <w:tcBorders>
+              <w:top w:val="nil"/>
+              <w:left w:val="nil"/>
+              <w:bottom w:val="single" w:sz="4" w:space="0" w:color="auto"/>
+              <w:right w:val="single" w:sz="4" w:space="0" w:color="auto"/>
+            </w:tcBorders>
+            <w:shd w:val="clear" w:color="auto" w:fill="auto"/>
+            <w:noWrap/>
+            <w:vAlign w:val="bottom"/>
+            <w:hideMark/>
+          </w:tcPr>
+          <w:p>
+            <w:pPr>
+              <w:bidi w:val="0"/>
+              <w:spacing w:after="0" w:line="240" w:lineRule="auto"/>
+              <w:rPr>
+                <w:rFonts w:ascii="Calibri" w:eastAsia="Times New Roman" w:hAnsi="Calibri" w:cs="Calibri"/>
+                <w:color w:val="000000"/>
+              </w:rPr>
+            </w:pPr>
+            <w:r>
+              <w:rPr>
+                <w:rFonts w:ascii="Calibri" w:eastAsia="Times New Roman" w:hAnsi="Calibri" w:cs="Calibri"/>
+                <w:color w:val="000000"/>
+              </w:rPr>
+              <w:t>1</w:t>
+            </w:r>
+          </w:p>
+        </w:tc>
+      </w:tr>
+      <w:tr>
+        <w:trPr>
+          <w:trHeight w:val="288"/>
+        </w:trPr>
+        <w:tc>
+          <w:tcPr>
+            <w:tcW w:w="1280" w:type="dxa"/>
+            <w:tcBorders>
+              <w:top w:val="nil"/>
+              <w:left w:val="single" w:sz="4" w:space="0" w:color="auto"/>
+              <w:bottom w:val="single" w:sz="4" w:space="0" w:color="auto"/>
+              <w:right w:val="single" w:sz="4" w:space="0" w:color="auto"/>
+            </w:tcBorders>
+            <w:shd w:val="clear" w:color="auto" w:fill="auto"/>
+            <w:noWrap/>
+            <w:vAlign w:val="center"/>
+            <w:hideMark/>
+          </w:tcPr>
+          <w:p>
+            <w:pPr>
+              <w:bidi w:val="0"/>
+              <w:spacing w:after="0" w:line="240" w:lineRule="auto"/>
+              <w:rPr>
+                <w:rFonts w:ascii="Calibri" w:eastAsia="Times New Roman" w:hAnsi="Calibri" w:cs="Calibri"/>
+                <w:color w:val="000000"/>
+              </w:rPr>
+            </w:pPr>
+            <w:r>
+              <w:rPr>
+                <w:rFonts w:ascii="Calibri" w:eastAsia="Times New Roman" w:hAnsi="Calibri" w:cstheme="minorHAnsi"/>
+                <w:color w:val="000000"/>
+              </w:rPr>
+              <w:t>SESSION</w:t>
+            </w:r>
+          </w:p>
+        </w:tc>
+        <w:tc>
+          <w:tcPr>
+            <w:tcW w:w="540" w:type="dxa"/>
+            <w:tcBorders>
+              <w:top w:val="nil"/>
+              <w:left w:val="nil"/>
+              <w:bottom w:val="single" w:sz="4" w:space="0" w:color="auto"/>
+              <w:right w:val="single" w:sz="4" w:space="0" w:color="auto"/>
+            </w:tcBorders>
+            <w:shd w:val="clear" w:color="auto" w:fill="auto"/>
+            <w:noWrap/>
+            <w:vAlign w:val="bottom"/>
+            <w:hideMark/>
+          </w:tcPr>
+          <w:p>
+            <w:pPr>
+              <w:bidi w:val="0"/>
+              <w:spacing w:after="0" w:line="240" w:lineRule="auto"/>
+              <w:rPr>
+                <w:rFonts w:ascii="Calibri" w:eastAsia="Times New Roman" w:hAnsi="Calibri" w:cs="Calibri"/>
+                <w:color w:val="000000"/>
+              </w:rPr>
+            </w:pPr>
+            <w:r>
+              <w:rPr>
+                <w:rFonts w:ascii="Calibri" w:eastAsia="Times New Roman" w:hAnsi="Calibri" w:cs="Calibri"/>
+                <w:color w:val="000000"/>
+              </w:rPr>
+              <w:t>3</w:t>
+            </w:r>
+          </w:p>
+        </w:tc>
+      </w:tr>
+      <w:tr>
+        <w:trPr>
+          <w:trHeight w:val="288"/>
+        </w:trPr>
+        <w:tc>
+          <w:tcPr>
+            <w:tcW w:w="1280" w:type="dxa"/>
+            <w:tcBorders>
+              <w:top w:val="nil"/>
+              <w:left w:val="single" w:sz="4" w:space="0" w:color="auto"/>
+              <w:bottom w:val="single" w:sz="4" w:space="0" w:color="auto"/>
+              <w:right w:val="single" w:sz="4" w:space="0" w:color="auto"/>
+            </w:tcBorders>
+            <w:shd w:val="clear" w:color="auto" w:fill="auto"/>
+            <w:noWrap/>
+            <w:vAlign w:val="center"/>
+            <w:hideMark/>
+          </w:tcPr>
+          <w:p>
+            <w:pPr>
+              <w:bidi w:val="0"/>
+              <w:spacing w:after="0" w:line="240" w:lineRule="auto"/>
+              <w:rPr>
+                <w:rFonts w:ascii="Calibri" w:eastAsia="Times New Roman" w:hAnsi="Calibri" w:cs="Calibri"/>
+                <w:color w:val="000000"/>
+              </w:rPr>
+            </w:pPr>
+            <w:r>
+              <w:rPr>
+                <w:rFonts w:ascii="Calibri" w:eastAsia="Times New Roman" w:hAnsi="Calibri" w:cstheme="minorHAnsi"/>
+                <w:color w:val="000000"/>
+              </w:rPr>
+              <w:t>TEXT</w:t>
+            </w:r>
+          </w:p>
+        </w:tc>
+        <w:tc>
+          <w:tcPr>
+            <w:tcW w:w="540" w:type="dxa"/>
+            <w:tcBorders>
+              <w:top w:val="nil"/>
+              <w:left w:val="nil"/>
+              <w:bottom w:val="single" w:sz="4" w:space="0" w:color="auto"/>
+              <w:right w:val="single" w:sz="4" w:space="0" w:color="auto"/>
+            </w:tcBorders>
+            <w:shd w:val="clear" w:color="auto" w:fill="auto"/>
+            <w:noWrap/>
+            <w:vAlign w:val="bottom"/>
+            <w:hideMark/>
+          </w:tcPr>
+          <w:p>
+            <w:pPr>
+              <w:bidi w:val="0"/>
+              <w:spacing w:after="0" w:line="240" w:lineRule="auto"/>
+              <w:rPr>
+                <w:rFonts w:ascii="Calibri" w:eastAsia="Times New Roman" w:hAnsi="Calibri" w:cs="Calibri"/>
+                <w:color w:val="000000"/>
+              </w:rPr>
+            </w:pPr>
+            <w:r>
+              <w:rPr>
+                <w:rFonts w:ascii="Calibri" w:eastAsia="Times New Roman" w:hAnsi="Calibri" w:cs="Calibri"/>
+                <w:color w:val="000000"/>
+              </w:rPr>
+              <w:t>1</w:t>
+            </w:r>
+          </w:p>
+        </w:tc>
+      </w:tr>
+      <w:tr>
+        <w:trPr>
+          <w:trHeight w:val="288"/>
+        </w:trPr>
+        <w:tc>
+          <w:tcPr>
+            <w:tcW w:w="1280" w:type="dxa"/>
+            <w:tcBorders>
+              <w:top w:val="nil"/>
+              <w:left w:val="single" w:sz="4" w:space="0" w:color="auto"/>
+              <w:bottom w:val="single" w:sz="4" w:space="0" w:color="auto"/>
+              <w:right w:val="single" w:sz="4" w:space="0" w:color="auto"/>
+            </w:tcBorders>
+            <w:shd w:val="clear" w:color="auto" w:fill="auto"/>
+            <w:noWrap/>
+            <w:vAlign w:val="center"/>
+            <w:hideMark/>
+          </w:tcPr>
+          <w:p>
+            <w:pPr>
+              <w:bidi w:val="0"/>
+              <w:spacing w:after="0" w:line="240" w:lineRule="auto"/>
+              <w:rPr>
+                <w:rFonts w:ascii="Calibri" w:eastAsia="Times New Roman" w:hAnsi="Calibri" w:cs="Calibri"/>
+                <w:color w:val="000000"/>
+              </w:rPr>
+            </w:pPr>
+            <w:r>
+              <w:rPr>
+                <w:rFonts w:ascii="Calibri" w:eastAsia="Times New Roman" w:hAnsi="Calibri" w:cstheme="minorHAnsi"/>
+                <w:color w:val="000000"/>
+              </w:rPr>
+              <w:t>XINHUA</w:t>
+            </w:r>
+          </w:p>
+        </w:tc>
+        <w:tc>
+          <w:tcPr>
+            <w:tcW w:w="540" w:type="dxa"/>
+            <w:tcBorders>
+              <w:top w:val="nil"/>
+              <w:left w:val="nil"/>
+              <w:bottom w:val="single" w:sz="4" w:space="0" w:color="auto"/>
+              <w:right w:val="single" w:sz="4" w:space="0" w:color="auto"/>
+            </w:tcBorders>
+            <w:shd w:val="clear" w:color="auto" w:fill="auto"/>
+            <w:noWrap/>
+            <w:vAlign w:val="bottom"/>
+            <w:hideMark/>
+          </w:tcPr>
+          <w:p>
+            <w:pPr>
+              <w:bidi w:val="0"/>
+              <w:spacing w:after="0" w:line="240" w:lineRule="auto"/>
+              <w:rPr>
+                <w:rFonts w:ascii="Calibri" w:eastAsia="Times New Roman" w:hAnsi="Calibri" w:cs="Calibri"/>
+                <w:color w:val="000000"/>
+              </w:rPr>
+            </w:pPr>
+            <w:r>
+              <w:rPr>
+                <w:rFonts w:ascii="Calibri" w:eastAsia="Times New Roman" w:hAnsi="Calibri" w:cs="Calibri"/>
+                <w:color w:val="000000"/>
+              </w:rPr>
+              <w:t>1</w:t>
+            </w:r>
+          </w:p>
+        </w:tc>
+      </w:tr>
+      <w:tr>
+        <w:trPr>
+          <w:trHeight w:val="288"/>
+        </w:trPr>
+        <w:tc>
+          <w:tcPr>
+            <w:tcW w:w="1280" w:type="dxa"/>
+            <w:tcBorders>
+              <w:top w:val="nil"/>
+              <w:left w:val="single" w:sz="4" w:space="0" w:color="auto"/>
+              <w:bottom w:val="single" w:sz="4" w:space="0" w:color="auto"/>
+              <w:right w:val="single" w:sz="4" w:space="0" w:color="auto"/>
+            </w:tcBorders>
+            <w:shd w:val="clear" w:color="auto" w:fill="auto"/>
+            <w:noWrap/>
+            <w:vAlign w:val="center"/>
+            <w:hideMark/>
+          </w:tcPr>
+          <w:p>
+            <w:pPr>
+              <w:bidi w:val="0"/>
+              <w:spacing w:after="0" w:line="240" w:lineRule="auto"/>
+              <w:rPr>
+                <w:rFonts w:ascii="Calibri" w:eastAsia="Times New Roman" w:hAnsi="Calibri" w:cs="Calibri"/>
+                <w:color w:val="000000"/>
+              </w:rPr>
+            </w:pPr>
+            <w:r>
+              <w:rPr>
+                <w:rFonts w:ascii="Calibri" w:eastAsia="Times New Roman" w:hAnsi="Calibri" w:cstheme="minorHAnsi"/>
+                <w:color w:val="000000"/>
+              </w:rPr>
+              <w:t>adopted</w:t>
+            </w:r>
+          </w:p>
+        </w:tc>
+        <w:tc>
+          <w:tcPr>
+            <w:tcW w:w="540" w:type="dxa"/>
+            <w:tcBorders>
+              <w:top w:val="nil"/>
+              <w:left w:val="nil"/>
+              <w:bottom w:val="single" w:sz="4" w:space="0" w:color="auto"/>
+              <w:right w:val="single" w:sz="4" w:space="0" w:color="auto"/>
+            </w:tcBorders>
+            <w:shd w:val="clear" w:color="auto" w:fill="auto"/>
+            <w:noWrap/>
+            <w:vAlign w:val="bottom"/>
+            <w:hideMark/>
+          </w:tcPr>
+          <w:p>
+            <w:pPr>
+              <w:bidi w:val="0"/>
+              <w:spacing w:after="0" w:line="240" w:lineRule="auto"/>
+              <w:rPr>
+                <w:rFonts w:ascii="Calibri" w:eastAsia="Times New Roman" w:hAnsi="Calibri" w:cs="Calibri"/>
+                <w:color w:val="000000"/>
+              </w:rPr>
+            </w:pPr>
+            <w:r>
+              <w:rPr>
+                <w:rFonts w:ascii="Calibri" w:eastAsia="Times New Roman" w:hAnsi="Calibri" w:cs="Calibri"/>
+                <w:color w:val="000000"/>
+              </w:rPr>
+              <w:t>2</w:t>
+            </w:r>
+          </w:p>
+        </w:tc>
+      </w:tr>
+      <w:tr>
+        <w:trPr>
+          <w:trHeight w:val="288"/>
+        </w:trPr>
+        <w:tc>
+          <w:tcPr>
+            <w:tcW w:w="1280" w:type="dxa"/>
+            <w:tcBorders>
+              <w:top w:val="nil"/>
+              <w:left w:val="single" w:sz="4" w:space="0" w:color="auto"/>
+              <w:bottom w:val="single" w:sz="4" w:space="0" w:color="auto"/>
+              <w:right w:val="single" w:sz="4" w:space="0" w:color="auto"/>
+            </w:tcBorders>
+            <w:shd w:val="clear" w:color="auto" w:fill="auto"/>
+            <w:noWrap/>
+            <w:vAlign w:val="center"/>
+            <w:hideMark/>
+          </w:tcPr>
+          <w:p>
+            <w:pPr>
+              <w:bidi w:val="0"/>
+              <w:spacing w:after="0" w:line="240" w:lineRule="auto"/>
+              <w:rPr>
+                <w:rFonts w:ascii="Calibri" w:eastAsia="Times New Roman" w:hAnsi="Calibri" w:cs="Calibri"/>
+                <w:color w:val="000000"/>
+              </w:rPr>
+            </w:pPr>
+            <w:r>
+              <w:rPr>
+                <w:rFonts w:ascii="Calibri" w:eastAsia="Times New Roman" w:hAnsi="Calibri" w:cstheme="minorHAnsi"/>
+                <w:color w:val="000000"/>
+              </w:rPr>
+              <w:t>amended</w:t>
+            </w:r>
+          </w:p>
+        </w:tc>
+        <w:tc>
+          <w:tcPr>
+            <w:tcW w:w="540" w:type="dxa"/>
+            <w:tcBorders>
+              <w:top w:val="nil"/>
+              <w:left w:val="nil"/>
+              <w:bottom w:val="single" w:sz="4" w:space="0" w:color="auto"/>
+              <w:right w:val="single" w:sz="4" w:space="0" w:color="auto"/>
+            </w:tcBorders>
+            <w:shd w:val="clear" w:color="auto" w:fill="auto"/>
+            <w:noWrap/>
+            <w:vAlign w:val="bottom"/>
+            <w:hideMark/>
+          </w:tcPr>
+          <w:p>
+            <w:pPr>
+              <w:bidi w:val="0"/>
+              <w:spacing w:after="0" w:line="240" w:lineRule="auto"/>
+              <w:rPr>
+                <w:rFonts w:ascii="Calibri" w:eastAsia="Times New Roman" w:hAnsi="Calibri" w:cs="Calibri"/>
+                <w:color w:val="000000"/>
+              </w:rPr>
+            </w:pPr>
+            <w:r>
+              <w:rPr>
+                <w:rFonts w:ascii="Calibri" w:eastAsia="Times New Roman" w:hAnsi="Calibri" w:cs="Calibri"/>
+                <w:color w:val="000000"/>
+              </w:rPr>
+              <w:t>3</w:t>
+            </w:r>
+          </w:p>
+        </w:tc>
+      </w:tr>
+      <w:tr>
+        <w:trPr>
+          <w:trHeight w:val="288"/>
+        </w:trPr>
+        <w:tc>
+          <w:tcPr>
+            <w:tcW w:w="1280" w:type="dxa"/>
+            <w:tcBorders>
+              <w:top w:val="nil"/>
+              <w:left w:val="single" w:sz="4" w:space="0" w:color="auto"/>
+              <w:bottom w:val="single" w:sz="4" w:space="0" w:color="auto"/>
+              <w:right w:val="single" w:sz="4" w:space="0" w:color="auto"/>
+            </w:tcBorders>
+            <w:shd w:val="clear" w:color="auto" w:fill="auto"/>
+            <w:noWrap/>
+            <w:vAlign w:val="center"/>
+            <w:hideMark/>
+          </w:tcPr>
+          <w:p>
+            <w:pPr>
+              <w:bidi w:val="0"/>
+              <w:spacing w:after="0" w:line="240" w:lineRule="auto"/>
+              <w:rPr>
+                <w:rFonts w:ascii="Calibri" w:eastAsia="Times New Roman" w:hAnsi="Calibri" w:cs="Calibri"/>
+                <w:color w:val="000000"/>
+              </w:rPr>
+            </w:pPr>
+            <w:r>
+              <w:rPr>
+                <w:rFonts w:ascii="Calibri" w:eastAsia="Times New Roman" w:hAnsi="Calibri" w:cstheme="minorHAnsi"/>
+                <w:color w:val="000000"/>
+              </w:rPr>
+              <w:t>decided</w:t>
+            </w:r>
+          </w:p>
+        </w:tc>
+        <w:tc>
+          <w:tcPr>
+            <w:tcW w:w="540" w:type="dxa"/>
+            <w:tcBorders>
+              <w:top w:val="nil"/>
+              <w:left w:val="nil"/>
+              <w:bottom w:val="single" w:sz="4" w:space="0" w:color="auto"/>
+              <w:right w:val="single" w:sz="4" w:space="0" w:color="auto"/>
+            </w:tcBorders>
+            <w:shd w:val="clear" w:color="auto" w:fill="auto"/>
+            <w:noWrap/>
+            <w:vAlign w:val="bottom"/>
+            <w:hideMark/>
+          </w:tcPr>
+          <w:p>
+            <w:pPr>
+              <w:bidi w:val="0"/>
+              <w:spacing w:after="0" w:line="240" w:lineRule="auto"/>
+              <w:rPr>
+                <w:rFonts w:ascii="Calibri" w:eastAsia="Times New Roman" w:hAnsi="Calibri" w:cs="Calibri"/>
+                <w:color w:val="000000"/>
+              </w:rPr>
+            </w:pPr>
+            <w:r>
+              <w:rPr>
+                <w:rFonts w:ascii="Calibri" w:eastAsia="Times New Roman" w:hAnsi="Calibri" w:cs="Calibri"/>
+                <w:color w:val="000000"/>
+              </w:rPr>
+              <w:t>1</w:t>
+            </w:r>
+          </w:p>
+        </w:tc>
+      </w:tr>
+      <w:tr>
+        <w:trPr>
+          <w:trHeight w:val="288"/>
+        </w:trPr>
+        <w:tc>
+          <w:tcPr>
+            <w:tcW w:w="1280" w:type="dxa"/>
+            <w:tcBorders>
+              <w:top w:val="nil"/>
+              <w:left w:val="single" w:sz="4" w:space="0" w:color="auto"/>
+              <w:bottom w:val="single" w:sz="4" w:space="0" w:color="auto"/>
+              <w:right w:val="single" w:sz="4" w:space="0" w:color="auto"/>
+            </w:tcBorders>
+            <w:shd w:val="clear" w:color="auto" w:fill="auto"/>
+            <w:noWrap/>
+            <w:vAlign w:val="center"/>
+            <w:hideMark/>
+          </w:tcPr>
+          <w:p>
+            <w:pPr>
+              <w:bidi w:val="0"/>
+              <w:spacing w:after="0" w:line="240" w:lineRule="auto"/>
+              <w:rPr>
+                <w:rFonts w:ascii="Calibri" w:eastAsia="Times New Roman" w:hAnsi="Calibri" w:cs="Calibri"/>
+                <w:color w:val="000000"/>
+              </w:rPr>
+            </w:pPr>
+            <w:r>
+              <w:rPr>
+                <w:rFonts w:ascii="Calibri" w:eastAsia="Times New Roman" w:hAnsi="Calibri" w:cstheme="minorHAnsi"/>
+                <w:color w:val="000000"/>
+              </w:rPr>
+              <w:t>effect</w:t>
+            </w:r>
+          </w:p>
+        </w:tc>
+        <w:tc>
+          <w:tcPr>
+            <w:tcW w:w="540" w:type="dxa"/>
+            <w:tcBorders>
+              <w:top w:val="nil"/>
+              <w:left w:val="nil"/>
+              <w:bottom w:val="single" w:sz="4" w:space="0" w:color="auto"/>
+              <w:right w:val="single" w:sz="4" w:space="0" w:color="auto"/>
+            </w:tcBorders>
+            <w:shd w:val="clear" w:color="auto" w:fill="auto"/>
+            <w:noWrap/>
+            <w:vAlign w:val="bottom"/>
+            <w:hideMark/>
+          </w:tcPr>
+          <w:p>
+            <w:pPr>
+              <w:bidi w:val="0"/>
+              <w:spacing w:after="0" w:line="240" w:lineRule="auto"/>
+              <w:rPr>
+                <w:rFonts w:ascii="Calibri" w:eastAsia="Times New Roman" w:hAnsi="Calibri" w:cs="Calibri"/>
+                <w:color w:val="000000"/>
+              </w:rPr>
+            </w:pPr>
+            <w:r>
+              <w:rPr>
+                <w:rFonts w:ascii="Calibri" w:eastAsia="Times New Roman" w:hAnsi="Calibri" w:cs="Calibri"/>
+                <w:color w:val="000000"/>
+              </w:rPr>
+              <w:t>1</w:t>
+            </w:r>
+          </w:p>
+        </w:tc>
+      </w:tr>
+      <w:tr>
+        <w:trPr>
+          <w:trHeight w:val="288"/>
+        </w:trPr>
+        <w:tc>
+          <w:tcPr>
+            <w:tcW w:w="1280" w:type="dxa"/>
+            <w:tcBorders>
+              <w:top w:val="nil"/>
+              <w:left w:val="single" w:sz="4" w:space="0" w:color="auto"/>
+              <w:bottom w:val="single" w:sz="4" w:space="0" w:color="auto"/>
+              <w:right w:val="single" w:sz="4" w:space="0" w:color="auto"/>
+            </w:tcBorders>
+            <w:shd w:val="clear" w:color="auto" w:fill="auto"/>
+            <w:noWrap/>
+            <w:vAlign w:val="center"/>
+            <w:hideMark/>
+          </w:tcPr>
+          <w:p>
+            <w:pPr>
+              <w:bidi w:val="0"/>
+              <w:spacing w:after="0" w:line="240" w:lineRule="auto"/>
+              <w:rPr>
+                <w:rFonts w:ascii="Calibri" w:eastAsia="Times New Roman" w:hAnsi="Calibri" w:cs="Calibri"/>
+                <w:color w:val="000000"/>
+              </w:rPr>
+            </w:pPr>
+            <w:r>
+              <w:rPr>
+                <w:rFonts w:ascii="Calibri" w:eastAsia="Times New Roman" w:hAnsi="Calibri" w:cstheme="minorHAnsi"/>
+                <w:color w:val="000000"/>
+              </w:rPr>
+              <w:t>proposed</w:t>
+            </w:r>
+          </w:p>
+        </w:tc>
+        <w:tc>
+          <w:tcPr>
+            <w:tcW w:w="540" w:type="dxa"/>
+            <w:tcBorders>
+              <w:top w:val="nil"/>
+              <w:left w:val="nil"/>
+              <w:bottom w:val="single" w:sz="4" w:space="0" w:color="auto"/>
+              <w:right w:val="single" w:sz="4" w:space="0" w:color="auto"/>
+            </w:tcBorders>
+            <w:shd w:val="clear" w:color="auto" w:fill="auto"/>
+            <w:noWrap/>
+            <w:vAlign w:val="bottom"/>
+            <w:hideMark/>
+          </w:tcPr>
+          <w:p>
+            <w:pPr>
+              <w:bidi w:val="0"/>
+              <w:spacing w:after="0" w:line="240" w:lineRule="auto"/>
+              <w:rPr>
+                <w:rFonts w:ascii="Calibri" w:eastAsia="Times New Roman" w:hAnsi="Calibri" w:cs="Calibri"/>
+                <w:color w:val="000000"/>
+              </w:rPr>
+            </w:pPr>
+            <w:r>
+              <w:rPr>
+                <w:rFonts w:ascii="Calibri" w:eastAsia="Times New Roman" w:hAnsi="Calibri" w:cs="Calibri"/>
+                <w:color w:val="000000"/>
+              </w:rPr>
+              <w:t>1</w:t>
+            </w:r>
+          </w:p>
+        </w:tc>
+      </w:tr>
+      <w:tr>
+        <w:trPr>
+          <w:trHeight w:val="288"/>
+        </w:trPr>
+        <w:tc>
+          <w:tcPr>
+            <w:tcW w:w="1280" w:type="dxa"/>
+            <w:tcBorders>
+              <w:top w:val="nil"/>
+              <w:left w:val="single" w:sz="4" w:space="0" w:color="auto"/>
+              <w:bottom w:val="single" w:sz="4" w:space="0" w:color="auto"/>
+              <w:right w:val="single" w:sz="4" w:space="0" w:color="auto"/>
+            </w:tcBorders>
+            <w:shd w:val="clear" w:color="auto" w:fill="auto"/>
+            <w:noWrap/>
+            <w:vAlign w:val="center"/>
+            <w:hideMark/>
+          </w:tcPr>
+          <w:p>
+            <w:pPr>
+              <w:bidi w:val="0"/>
+              <w:spacing w:after="0" w:line="240" w:lineRule="auto"/>
+              <w:rPr>
+                <w:rFonts w:ascii="Calibri" w:eastAsia="Times New Roman" w:hAnsi="Calibri" w:cs="Calibri"/>
+                <w:color w:val="000000"/>
+              </w:rPr>
+            </w:pPr>
+            <w:r>
+              <w:rPr>
+                <w:rFonts w:ascii="Calibri" w:eastAsia="Times New Roman" w:hAnsi="Calibri" w:cstheme="minorHAnsi"/>
+                <w:color w:val="000000"/>
+              </w:rPr>
+              <w:t>today</w:t>
+            </w:r>
+          </w:p>
+        </w:tc>
+        <w:tc>
+          <w:tcPr>
+            <w:tcW w:w="540" w:type="dxa"/>
+            <w:tcBorders>
+              <w:top w:val="nil"/>
+              <w:left w:val="nil"/>
+              <w:bottom w:val="single" w:sz="4" w:space="0" w:color="auto"/>
+              <w:right w:val="single" w:sz="4" w:space="0" w:color="auto"/>
+            </w:tcBorders>
+            <w:shd w:val="clear" w:color="auto" w:fill="auto"/>
+            <w:noWrap/>
+            <w:vAlign w:val="bottom"/>
+            <w:hideMark/>
+          </w:tcPr>
+          <w:p>
+            <w:pPr>
+              <w:bidi w:val="0"/>
+              <w:spacing w:after="0" w:line="240" w:lineRule="auto"/>
+              <w:rPr>
+                <w:rFonts w:ascii="Calibri" w:eastAsia="Times New Roman" w:hAnsi="Calibri" w:cs="Calibri"/>
+                <w:color w:val="000000"/>
+              </w:rPr>
+            </w:pPr>
+            <w:r>
+              <w:rPr>
+                <w:rFonts w:ascii="Calibri" w:eastAsia="Times New Roman" w:hAnsi="Calibri" w:cs="Calibri"/>
+                <w:color w:val="000000"/>
+              </w:rPr>
+              <w:t>1</w:t>
+            </w:r>
+          </w:p>
+        </w:tc>
+      </w:tr>
+    </w:tbl>
+    <w:p>
+      <w:pPr>
+        <w:pStyle w:val="ListParagraph"/>
+        <w:rPr>
+          <w:rFonts w:cstheme="minorHAnsi"/>
+        </w:rPr>
+      </w:pPr>
+    </w:p>
+    <w:p>
+      <w:pPr>
+        <w:pStyle w:val="ListParagraph"/>
+        <w:rPr>
+          <w:rFonts w:cstheme="minorHAnsi"/>
+        </w:rPr>
+      </w:pPr>
+    </w:p>
+    <w:p>
+      <w:pPr>
+        <w:pStyle w:val="ListParagraph"/>
+        <w:rPr>
+          <w:rFonts w:cstheme="minorHAnsi"/>
+        </w:rPr>
+      </w:pPr>
+    </w:p>
+    <w:p>
+      <w:pPr>
+        <w:pStyle w:val="ListParagraph"/>
+        <w:rPr>
+          <w:rFonts w:cstheme="minorHAnsi"/>
+        </w:rPr>
+      </w:pPr>
+    </w:p>
+    <w:p>
+      <w:pPr>
+        <w:pStyle w:val="ListParagraph"/>
+        <w:rPr>
+          <w:rFonts w:cstheme="minorHAnsi"/>
+        </w:rPr>
+      </w:pPr>
+    </w:p>
+    <w:p>
+      <w:pPr>
+        <w:pStyle w:val="ListParagraph"/>
+        <w:rPr>
+          <w:rFonts w:cstheme="minorHAnsi"/>
+        </w:rPr>
+      </w:pPr>
+    </w:p>
+    <w:p>
+      <w:pPr>
+        <w:pStyle w:val="ListParagraph"/>
+        <w:rPr>
+          <w:rFonts w:cstheme="minorHAnsi"/>
+        </w:rPr>
+      </w:pPr>
+    </w:p>
+    <w:p>
+      <w:pPr>
+        <w:pStyle w:val="ListParagraph"/>
+        <w:numPr>
+          <w:ilvl w:val="0"/>
+          <w:numId w:val="9"/>
+        </w:numPr>
+        <w:rPr>
+          <w:rFonts w:cstheme="minorHAnsi"/>
+        </w:rPr>
+      </w:pPr>
+      <w:r>
+        <w:rPr>
+          <w:rFonts w:cstheme="minorHAnsi" w:hint="cs"/>
+          <w:rtl/>
+        </w:rPr>
+        <w:t xml:space="preserve">ללא </w:t>
+      </w:r>
+      <w:r>
+        <w:rPr>
+          <w:rFonts w:cstheme="minorHAnsi"/>
+        </w:rPr>
+        <w:t>stemming</w:t>
+      </w:r>
+      <w:r>
+        <w:rPr>
+          <w:rFonts w:cstheme="minorHAnsi" w:hint="cs"/>
+          <w:rtl/>
+        </w:rPr>
+        <w:t xml:space="preserve"> : </w:t>
+      </w:r>
+      <w:r>
+        <w:rPr>
+          <w:rFonts w:cstheme="minorHAnsi"/>
+        </w:rPr>
+        <w:t>kb</w:t>
+      </w:r>
+      <w:r>
+        <w:rPr>
+          <w:rFonts w:cstheme="minorHAnsi" w:hint="cs"/>
+          <w:rtl/>
+        </w:rPr>
+        <w:t xml:space="preserve"> </w:t>
+      </w:r>
+      <w:r>
+        <w:rPr>
+          <w:rFonts w:cs="Calibri"/>
+          <w:rtl/>
+        </w:rPr>
+        <w:t>1842265.352</w:t>
+      </w:r>
+      <w:r>
+        <w:rPr>
+          <w:rFonts w:cs="Calibri"/>
+        </w:rPr>
+        <w:t xml:space="preserve"> </w:t>
+      </w:r>
+    </w:p>
+    <w:p>
+      <w:pPr>
+        <w:pStyle w:val="ListParagraph"/>
+        <w:rPr>
+          <w:rFonts w:cstheme="minorHAnsi"/>
+        </w:rPr>
+      </w:pPr>
+      <w:r>
+        <w:rPr>
+          <w:rFonts w:cstheme="minorHAnsi" w:hint="cs"/>
+          <w:rtl/>
+        </w:rPr>
+        <w:t>עם</w:t>
+      </w:r>
+      <w:r>
+        <w:rPr>
+          <w:rFonts w:cstheme="minorHAnsi" w:hint="cs"/>
+          <w:rtl/>
+        </w:rPr>
+        <w:t xml:space="preserve"> </w:t>
+      </w:r>
+      <w:r>
+        <w:rPr>
+          <w:rFonts w:cstheme="minorHAnsi"/>
+        </w:rPr>
+        <w:t>stemming</w:t>
+      </w:r>
+      <w:r>
+        <w:rPr>
+          <w:rFonts w:cstheme="minorHAnsi" w:hint="cs"/>
+          <w:rtl/>
+        </w:rPr>
+        <w:t xml:space="preserve"> : </w:t>
+      </w:r>
+      <w:r>
+        <w:rPr>
+          <w:rFonts w:cstheme="minorHAnsi"/>
+        </w:rPr>
+        <w:t>1716761.299</w:t>
+      </w:r>
+      <w:r>
+        <w:rPr>
+          <w:rFonts w:cstheme="minorHAnsi"/>
+        </w:rPr>
+        <w:t xml:space="preserve"> kb</w:t>
+      </w:r>
+    </w:p>
+    <w:p>
+      <w:pPr>
+        <w:pStyle w:val="ListParagraph"/>
+        <w:rPr>
+          <w:rFonts w:cstheme="minorHAnsi"/>
+          <w:rtl/>
+        </w:rPr>
+      </w:pPr>
+    </w:p>
+    <w:p>
+      <w:pPr>
+        <w:pStyle w:val="ListParagraph"/>
+        <w:numPr>
+          <w:ilvl w:val="0"/>
+          <w:numId w:val="9"/>
+        </w:numPr>
+        <w:rPr>
+          <w:rFonts w:cstheme="minorHAnsi"/>
+        </w:rPr>
+      </w:pPr>
+      <w:r>
+        <w:rPr>
+          <w:rFonts w:cstheme="minorHAnsi" w:hint="cs"/>
+          <w:rtl/>
+        </w:rPr>
+        <w:t>סה"כ פחות מ 12 דקות מתחילת ריצת התוכנית ועד לסיום יצירת כלל קבצי הפוסטינג והמילון.</w:t>
+      </w:r>
+    </w:p>
+    <w:p>
+      <w:pPr>
+        <w:jc w:val="center"/>
+        <w:rPr>
+          <w:rFonts w:cstheme="minorHAnsi"/>
+          <w:rtl/>
+        </w:rPr>
+      </w:pPr>
+      <w:r>
+        <w:rPr>
+          <w:noProof/>
+        </w:rPr>
+        <w:drawing>
+          <wp:inline distT="0" distB="0" distL="0" distR="0" wp14:anchorId="32B48C12" wp14:editId="137CF586">
+            <wp:extent cx="3352800" cy="2065020"/>
+            <wp:effectExtent l="19050" t="19050" r="19050" b="11430"/>
+            <wp:docPr id="1" name="Picture 1"/>
+            <wp:cNvGraphicFramePr>
+              <a:graphicFrameLocks xmlns:a="http://schemas.openxmlformats.org/drawingml/2006/main" noChangeAspect="1"/>
+            </wp:cNvGraphicFramePr>
+            <a:graphic xmlns:a="http://schemas.openxmlformats.org/drawingml/2006/main">
+              <a:graphicData uri="http://schemas.openxmlformats.org/drawingml/2006/picture">
+                <pic:pic xmlns:pic="http://schemas.openxmlformats.org/drawingml/2006/picture">
+                  <pic:nvPicPr>
+                    <pic:cNvPr id="0" name="Picture 1"/>
+                    <pic:cNvPicPr>
+                      <a:picLocks noChangeAspect="1" noChangeArrowheads="1"/>
+                    </pic:cNvPicPr>
+                  </pic:nvPicPr>
+                  <pic:blipFill>
+                    <a:blip r:embed="rId11">
+                      <a:extLst>
+                        <a:ext uri="{28A0092B-C50C-407E-A947-70E740481C1C}">
+                          <a14:useLocalDpi xmlns:a14="http://schemas.microsoft.com/office/drawing/2010/main" val="0"/>
+                        </a:ext>
+                      </a:extLst>
+                    </a:blip>
+                    <a:srcRect/>
+                    <a:stretch>
+                      <a:fillRect/>
+                    </a:stretch>
+                  </pic:blipFill>
+                  <pic:spPr bwMode="auto">
+                    <a:xfrm>
+                      <a:off x="0" y="0"/>
+                      <a:ext cx="3352800" cy="2065020"/>
+                    </a:xfrm>
+                    <a:prstGeom prst="rect">
+                      <a:avLst/>
+                    </a:prstGeom>
+                    <a:noFill/>
+                    <a:ln>
+                      <a:solidFill>
+                        <a:schemeClr val="tx1"/>
+                      </a:solidFill>
+                    </a:ln>
+                  </pic:spPr>
+                </pic:pic>
+              </a:graphicData>
+            </a:graphic>
+          </wp:inline>
+        </w:drawing>
+      </w:r>
     </w:p>
     <w:sectPr>
       <w:pgSz w:w="12240" w:h="15840"/>
@@ -8513,7 +10148,7 @@
 </file>
 
 <file path=word/numbering.xml><?xml version="1.0" encoding="utf-8"?>
-<w:numbering xmlns:wpc="http://schemas.microsoft.com/office/word/2010/wordprocessingCanvas" xmlns:cx="http://schemas.microsoft.com/office/drawing/2014/chartex" xmlns:cx1="http://schemas.microsoft.com/office/drawing/2015/9/8/chartex" xmlns:mc="http://schemas.openxmlformats.org/markup-compatibility/2006" xmlns:o="urn:schemas-microsoft-com:office:office" xmlns:r="http://schemas.openxmlformats.org/officeDocument/2006/relationships" xmlns:m="http://schemas.openxmlformats.org/officeDocument/2006/math" xmlns:v="urn:schemas-microsoft-com:vml" xmlns:wp14="http://schemas.microsoft.com/office/word/2010/wordprocessingDrawing" xmlns:wp="http://schemas.openxmlformats.org/drawingml/2006/wordprocessingDrawing" xmlns:w10="urn:schemas-microsoft-com:office:word" xmlns:w="http://schemas.openxmlformats.org/wordprocessingml/2006/main" xmlns:w14="http://schemas.microsoft.com/office/word/2010/wordml" xmlns:w15="http://schemas.microsoft.com/office/word/2012/wordml" xmlns:w16se="http://schemas.microsoft.com/office/word/2015/wordml/symex" xmlns:wpg="http://schemas.microsoft.com/office/word/2010/wordprocessingGroup" xmlns:wpi="http://schemas.microsoft.com/office/word/2010/wordprocessingInk" xmlns:wne="http://schemas.microsoft.com/office/word/2006/wordml" xmlns:wps="http://schemas.microsoft.com/office/word/2010/wordprocessingShape" mc:Ignorable="w14 w15 w16se wp14">
+<w:numbering xmlns:wpc="http://schemas.microsoft.com/office/word/2010/wordprocessingCanvas" xmlns:cx="http://schemas.microsoft.com/office/drawing/2014/chartex" xmlns:cx1="http://schemas.microsoft.com/office/drawing/2015/9/8/chartex" xmlns:cx2="http://schemas.microsoft.com/office/drawing/2015/10/21/chartex" xmlns:cx3="http://schemas.microsoft.com/office/drawing/2016/5/9/chartex" xmlns:cx4="http://schemas.microsoft.com/office/drawing/2016/5/10/chartex" xmlns:cx5="http://schemas.microsoft.com/office/drawing/2016/5/11/chartex" xmlns:cx6="http://schemas.microsoft.com/office/drawing/2016/5/12/chartex" xmlns:cx7="http://schemas.microsoft.com/office/drawing/2016/5/13/chartex" xmlns:cx8="http://schemas.microsoft.com/office/drawing/2016/5/14/chartex" xmlns:mc="http://schemas.openxmlformats.org/markup-compatibility/2006" xmlns:aink="http://schemas.microsoft.com/office/drawing/2016/ink" xmlns:am3d="http://schemas.microsoft.com/office/drawing/2017/model3d" xmlns:o="urn:schemas-microsoft-com:office:office" xmlns:r="http://schemas.openxmlformats.org/officeDocument/2006/relationships" xmlns:m="http://schemas.openxmlformats.org/officeDocument/2006/math" xmlns:v="urn:schemas-microsoft-com:vml" xmlns:wp14="http://schemas.microsoft.com/office/word/2010/wordprocessingDrawing" xmlns:wp="http://schemas.openxmlformats.org/drawingml/2006/wordprocessingDrawing" xmlns:w10="urn:schemas-microsoft-com:office:word" xmlns:w="http://schemas.openxmlformats.org/wordprocessingml/2006/main" xmlns:w14="http://schemas.microsoft.com/office/word/2010/wordml" xmlns:w15="http://schemas.microsoft.com/office/word/2012/wordml" xmlns:w16cid="http://schemas.microsoft.com/office/word/2016/wordml/cid" xmlns:w16se="http://schemas.microsoft.com/office/word/2015/wordml/symex" xmlns:wpg="http://schemas.microsoft.com/office/word/2010/wordprocessingGroup" xmlns:wpi="http://schemas.microsoft.com/office/word/2010/wordprocessingInk" xmlns:wne="http://schemas.microsoft.com/office/word/2006/wordml" xmlns:wps="http://schemas.microsoft.com/office/word/2010/wordprocessingShape" mc:Ignorable="w14 w15 w16se w16cid wp14">
   <w:abstractNum w:abstractNumId="0" w15:restartNumberingAfterBreak="0">
     <w:nsid w:val="1CFB7D00"/>
     <w:multiLevelType w:val="hybridMultilevel"/>
@@ -9511,7 +11146,7 @@
 </file>
 
 <file path=word/styles.xml><?xml version="1.0" encoding="utf-8"?>
-<w:styles xmlns:mc="http://schemas.openxmlformats.org/markup-compatibility/2006" xmlns:r="http://schemas.openxmlformats.org/officeDocument/2006/relationships" xmlns:w="http://schemas.openxmlformats.org/wordprocessingml/2006/main" xmlns:w14="http://schemas.microsoft.com/office/word/2010/wordml" xmlns:w15="http://schemas.microsoft.com/office/word/2012/wordml" xmlns:w16se="http://schemas.microsoft.com/office/word/2015/wordml/symex" mc:Ignorable="w14 w15 w16se">
+<w:styles xmlns:mc="http://schemas.openxmlformats.org/markup-compatibility/2006" xmlns:r="http://schemas.openxmlformats.org/officeDocument/2006/relationships" xmlns:w="http://schemas.openxmlformats.org/wordprocessingml/2006/main" xmlns:w14="http://schemas.microsoft.com/office/word/2010/wordml" xmlns:w15="http://schemas.microsoft.com/office/word/2012/wordml" xmlns:w16cid="http://schemas.microsoft.com/office/word/2016/wordml/cid" xmlns:w16se="http://schemas.microsoft.com/office/word/2015/wordml/symex" mc:Ignorable="w14 w15 w16se w16cid">
   <w:docDefaults>
     <w:rPrDefault>
       <w:rPr>
@@ -9527,7 +11162,7 @@
       </w:pPr>
     </w:pPrDefault>
   </w:docDefaults>
-  <w:latentStyles w:defLockedState="0" w:defUIPriority="99" w:defSemiHidden="0" w:defUnhideWhenUsed="0" w:defQFormat="0" w:count="371">
+  <w:latentStyles w:defLockedState="0" w:defUIPriority="99" w:defSemiHidden="0" w:defUnhideWhenUsed="0" w:defQFormat="0" w:count="375">
     <w:lsdException w:name="Normal" w:uiPriority="0" w:qFormat="1"/>
     <w:lsdException w:name="heading 1" w:uiPriority="9" w:qFormat="1"/>
     <w:lsdException w:name="heading 2" w:semiHidden="1" w:uiPriority="9" w:unhideWhenUsed="1" w:qFormat="1"/>
@@ -9633,7 +11268,6 @@
     <w:lsdException w:name="HTML Sample" w:semiHidden="1" w:unhideWhenUsed="1"/>
     <w:lsdException w:name="HTML Typewriter" w:semiHidden="1" w:unhideWhenUsed="1"/>
     <w:lsdException w:name="HTML Variable" w:semiHidden="1" w:unhideWhenUsed="1"/>
-    <w:lsdException w:name="Normal Table" w:semiHidden="1" w:unhideWhenUsed="1"/>
     <w:lsdException w:name="annotation subject" w:semiHidden="1" w:unhideWhenUsed="1"/>
     <w:lsdException w:name="No List" w:semiHidden="1" w:unhideWhenUsed="1"/>
     <w:lsdException w:name="Outline List 1" w:semiHidden="1" w:unhideWhenUsed="1"/>
@@ -9677,10 +11311,8 @@
     <w:lsdException w:name="Table Elegant" w:semiHidden="1" w:unhideWhenUsed="1"/>
     <w:lsdException w:name="Table Professional" w:semiHidden="1" w:unhideWhenUsed="1"/>
     <w:lsdException w:name="Table Subtle 1" w:semiHidden="1" w:unhideWhenUsed="1"/>
-    <w:lsdException w:name="Table Subtle 2" w:semiHidden="1" w:unhideWhenUsed="1"/>
     <w:lsdException w:name="Table Web 1" w:semiHidden="1" w:unhideWhenUsed="1"/>
     <w:lsdException w:name="Table Web 2" w:semiHidden="1" w:unhideWhenUsed="1"/>
-    <w:lsdException w:name="Table Web 3" w:semiHidden="1" w:unhideWhenUsed="1"/>
     <w:lsdException w:name="Balloon Text" w:semiHidden="1" w:unhideWhenUsed="1"/>
     <w:lsdException w:name="Table Grid" w:uiPriority="39"/>
     <w:lsdException w:name="Table Theme" w:semiHidden="1" w:unhideWhenUsed="1"/>
@@ -9899,6 +11531,10 @@
     <w:lsdException w:name="List Table 5 Dark Accent 6" w:uiPriority="50"/>
     <w:lsdException w:name="List Table 6 Colorful Accent 6" w:uiPriority="51"/>
     <w:lsdException w:name="List Table 7 Colorful Accent 6" w:uiPriority="52"/>
+    <w:lsdException w:name="Mention" w:semiHidden="1" w:unhideWhenUsed="1"/>
+    <w:lsdException w:name="Smart Hyperlink" w:semiHidden="1" w:unhideWhenUsed="1"/>
+    <w:lsdException w:name="Hashtag" w:semiHidden="1" w:unhideWhenUsed="1"/>
+    <w:lsdException w:name="Unresolved Mention" w:semiHidden="1" w:unhideWhenUsed="1"/>
   </w:latentStyles>
   <w:style w:type="paragraph" w:default="1" w:styleId="Normal">
     <w:name w:val="Normal"/>
@@ -9947,8 +11583,8 @@
       <w:u w:val="single"/>
     </w:rPr>
   </w:style>
-  <w:style w:type="character" w:customStyle="1" w:styleId="UnresolvedMention">
-    <w:name w:val="Unresolved Mention"/>
+  <w:style w:type="character" w:customStyle="1" w:styleId="UnresolvedMention1">
+    <w:name w:val="Unresolved Mention1"/>
     <w:basedOn w:val="DefaultParagraphFont"/>
     <w:uiPriority w:val="99"/>
     <w:semiHidden/>
@@ -9969,6 +11605,36 @@
       <w:ind w:left="720"/>
       <w:contextualSpacing/>
     </w:pPr>
+  </w:style>
+  <w:style w:type="paragraph" w:styleId="BalloonText">
+    <w:name w:val="Balloon Text"/>
+    <w:basedOn w:val="Normal"/>
+    <w:link w:val="BalloonTextChar"/>
+    <w:uiPriority w:val="99"/>
+    <w:semiHidden/>
+    <w:unhideWhenUsed/>
+    <w:rsid w:val="00A1080F"/>
+    <w:pPr>
+      <w:spacing w:after="0" w:line="240" w:lineRule="auto"/>
+    </w:pPr>
+    <w:rPr>
+      <w:rFonts w:ascii="Segoe UI" w:hAnsi="Segoe UI" w:cs="Segoe UI"/>
+      <w:sz w:val="18"/>
+      <w:szCs w:val="18"/>
+    </w:rPr>
+  </w:style>
+  <w:style w:type="character" w:customStyle="1" w:styleId="BalloonTextChar">
+    <w:name w:val="Balloon Text Char"/>
+    <w:basedOn w:val="DefaultParagraphFont"/>
+    <w:link w:val="BalloonText"/>
+    <w:uiPriority w:val="99"/>
+    <w:semiHidden/>
+    <w:rsid w:val="00A1080F"/>
+    <w:rPr>
+      <w:rFonts w:ascii="Segoe UI" w:hAnsi="Segoe UI" w:cs="Segoe UI"/>
+      <w:sz w:val="18"/>
+      <w:szCs w:val="18"/>
+    </w:rPr>
   </w:style>
 </w:styles>
 </file>

</xml_diff>